<commit_message>
updated group name and member names
</commit_message>
<xml_diff>
--- a/ProjectManual.docx
+++ b/ProjectManual.docx
@@ -62,6 +62,7 @@
           <w:showingPlcHdr/>
           <w15:appearance w15:val="hidden"/>
         </w:sdtPr>
+        <w:sdtEndPr/>
         <w:sdtContent>
           <w:r>
             <w:rPr>
@@ -142,6 +143,7 @@
           <w:showingPlcHdr/>
           <w15:appearance w15:val="hidden"/>
         </w:sdtPr>
+        <w:sdtEndPr/>
         <w:sdtContent>
           <w:r>
             <w:rPr>
@@ -174,12 +176,14 @@
           <w:lang w:val="en-GB"/>
         </w:rPr>
       </w:pPr>
+      <w:bookmarkStart w:id="0" w:name="_GoBack"/>
+      <w:bookmarkEnd w:id="0"/>
       <w:r>
         <w:rPr>
           <w:lang w:val="en-GB"/>
         </w:rPr>
         <w:drawing>
-          <wp:anchor distT="0" distB="0" distL="114300" distR="114300" simplePos="0" relativeHeight="251659264" behindDoc="0" locked="0" layoutInCell="1" allowOverlap="1" wp14:anchorId="3283F417" wp14:editId="0B37F24C">
+          <wp:anchor distT="0" distB="0" distL="114300" distR="114300" simplePos="0" relativeHeight="251659264" behindDoc="0" locked="0" layoutInCell="1" allowOverlap="1" wp14:anchorId="1DD6B6C9" wp14:editId="512F0660">
             <wp:simplePos x="0" y="0"/>
             <wp:positionH relativeFrom="column">
               <wp:posOffset>903232</wp:posOffset>
@@ -249,6 +253,7 @@
           <w:showingPlcHdr/>
           <w15:appearance w15:val="hidden"/>
         </w:sdtPr>
+        <w:sdtEndPr/>
         <w:sdtContent>
           <w:r>
             <w:rPr>
@@ -292,7 +297,15 @@
               <w:szCs w:val="48"/>
               <w:lang w:val="en-GB"/>
             </w:rPr>
-            <w:t>Aj’S Group</w:t>
+            <w:t>Metastasis</w:t>
+          </w:r>
+          <w:r>
+            <w:rPr>
+              <w:sz w:val="48"/>
+              <w:szCs w:val="48"/>
+              <w:lang w:val="en-GB"/>
+            </w:rPr>
+            <w:t xml:space="preserve"> blockers</w:t>
           </w:r>
         </w:sdtContent>
       </w:sdt>
@@ -390,7 +403,39 @@
           <w:szCs w:val="32"/>
           <w:lang w:val="en-GB"/>
         </w:rPr>
-        <w:t xml:space="preserve">evan, </w:t>
+        <w:t>e</w:t>
+      </w:r>
+      <w:r>
+        <w:rPr>
+          <w:sz w:val="32"/>
+          <w:szCs w:val="32"/>
+          <w:lang w:val="en-GB"/>
+        </w:rPr>
+        <w:t>W</w:t>
+      </w:r>
+      <w:r>
+        <w:rPr>
+          <w:sz w:val="32"/>
+          <w:szCs w:val="32"/>
+          <w:lang w:val="en-GB"/>
+        </w:rPr>
+        <w:t>an</w:t>
+      </w:r>
+      <w:r>
+        <w:rPr>
+          <w:sz w:val="32"/>
+          <w:szCs w:val="32"/>
+          <w:lang w:val="en-GB"/>
+        </w:rPr>
+        <w:t xml:space="preserve"> Lan</w:t>
+      </w:r>
+      <w:r>
+        <w:rPr>
+          <w:sz w:val="32"/>
+          <w:szCs w:val="32"/>
+          <w:lang w:val="en-GB"/>
+        </w:rPr>
+        <w:t xml:space="preserve">, </w:t>
       </w:r>
     </w:p>
     <w:p>
@@ -431,9 +476,92 @@
           <w:lang w:val="en-GB"/>
         </w:rPr>
         <w:lastRenderedPageBreak/>
-        <w:t xml:space="preserve">PROJECT </w:t>
-      </w:r>
-      <w:r>
+        <w:t>PROJECT OVERVIEW:</w:t>
+      </w:r>
+    </w:p>
+    <w:p>
+      <w:pPr>
+        <w:pStyle w:val="Heading3"/>
+        <w:rPr>
+          <w:sz w:val="36"/>
+          <w:szCs w:val="36"/>
+          <w:lang w:val="en-GB"/>
+        </w:rPr>
+      </w:pPr>
+      <w:r>
+        <w:rPr>
+          <w:sz w:val="36"/>
+          <w:szCs w:val="36"/>
+        </w:rPr>
+        <w:t>T</w:t>
+      </w:r>
+      <w:r>
+        <w:rPr>
+          <w:caps w:val="0"/>
+          <w:sz w:val="36"/>
+          <w:szCs w:val="36"/>
+        </w:rPr>
+        <w:t>he web application is provided to the doctors and patients of Lakeridge health hospital an easy way to get through the clinical research trial questionnaire</w:t>
+      </w:r>
+      <w:r>
+        <w:rPr>
+          <w:sz w:val="36"/>
+          <w:szCs w:val="36"/>
+        </w:rPr>
+        <w:t>.  T</w:t>
+      </w:r>
+      <w:r>
+        <w:rPr>
+          <w:caps w:val="0"/>
+          <w:sz w:val="36"/>
+          <w:szCs w:val="36"/>
+        </w:rPr>
+        <w:t>he application is going to be a time saver, easy to use</w:t>
+      </w:r>
+      <w:r>
+        <w:rPr>
+          <w:caps w:val="0"/>
+          <w:sz w:val="36"/>
+          <w:szCs w:val="36"/>
+        </w:rPr>
+        <w:t xml:space="preserve"> and helps </w:t>
+      </w:r>
+      <w:r>
+        <w:rPr>
+          <w:caps w:val="0"/>
+          <w:sz w:val="36"/>
+          <w:szCs w:val="36"/>
+        </w:rPr>
+        <w:t>understand the questions and the process of clinical trial</w:t>
+      </w:r>
+      <w:r>
+        <w:rPr>
+          <w:caps w:val="0"/>
+          <w:sz w:val="36"/>
+          <w:szCs w:val="36"/>
+        </w:rPr>
+        <w:t xml:space="preserve"> as well from a patient point of view</w:t>
+      </w:r>
+      <w:r>
+        <w:rPr>
+          <w:caps w:val="0"/>
+          <w:sz w:val="36"/>
+          <w:szCs w:val="36"/>
+        </w:rPr>
+        <w:t>.</w:t>
+      </w:r>
+    </w:p>
+    <w:p>
+      <w:pPr>
+        <w:ind w:left="0"/>
+        <w:rPr>
+          <w:lang w:val="en-GB"/>
+        </w:rPr>
+      </w:pPr>
+    </w:p>
+    <w:p>
+      <w:pPr>
+        <w:ind w:left="0"/>
         <w:rPr>
           <w:rFonts w:asciiTheme="majorHAnsi" w:hAnsiTheme="majorHAnsi" w:cstheme="majorHAnsi"/>
           <w:color w:val="355D7E" w:themeColor="accent1" w:themeShade="80"/>
@@ -441,7 +569,16 @@
           <w:szCs w:val="44"/>
           <w:lang w:val="en-GB"/>
         </w:rPr>
-        <w:t>OVERVIEW</w:t>
+      </w:pPr>
+      <w:r>
+        <w:rPr>
+          <w:rFonts w:asciiTheme="majorHAnsi" w:hAnsiTheme="majorHAnsi" w:cstheme="majorHAnsi"/>
+          <w:color w:val="355D7E" w:themeColor="accent1" w:themeShade="80"/>
+          <w:sz w:val="32"/>
+          <w:szCs w:val="32"/>
+          <w:lang w:val="en-GB"/>
+        </w:rPr>
+        <w:t xml:space="preserve"> </w:t>
       </w:r>
       <w:r>
         <w:rPr>
@@ -451,7 +588,7 @@
           <w:szCs w:val="44"/>
           <w:lang w:val="en-GB"/>
         </w:rPr>
-        <w:t>:</w:t>
+        <w:t>PROJECT SRUCTURE:</w:t>
       </w:r>
     </w:p>
     <w:p>
@@ -476,27 +613,11 @@
           <w:sz w:val="36"/>
           <w:szCs w:val="36"/>
         </w:rPr>
-        <w:t>he web application is provided to the doctors and patients of Lakeridge health hospital an easy way to get through the clinical research trial questionnaire</w:t>
-      </w:r>
-      <w:r>
-        <w:rPr>
-          <w:sz w:val="36"/>
-          <w:szCs w:val="36"/>
-        </w:rPr>
-        <w:t>.  T</w:t>
-      </w:r>
-      <w:r>
-        <w:rPr>
-          <w:caps w:val="0"/>
-          <w:sz w:val="36"/>
-          <w:szCs w:val="36"/>
-        </w:rPr>
-        <w:t>he application is going to be a time saver, easy to use and, user-friendly to understand the questions and the process of clinical trial.</w:t>
-      </w:r>
-    </w:p>
-    <w:p>
-      <w:pPr>
-        <w:ind w:left="0"/>
+        <w:t xml:space="preserve">his web application is a non-database web application. The application is made up of HTML, CSS, JavaScript and Json. The application is made user friendly and responsive to different devices using a framework called Foundations. </w:t>
+      </w:r>
+    </w:p>
+    <w:p>
+      <w:pPr>
         <w:rPr>
           <w:lang w:val="en-GB"/>
         </w:rPr>
@@ -517,70 +638,6 @@
         <w:rPr>
           <w:rFonts w:asciiTheme="majorHAnsi" w:hAnsiTheme="majorHAnsi" w:cstheme="majorHAnsi"/>
           <w:color w:val="355D7E" w:themeColor="accent1" w:themeShade="80"/>
-          <w:sz w:val="32"/>
-          <w:szCs w:val="32"/>
-          <w:lang w:val="en-GB"/>
-        </w:rPr>
-        <w:t xml:space="preserve"> </w:t>
-      </w:r>
-      <w:r>
-        <w:rPr>
-          <w:rFonts w:asciiTheme="majorHAnsi" w:hAnsiTheme="majorHAnsi" w:cstheme="majorHAnsi"/>
-          <w:color w:val="355D7E" w:themeColor="accent1" w:themeShade="80"/>
-          <w:sz w:val="44"/>
-          <w:szCs w:val="44"/>
-          <w:lang w:val="en-GB"/>
-        </w:rPr>
-        <w:t>PROJECT SRUCTURE:</w:t>
-      </w:r>
-    </w:p>
-    <w:p>
-      <w:pPr>
-        <w:pStyle w:val="Heading3"/>
-        <w:rPr>
-          <w:sz w:val="36"/>
-          <w:szCs w:val="36"/>
-          <w:lang w:val="en-GB"/>
-        </w:rPr>
-      </w:pPr>
-      <w:r>
-        <w:rPr>
-          <w:sz w:val="36"/>
-          <w:szCs w:val="36"/>
-        </w:rPr>
-        <w:t>T</w:t>
-      </w:r>
-      <w:r>
-        <w:rPr>
-          <w:caps w:val="0"/>
-          <w:sz w:val="36"/>
-          <w:szCs w:val="36"/>
-        </w:rPr>
-        <w:t xml:space="preserve">his web application is a non-database web application. The application is made up of HTML, CSS, JavaScript and Json. The application is made user friendly and responsive to different devices using a framework called Foundations. </w:t>
-      </w:r>
-    </w:p>
-    <w:p>
-      <w:pPr>
-        <w:rPr>
-          <w:lang w:val="en-GB"/>
-        </w:rPr>
-      </w:pPr>
-    </w:p>
-    <w:p>
-      <w:pPr>
-        <w:ind w:left="0"/>
-        <w:rPr>
-          <w:rFonts w:asciiTheme="majorHAnsi" w:hAnsiTheme="majorHAnsi" w:cstheme="majorHAnsi"/>
-          <w:color w:val="355D7E" w:themeColor="accent1" w:themeShade="80"/>
-          <w:sz w:val="44"/>
-          <w:szCs w:val="44"/>
-          <w:lang w:val="en-GB"/>
-        </w:rPr>
-      </w:pPr>
-      <w:r>
-        <w:rPr>
-          <w:rFonts w:asciiTheme="majorHAnsi" w:hAnsiTheme="majorHAnsi" w:cstheme="majorHAnsi"/>
-          <w:color w:val="355D7E" w:themeColor="accent1" w:themeShade="80"/>
           <w:sz w:val="44"/>
           <w:szCs w:val="44"/>
           <w:lang w:val="en-GB"/>
@@ -774,7 +831,6 @@
           <w:szCs w:val="40"/>
           <w:lang w:val="en-GB"/>
         </w:rPr>
-        <w:lastRenderedPageBreak/>
         <w:t xml:space="preserve">PROJECT </w:t>
       </w:r>
       <w:r>
@@ -838,7 +894,7 @@
           <w:lang w:val="en-GB"/>
         </w:rPr>
         <w:drawing>
-          <wp:inline distT="0" distB="0" distL="0" distR="0" wp14:anchorId="4119E339" wp14:editId="192EDD6C">
+          <wp:inline distT="0" distB="0" distL="0" distR="0" wp14:anchorId="1414640C" wp14:editId="6D4EEBA9">
             <wp:extent cx="5731510" cy="2762250"/>
             <wp:effectExtent l="0" t="0" r="0" b="6350"/>
             <wp:docPr id="4" name="Picture 4" descr="A screenshot of a map&#10;&#10;Description automatically generated"/>
@@ -1017,7 +1073,7 @@
           <w:lang w:val="en-GB"/>
         </w:rPr>
         <w:drawing>
-          <wp:inline distT="0" distB="0" distL="0" distR="0" wp14:anchorId="1B2DF47B" wp14:editId="4D08D31F">
+          <wp:inline distT="0" distB="0" distL="0" distR="0" wp14:anchorId="07B3A14B" wp14:editId="113F6722">
             <wp:extent cx="4855132" cy="2265656"/>
             <wp:effectExtent l="0" t="0" r="0" b="0"/>
             <wp:docPr id="9" name="Picture 9" descr="A screenshot of a cell phone&#10;&#10;Description automatically generated"/>
@@ -1058,6 +1114,7 @@
         <w:jc w:val="center"/>
       </w:pPr>
       <w:r>
+        <w:lastRenderedPageBreak/>
         <w:t>Image-2</w:t>
       </w:r>
     </w:p>
@@ -1077,7 +1134,6 @@
           <w:sz w:val="40"/>
           <w:szCs w:val="40"/>
         </w:rPr>
-        <w:lastRenderedPageBreak/>
         <w:t>T</w:t>
       </w:r>
       <w:r>
@@ -1290,7 +1346,7 @@
           <w:lang w:val="en-GB"/>
         </w:rPr>
         <w:drawing>
-          <wp:inline distT="0" distB="0" distL="0" distR="0">
+          <wp:inline distT="0" distB="0" distL="0" distR="0" wp14:anchorId="48642F42" wp14:editId="4675E1C0">
             <wp:extent cx="5301205" cy="2534312"/>
             <wp:effectExtent l="0" t="0" r="0" b="5715"/>
             <wp:docPr id="10" name="Picture 10" descr="A screenshot of a cell phone&#10;&#10;Description automatically generated"/>
@@ -1363,25 +1419,7 @@
           <w:sz w:val="36"/>
           <w:szCs w:val="36"/>
         </w:rPr>
-        <w:t xml:space="preserve">Step </w:t>
-      </w:r>
-      <w:r>
-        <w:rPr>
-          <w:rFonts w:asciiTheme="majorHAnsi" w:hAnsiTheme="majorHAnsi" w:cstheme="majorHAnsi"/>
-          <w:color w:val="355D7E" w:themeColor="accent1" w:themeShade="80"/>
-          <w:sz w:val="36"/>
-          <w:szCs w:val="36"/>
-        </w:rPr>
-        <w:t>5</w:t>
-      </w:r>
-      <w:r>
-        <w:rPr>
-          <w:rFonts w:asciiTheme="majorHAnsi" w:hAnsiTheme="majorHAnsi" w:cstheme="majorHAnsi"/>
-          <w:color w:val="355D7E" w:themeColor="accent1" w:themeShade="80"/>
-          <w:sz w:val="36"/>
-          <w:szCs w:val="36"/>
-        </w:rPr>
-        <w:t>:</w:t>
+        <w:t>Step 5:</w:t>
       </w:r>
       <w:r>
         <w:rPr>
@@ -1389,15 +1427,7 @@
           <w:sz w:val="32"/>
           <w:szCs w:val="32"/>
         </w:rPr>
-        <w:t xml:space="preserve"> If the trial ended up </w:t>
-      </w:r>
-      <w:r>
-        <w:rPr>
-          <w:color w:val="555A3C" w:themeColor="accent3" w:themeShade="80"/>
-          <w:sz w:val="32"/>
-          <w:szCs w:val="32"/>
-        </w:rPr>
-        <w:t>with no result, the user can exit the application or if the user wishes to take another trial, they can just click the restart button shown in the image above.</w:t>
+        <w:t xml:space="preserve"> If the trial ended up with no result, the user can exit the application or if the user wishes to take another trial, they can just click the restart button shown in the image above.</w:t>
       </w:r>
     </w:p>
     <w:p>
@@ -1448,38 +1478,7 @@
           <w:szCs w:val="44"/>
           <w:lang w:val="en-GB"/>
         </w:rPr>
-        <w:lastRenderedPageBreak/>
-        <w:t>TECHNICAL</w:t>
-      </w:r>
-      <w:r>
-        <w:rPr>
-          <w:rFonts w:asciiTheme="majorHAnsi" w:hAnsiTheme="majorHAnsi" w:cstheme="majorHAnsi"/>
-          <w:color w:val="355D7E" w:themeColor="accent1" w:themeShade="80"/>
-          <w:sz w:val="44"/>
-          <w:szCs w:val="44"/>
-          <w:lang w:val="en-GB"/>
-        </w:rPr>
-        <w:t xml:space="preserve"> </w:t>
-      </w:r>
-      <w:r>
-        <w:rPr>
-          <w:rFonts w:asciiTheme="majorHAnsi" w:hAnsiTheme="majorHAnsi" w:cstheme="majorHAnsi"/>
-          <w:color w:val="355D7E" w:themeColor="accent1" w:themeShade="80"/>
-          <w:sz w:val="44"/>
-          <w:szCs w:val="44"/>
-          <w:lang w:val="en-GB"/>
-        </w:rPr>
-        <w:t>GUIDELINES OF THE PROJECT</w:t>
-      </w:r>
-      <w:r>
-        <w:rPr>
-          <w:rFonts w:asciiTheme="majorHAnsi" w:hAnsiTheme="majorHAnsi" w:cstheme="majorHAnsi"/>
-          <w:color w:val="355D7E" w:themeColor="accent1" w:themeShade="80"/>
-          <w:sz w:val="44"/>
-          <w:szCs w:val="44"/>
-          <w:lang w:val="en-GB"/>
-        </w:rPr>
-        <w:t>:</w:t>
+        <w:t>TECHNICAL GUIDELINES OF THE PROJECT:</w:t>
       </w:r>
     </w:p>
     <w:p>
@@ -1501,15 +1500,7 @@
           <w:sz w:val="36"/>
           <w:szCs w:val="36"/>
         </w:rPr>
-        <w:t xml:space="preserve">The application </w:t>
-      </w:r>
-      <w:r>
-        <w:rPr>
-          <w:color w:val="555A3C" w:themeColor="accent3" w:themeShade="80"/>
-          <w:sz w:val="36"/>
-          <w:szCs w:val="36"/>
-        </w:rPr>
-        <w:t>is b</w:t>
+        <w:t>The application is b</w:t>
       </w:r>
       <w:r>
         <w:rPr>
@@ -1555,23 +1546,7 @@
           <w:sz w:val="36"/>
           <w:szCs w:val="36"/>
         </w:rPr>
-        <w:t>The options available on the landing page (first page) of the application are hard coded buttons through HTML. F</w:t>
-      </w:r>
-      <w:r>
-        <w:rPr>
-          <w:color w:val="555A3C" w:themeColor="accent3" w:themeShade="80"/>
-          <w:sz w:val="36"/>
-          <w:szCs w:val="36"/>
-        </w:rPr>
-        <w:t xml:space="preserve">or all the available </w:t>
-      </w:r>
-      <w:r>
-        <w:rPr>
-          <w:color w:val="555A3C" w:themeColor="accent3" w:themeShade="80"/>
-          <w:sz w:val="36"/>
-          <w:szCs w:val="36"/>
-        </w:rPr>
-        <w:t>trials there is one button provided.</w:t>
+        <w:t>The options available on the landing page (first page) of the application are hard coded buttons through HTML. For all the available trials there is one button provided.</w:t>
       </w:r>
     </w:p>
     <w:p>
@@ -1807,6 +1782,7 @@
           <w:sz w:val="20"/>
           <w:szCs w:val="20"/>
         </w:rPr>
+        <w:lastRenderedPageBreak/>
         <w:t xml:space="preserve">Disclaimer: </w:t>
       </w:r>
       <w:r>
@@ -1825,8 +1801,6 @@
         </w:rPr>
         <w:t xml:space="preserve">clinical trial research </w:t>
       </w:r>
-      <w:bookmarkStart w:id="0" w:name="_GoBack"/>
-      <w:bookmarkEnd w:id="0"/>
       <w:r>
         <w:rPr>
           <w:rFonts w:cstheme="minorHAnsi"/>
@@ -1905,7 +1879,7 @@
       <mc:AlternateContent>
         <mc:Choice Requires="wpg">
           <w:drawing>
-            <wp:anchor distT="0" distB="0" distL="114300" distR="114300" simplePos="0" relativeHeight="251659264" behindDoc="1" locked="0" layoutInCell="1" allowOverlap="1" wp14:anchorId="5B16511A" wp14:editId="3DB52E6B">
+            <wp:anchor distT="0" distB="0" distL="114300" distR="114300" simplePos="0" relativeHeight="251659264" behindDoc="1" locked="0" layoutInCell="1" allowOverlap="1" wp14:anchorId="566B9B69" wp14:editId="7935F564">
               <wp:simplePos x="0" y="0"/>
               <wp:positionH relativeFrom="page">
                 <wp:posOffset>352425</wp:posOffset>
@@ -2028,9 +2002,9 @@
         </mc:Choice>
         <mc:Fallback>
           <w:pict>
-            <v:group w14:anchorId="324FD071" id="Group 2" o:spid="_x0000_s1026" alt="Decorative sidebar for cover page " style="position:absolute;margin-left:27.75pt;margin-top:36pt;width:18pt;height:10in;z-index:-251657216;mso-width-percent:29;mso-height-percent:909;mso-position-horizontal-relative:page;mso-position-vertical-relative:page;mso-width-percent:29;mso-height-percent:909" coordsize="2286,91440" o:gfxdata="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">
-              <v:rect id="Rectangle 3" o:spid="_x0000_s1027" alt="Decorative sidebar" style="position:absolute;width:2286;height:87820;visibility:visible;mso-wrap-style:square;v-text-anchor:middle" o:gfxdata="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" fillcolor="#dd8047 [3205]" stroked="f" strokeweight="1pt"/>
-              <v:rect id="Rectangle 5" o:spid="_x0000_s1028" alt="Decorative sidebar" style="position:absolute;top:89154;width:2286;height:2286;visibility:visible;mso-wrap-style:square;v-text-anchor:middle" o:gfxdata="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" fillcolor="#94b6d2 [3204]" stroked="f" strokeweight="1pt">
+            <v:group w14:anchorId="324FD071" id="Group 2" o:spid="_x0000_s1026" alt="Decorative sidebar for cover page " style="position:absolute;margin-left:27.75pt;margin-top:36pt;width:18pt;height:10in;z-index:-251657216;mso-width-percent:29;mso-height-percent:909;mso-position-horizontal-relative:page;mso-position-vertical-relative:page;mso-width-percent:29;mso-height-percent:909" coordsize="2286,91440" o:gfxdata="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">
+              <v:rect id="Rectangle 3" o:spid="_x0000_s1027" alt="Decorative sidebar" style="position:absolute;width:2286;height:87820;visibility:visible;mso-wrap-style:square;v-text-anchor:middle" o:gfxdata="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" fillcolor="#dd8047 [3205]" stroked="f" strokeweight="1pt"/>
+              <v:rect id="Rectangle 5" o:spid="_x0000_s1028" alt="Decorative sidebar" style="position:absolute;top:89154;width:2286;height:2286;visibility:visible;mso-wrap-style:square;v-text-anchor:middle" o:gfxdata="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" fillcolor="#94b6d2 [3204]" stroked="f" strokeweight="1pt">
                 <o:lock v:ext="edit" aspectratio="t"/>
               </v:rect>
               <w10:wrap anchorx="page" anchory="page"/>
@@ -2713,6 +2687,7 @@
     <w:lsdException w:name="HTML Sample" w:semiHidden="1" w:unhideWhenUsed="1"/>
     <w:lsdException w:name="HTML Typewriter" w:semiHidden="1" w:unhideWhenUsed="1"/>
     <w:lsdException w:name="HTML Variable" w:semiHidden="1" w:unhideWhenUsed="1"/>
+    <w:lsdException w:name="Normal Table" w:semiHidden="1" w:unhideWhenUsed="1"/>
     <w:lsdException w:name="annotation subject" w:semiHidden="1" w:unhideWhenUsed="1"/>
     <w:lsdException w:name="No List" w:semiHidden="1" w:unhideWhenUsed="1"/>
     <w:lsdException w:name="Outline List 1" w:semiHidden="1" w:unhideWhenUsed="1"/>
@@ -2759,8 +2734,10 @@
     <w:lsdException w:name="Table Subtle 2" w:semiHidden="1" w:unhideWhenUsed="1"/>
     <w:lsdException w:name="Table Web 1" w:semiHidden="1" w:unhideWhenUsed="1"/>
     <w:lsdException w:name="Table Web 2" w:semiHidden="1" w:unhideWhenUsed="1"/>
+    <w:lsdException w:name="Table Web 3" w:semiHidden="1" w:unhideWhenUsed="1"/>
     <w:lsdException w:name="Balloon Text" w:semiHidden="1" w:unhideWhenUsed="1"/>
     <w:lsdException w:name="Table Grid" w:uiPriority="39"/>
+    <w:lsdException w:name="Table Theme" w:semiHidden="1" w:unhideWhenUsed="1"/>
     <w:lsdException w:name="Placeholder Text" w:semiHidden="1"/>
     <w:lsdException w:name="No Spacing" w:semiHidden="1" w:uiPriority="1" w:unhideWhenUsed="1"/>
     <w:lsdException w:name="Light Shading" w:uiPriority="60"/>
@@ -5526,7 +5503,7 @@
   <w:font w:name="Symbol">
     <w:panose1 w:val="05050102010706020507"/>
     <w:charset w:val="02"/>
-    <w:family w:val="decorative"/>
+    <w:family w:val="roman"/>
     <w:pitch w:val="variable"/>
     <w:sig w:usb0="00000000" w:usb1="10000000" w:usb2="00000000" w:usb3="00000000" w:csb0="80000000" w:csb1="00000000"/>
   </w:font>
@@ -5546,24 +5523,24 @@
   </w:font>
   <w:font w:name="Wingdings">
     <w:panose1 w:val="05000000000000000000"/>
-    <w:charset w:val="4D"/>
-    <w:family w:val="decorative"/>
+    <w:charset w:val="02"/>
+    <w:family w:val="auto"/>
     <w:pitch w:val="variable"/>
-    <w:sig w:usb0="00000003" w:usb1="00000000" w:usb2="00000000" w:usb3="00000000" w:csb0="80000001" w:csb1="00000000"/>
+    <w:sig w:usb0="00000000" w:usb1="10000000" w:usb2="00000000" w:usb3="00000000" w:csb0="80000000" w:csb1="00000000"/>
   </w:font>
   <w:font w:name="Calibri">
     <w:panose1 w:val="020F0502020204030204"/>
     <w:charset w:val="00"/>
     <w:family w:val="swiss"/>
     <w:pitch w:val="variable"/>
-    <w:sig w:usb0="E0002AFF" w:usb1="C000247B" w:usb2="00000009" w:usb3="00000000" w:csb0="000001FF" w:csb1="00000000"/>
+    <w:sig w:usb0="E4002EFF" w:usb1="C000247B" w:usb2="00000009" w:usb3="00000000" w:csb0="000001FF" w:csb1="00000000"/>
   </w:font>
   <w:font w:name="Arial">
     <w:panose1 w:val="020B0604020202020204"/>
     <w:charset w:val="00"/>
     <w:family w:val="swiss"/>
     <w:pitch w:val="variable"/>
-    <w:sig w:usb0="E0002AFF" w:usb1="C0007843" w:usb2="00000009" w:usb3="00000000" w:csb0="000001FF" w:csb1="00000000"/>
+    <w:sig w:usb0="E0002EFF" w:usb1="C000785B" w:usb2="00000009" w:usb3="00000000" w:csb0="000001FF" w:csb1="00000000"/>
   </w:font>
   <w:font w:name="Tahoma">
     <w:panose1 w:val="020B0604030504040204"/>
@@ -5577,7 +5554,7 @@
     <w:charset w:val="00"/>
     <w:family w:val="swiss"/>
     <w:pitch w:val="variable"/>
-    <w:sig w:usb0="E0002AFF" w:usb1="C000247B" w:usb2="00000009" w:usb3="00000000" w:csb0="000001FF" w:csb1="00000000"/>
+    <w:sig w:usb0="E4002EFF" w:usb1="C000247B" w:usb2="00000009" w:usb3="00000000" w:csb0="000001FF" w:csb1="00000000"/>
   </w:font>
 </w:fonts>
 </file>
@@ -5598,6 +5575,8 @@
   </w:compat>
   <w:rsids>
     <w:rsidRoot w:val="001D4F53"/>
+    <w:rsid w:val="000A717E"/>
+    <w:rsid w:val="001C7EA1"/>
     <w:rsid w:val="001D4F53"/>
     <w:rsid w:val="00C43916"/>
   </w:rsids>

</xml_diff>

<commit_message>
Update to the documentation
How to add new data to the JSON file.
</commit_message>
<xml_diff>
--- a/ProjectManual.docx
+++ b/ProjectManual.docx
@@ -481,7 +481,6 @@
     </w:p>
     <w:p>
       <w:pPr>
-        <w:ind w:left="0"/>
         <w:rPr>
           <w:rFonts w:asciiTheme="majorHAnsi" w:hAnsiTheme="majorHAnsi" w:cstheme="majorHAnsi"/>
           <w:color w:val="355D7E" w:themeColor="accent1" w:themeShade="80"/>
@@ -624,15 +623,13 @@
     </w:p>
     <w:p>
       <w:pPr>
-        <w:ind w:left="0"/>
-        <w:rPr>
-          <w:lang w:val="en-GB"/>
-        </w:rPr>
-      </w:pPr>
-    </w:p>
-    <w:p>
-      <w:pPr>
-        <w:ind w:left="0"/>
+        <w:rPr>
+          <w:lang w:val="en-GB"/>
+        </w:rPr>
+      </w:pPr>
+    </w:p>
+    <w:p>
+      <w:pPr>
         <w:rPr>
           <w:rFonts w:asciiTheme="majorHAnsi" w:hAnsiTheme="majorHAnsi" w:cstheme="majorHAnsi"/>
           <w:color w:val="355D7E" w:themeColor="accent1" w:themeShade="80"/>
@@ -748,7 +745,6 @@
     </w:p>
     <w:p>
       <w:pPr>
-        <w:ind w:left="0"/>
         <w:rPr>
           <w:rFonts w:asciiTheme="majorHAnsi" w:hAnsiTheme="majorHAnsi" w:cstheme="majorHAnsi"/>
           <w:color w:val="355D7E" w:themeColor="accent1" w:themeShade="80"/>
@@ -945,15 +941,13 @@
     </w:p>
     <w:p>
       <w:pPr>
-        <w:ind w:left="0"/>
-        <w:rPr>
-          <w:lang w:val="en-GB"/>
-        </w:rPr>
-      </w:pPr>
-    </w:p>
-    <w:p>
-      <w:pPr>
-        <w:ind w:left="0"/>
+        <w:rPr>
+          <w:lang w:val="en-GB"/>
+        </w:rPr>
+      </w:pPr>
+    </w:p>
+    <w:p>
+      <w:pPr>
         <w:rPr>
           <w:rFonts w:asciiTheme="majorHAnsi" w:hAnsiTheme="majorHAnsi" w:cstheme="majorHAnsi"/>
           <w:color w:val="355D7E" w:themeColor="accent1" w:themeShade="80"/>
@@ -970,6 +964,7 @@
           <w:szCs w:val="40"/>
           <w:lang w:val="en-GB"/>
         </w:rPr>
+        <w:lastRenderedPageBreak/>
         <w:t xml:space="preserve">PROJECT </w:t>
       </w:r>
       <w:r>
@@ -1227,7 +1222,6 @@
           <w:noProof/>
           <w:lang w:val="en-GB"/>
         </w:rPr>
-        <w:lastRenderedPageBreak/>
         <w:drawing>
           <wp:inline distT="0" distB="0" distL="0" distR="0" wp14:anchorId="07B3A14B" wp14:editId="78F50412">
             <wp:extent cx="5740155" cy="2678654"/>
@@ -1289,6 +1283,7 @@
           <w:sz w:val="40"/>
           <w:szCs w:val="40"/>
         </w:rPr>
+        <w:lastRenderedPageBreak/>
         <w:t>T</w:t>
       </w:r>
       <w:r>
@@ -1333,8 +1328,6 @@
         </w:rPr>
         <w:t>It shows the clinical trial selected.</w:t>
       </w:r>
-      <w:bookmarkStart w:id="0" w:name="_GoBack"/>
-      <w:bookmarkEnd w:id="0"/>
     </w:p>
     <w:p>
       <w:pPr>
@@ -1651,15 +1644,13 @@
     </w:p>
     <w:p>
       <w:pPr>
-        <w:ind w:left="0"/>
-        <w:rPr>
-          <w:lang w:val="en-GB"/>
-        </w:rPr>
-      </w:pPr>
-    </w:p>
-    <w:p>
-      <w:pPr>
-        <w:ind w:left="0"/>
+        <w:rPr>
+          <w:lang w:val="en-GB"/>
+        </w:rPr>
+      </w:pPr>
+    </w:p>
+    <w:p>
+      <w:pPr>
         <w:rPr>
           <w:rFonts w:asciiTheme="majorHAnsi" w:hAnsiTheme="majorHAnsi" w:cstheme="majorHAnsi"/>
           <w:color w:val="355D7E" w:themeColor="accent1" w:themeShade="80"/>
@@ -1698,6 +1689,7 @@
           <w:sz w:val="36"/>
           <w:szCs w:val="36"/>
         </w:rPr>
+        <w:lastRenderedPageBreak/>
         <w:t>The application is b</w:t>
       </w:r>
       <w:r>
@@ -1826,7 +1818,6 @@
           <w:sz w:val="36"/>
           <w:szCs w:val="36"/>
         </w:rPr>
-        <w:lastRenderedPageBreak/>
         <w:t>All the designing and the patterns are coded using CSS code.</w:t>
       </w:r>
     </w:p>
@@ -2009,7 +2000,6 @@
     </w:p>
     <w:p>
       <w:pPr>
-        <w:ind w:left="0"/>
         <w:rPr>
           <w:rFonts w:asciiTheme="majorHAnsi" w:hAnsiTheme="majorHAnsi" w:cstheme="majorHAnsi"/>
           <w:color w:val="355D7E" w:themeColor="accent1" w:themeShade="80"/>
@@ -2021,7 +2011,6 @@
     </w:p>
     <w:p>
       <w:pPr>
-        <w:ind w:left="0"/>
         <w:rPr>
           <w:rFonts w:asciiTheme="majorHAnsi" w:hAnsiTheme="majorHAnsi" w:cstheme="majorHAnsi"/>
           <w:color w:val="355D7E" w:themeColor="accent1" w:themeShade="80"/>
@@ -2219,7 +2208,6 @@
         </w:rPr>
         <w:t>Json file (</w:t>
       </w:r>
-      <w:proofErr w:type="gramStart"/>
       <w:r>
         <w:rPr>
           <w:color w:val="555A3C" w:themeColor="accent3" w:themeShade="80"/>
@@ -2228,7 +2216,6 @@
         </w:rPr>
         <w:t>nodes.json</w:t>
       </w:r>
-      <w:proofErr w:type="gramEnd"/>
       <w:r>
         <w:rPr>
           <w:color w:val="555A3C" w:themeColor="accent3" w:themeShade="80"/>
@@ -2295,7 +2282,6 @@
           <w:sz w:val="32"/>
           <w:szCs w:val="32"/>
         </w:rPr>
-        <w:lastRenderedPageBreak/>
         <w:t>Index.html: This file is the main starting point of the application, the application starts once this file is running a browser.</w:t>
       </w:r>
     </w:p>
@@ -2385,7 +2371,25 @@
     </w:p>
     <w:p>
       <w:pPr>
-        <w:ind w:left="0"/>
+        <w:rPr>
+          <w:color w:val="555A3C" w:themeColor="accent3" w:themeShade="80"/>
+          <w:sz w:val="32"/>
+          <w:szCs w:val="32"/>
+        </w:rPr>
+      </w:pPr>
+    </w:p>
+    <w:p>
+      <w:pPr>
+        <w:ind w:left="72"/>
+        <w:rPr>
+          <w:color w:val="555A3C" w:themeColor="accent3" w:themeShade="80"/>
+          <w:sz w:val="32"/>
+          <w:szCs w:val="32"/>
+        </w:rPr>
+      </w:pPr>
+    </w:p>
+    <w:p>
+      <w:pPr>
         <w:rPr>
           <w:rFonts w:asciiTheme="majorHAnsi" w:hAnsiTheme="majorHAnsi" w:cstheme="majorHAnsi"/>
           <w:color w:val="355D7E" w:themeColor="accent1" w:themeShade="80"/>
@@ -2394,56 +2398,17 @@
           <w:lang w:val="en-GB"/>
         </w:rPr>
       </w:pPr>
-    </w:p>
-    <w:p>
-      <w:pPr>
-        <w:rPr>
-          <w:rFonts w:cstheme="minorHAnsi"/>
-          <w:color w:val="555A3C" w:themeColor="accent3" w:themeShade="80"/>
-          <w:sz w:val="36"/>
-          <w:szCs w:val="36"/>
-        </w:rPr>
-      </w:pPr>
       <w:r>
         <w:rPr>
           <w:rFonts w:asciiTheme="majorHAnsi" w:hAnsiTheme="majorHAnsi" w:cstheme="majorHAnsi"/>
           <w:color w:val="355D7E" w:themeColor="accent1" w:themeShade="80"/>
           <w:sz w:val="40"/>
           <w:szCs w:val="40"/>
-        </w:rPr>
-        <w:t xml:space="preserve">NOTE: </w:t>
-      </w:r>
-      <w:r>
-        <w:rPr>
-          <w:rFonts w:cstheme="minorHAnsi"/>
-          <w:color w:val="555A3C" w:themeColor="accent3" w:themeShade="80"/>
-          <w:sz w:val="36"/>
-          <w:szCs w:val="36"/>
-        </w:rPr>
-        <w:t>This project works on</w:t>
-      </w:r>
-      <w:r>
-        <w:rPr>
-          <w:rFonts w:cstheme="minorHAnsi"/>
-          <w:color w:val="555A3C" w:themeColor="accent3" w:themeShade="80"/>
-          <w:sz w:val="36"/>
-          <w:szCs w:val="36"/>
-        </w:rPr>
-        <w:t xml:space="preserve"> a</w:t>
-      </w:r>
-      <w:r>
-        <w:rPr>
-          <w:rFonts w:cstheme="minorHAnsi"/>
-          <w:color w:val="555A3C" w:themeColor="accent3" w:themeShade="80"/>
-          <w:sz w:val="36"/>
-          <w:szCs w:val="36"/>
-        </w:rPr>
-        <w:t xml:space="preserve"> live server as it is using Json files. Don’t try to test the web application offline on any device.</w:t>
-      </w:r>
-    </w:p>
-    <w:p>
-      <w:pPr>
-        <w:ind w:left="0"/>
+          <w:lang w:val="en-GB"/>
+        </w:rPr>
+        <w:t>Adding New Data to the JSON File</w:t>
+      </w:r>
+      <w:r>
         <w:rPr>
           <w:rFonts w:asciiTheme="majorHAnsi" w:hAnsiTheme="majorHAnsi" w:cstheme="majorHAnsi"/>
           <w:color w:val="355D7E" w:themeColor="accent1" w:themeShade="80"/>
@@ -2451,11 +2416,749 @@
           <w:szCs w:val="40"/>
           <w:lang w:val="en-GB"/>
         </w:rPr>
-      </w:pPr>
-    </w:p>
-    <w:p>
-      <w:pPr>
-        <w:ind w:left="0"/>
+        <w:t>:</w:t>
+      </w:r>
+    </w:p>
+    <w:p>
+      <w:pPr>
+        <w:rPr>
+          <w:rFonts w:asciiTheme="majorHAnsi" w:hAnsiTheme="majorHAnsi" w:cstheme="majorHAnsi"/>
+          <w:color w:val="000000" w:themeColor="text1"/>
+          <w:sz w:val="32"/>
+          <w:szCs w:val="32"/>
+          <w:lang w:val="en-GB"/>
+        </w:rPr>
+      </w:pPr>
+      <w:r>
+        <w:rPr>
+          <w:rFonts w:asciiTheme="majorHAnsi" w:hAnsiTheme="majorHAnsi" w:cstheme="majorHAnsi"/>
+          <w:color w:val="000000" w:themeColor="text1"/>
+          <w:sz w:val="32"/>
+          <w:szCs w:val="32"/>
+          <w:lang w:val="en-GB"/>
+        </w:rPr>
+        <w:t>Within the JSON file, there are 8 arrays. Four of them labelled xNodes</w:t>
+      </w:r>
+      <w:r>
+        <w:rPr>
+          <w:rFonts w:asciiTheme="majorHAnsi" w:hAnsiTheme="majorHAnsi" w:cstheme="majorHAnsi"/>
+          <w:color w:val="000000" w:themeColor="text1"/>
+          <w:sz w:val="32"/>
+          <w:szCs w:val="32"/>
+          <w:lang w:val="en-GB"/>
+        </w:rPr>
+        <w:t xml:space="preserve"> (x stands for either lung, urinary, </w:t>
+      </w:r>
+      <w:r>
+        <w:rPr>
+          <w:rFonts w:asciiTheme="majorHAnsi" w:hAnsiTheme="majorHAnsi" w:cstheme="majorHAnsi"/>
+          <w:color w:val="000000" w:themeColor="text1"/>
+          <w:sz w:val="32"/>
+          <w:szCs w:val="32"/>
+          <w:lang w:val="en-GB"/>
+        </w:rPr>
+        <w:t>breast or skin)</w:t>
+      </w:r>
+      <w:r>
+        <w:rPr>
+          <w:rFonts w:asciiTheme="majorHAnsi" w:hAnsiTheme="majorHAnsi" w:cstheme="majorHAnsi"/>
+          <w:color w:val="000000" w:themeColor="text1"/>
+          <w:sz w:val="32"/>
+          <w:szCs w:val="32"/>
+          <w:lang w:val="en-GB"/>
+        </w:rPr>
+        <w:t>, these first four arrays contain all the button possibilities for each type of cancer</w:t>
+      </w:r>
+      <w:r>
+        <w:rPr>
+          <w:rFonts w:asciiTheme="majorHAnsi" w:hAnsiTheme="majorHAnsi" w:cstheme="majorHAnsi"/>
+          <w:color w:val="000000" w:themeColor="text1"/>
+          <w:sz w:val="32"/>
+          <w:szCs w:val="32"/>
+          <w:lang w:val="en-GB"/>
+        </w:rPr>
+        <w:t>. Each object in a node array represents a button, and they are laid out like this:</w:t>
+      </w:r>
+      <w:r>
+        <w:rPr>
+          <w:rFonts w:asciiTheme="majorHAnsi" w:hAnsiTheme="majorHAnsi" w:cstheme="majorHAnsi"/>
+          <w:color w:val="000000" w:themeColor="text1"/>
+          <w:sz w:val="32"/>
+          <w:szCs w:val="32"/>
+          <w:lang w:val="en-GB"/>
+        </w:rPr>
+        <w:t xml:space="preserve"> </w:t>
+      </w:r>
+    </w:p>
+    <w:p>
+      <w:pPr>
+        <w:shd w:val="clear" w:color="auto" w:fill="1E1E1E"/>
+        <w:spacing w:line="270" w:lineRule="atLeast"/>
+        <w:rPr>
+          <w:rFonts w:ascii="Menlo" w:hAnsi="Menlo" w:cs="Menlo"/>
+          <w:color w:val="D4D4D4"/>
+          <w:sz w:val="18"/>
+          <w:szCs w:val="18"/>
+        </w:rPr>
+      </w:pPr>
+      <w:r>
+        <w:rPr>
+          <w:rFonts w:ascii="Menlo" w:hAnsi="Menlo" w:cs="Menlo"/>
+          <w:color w:val="D4D4D4"/>
+          <w:sz w:val="18"/>
+          <w:szCs w:val="18"/>
+        </w:rPr>
+        <w:t>{</w:t>
+      </w:r>
+    </w:p>
+    <w:p>
+      <w:pPr>
+        <w:shd w:val="clear" w:color="auto" w:fill="1E1E1E"/>
+        <w:spacing w:line="270" w:lineRule="atLeast"/>
+        <w:rPr>
+          <w:rFonts w:ascii="Menlo" w:hAnsi="Menlo" w:cs="Menlo"/>
+          <w:color w:val="D4D4D4"/>
+          <w:sz w:val="18"/>
+          <w:szCs w:val="18"/>
+        </w:rPr>
+      </w:pPr>
+      <w:r>
+        <w:rPr>
+          <w:rFonts w:ascii="Menlo" w:hAnsi="Menlo" w:cs="Menlo"/>
+          <w:color w:val="D4D4D4"/>
+          <w:sz w:val="18"/>
+          <w:szCs w:val="18"/>
+        </w:rPr>
+        <w:t xml:space="preserve">            </w:t>
+      </w:r>
+      <w:r>
+        <w:rPr>
+          <w:rFonts w:ascii="Menlo" w:hAnsi="Menlo" w:cs="Menlo"/>
+          <w:color w:val="9CDCFE"/>
+          <w:sz w:val="18"/>
+          <w:szCs w:val="18"/>
+        </w:rPr>
+        <w:t>"nodesToFollow"</w:t>
+      </w:r>
+      <w:r>
+        <w:rPr>
+          <w:rFonts w:ascii="Menlo" w:hAnsi="Menlo" w:cs="Menlo"/>
+          <w:color w:val="D4D4D4"/>
+          <w:sz w:val="18"/>
+          <w:szCs w:val="18"/>
+        </w:rPr>
+        <w:t>: [</w:t>
+      </w:r>
+      <w:r>
+        <w:rPr>
+          <w:rFonts w:ascii="Menlo" w:hAnsi="Menlo" w:cs="Menlo"/>
+          <w:color w:val="B5CEA8"/>
+          <w:sz w:val="18"/>
+          <w:szCs w:val="18"/>
+        </w:rPr>
+        <w:t>1</w:t>
+      </w:r>
+      <w:r>
+        <w:rPr>
+          <w:rFonts w:ascii="Menlo" w:hAnsi="Menlo" w:cs="Menlo"/>
+          <w:color w:val="D4D4D4"/>
+          <w:sz w:val="18"/>
+          <w:szCs w:val="18"/>
+        </w:rPr>
+        <w:t xml:space="preserve">, </w:t>
+      </w:r>
+      <w:r>
+        <w:rPr>
+          <w:rFonts w:ascii="Menlo" w:hAnsi="Menlo" w:cs="Menlo"/>
+          <w:color w:val="B5CEA8"/>
+          <w:sz w:val="18"/>
+          <w:szCs w:val="18"/>
+        </w:rPr>
+        <w:t>5</w:t>
+      </w:r>
+      <w:r>
+        <w:rPr>
+          <w:rFonts w:ascii="Menlo" w:hAnsi="Menlo" w:cs="Menlo"/>
+          <w:color w:val="D4D4D4"/>
+          <w:sz w:val="18"/>
+          <w:szCs w:val="18"/>
+        </w:rPr>
+        <w:t>],</w:t>
+      </w:r>
+    </w:p>
+    <w:p>
+      <w:pPr>
+        <w:shd w:val="clear" w:color="auto" w:fill="1E1E1E"/>
+        <w:spacing w:line="270" w:lineRule="atLeast"/>
+        <w:rPr>
+          <w:rFonts w:ascii="Menlo" w:hAnsi="Menlo" w:cs="Menlo"/>
+          <w:color w:val="D4D4D4"/>
+          <w:sz w:val="18"/>
+          <w:szCs w:val="18"/>
+        </w:rPr>
+      </w:pPr>
+      <w:r>
+        <w:rPr>
+          <w:rFonts w:ascii="Menlo" w:hAnsi="Menlo" w:cs="Menlo"/>
+          <w:color w:val="D4D4D4"/>
+          <w:sz w:val="18"/>
+          <w:szCs w:val="18"/>
+        </w:rPr>
+        <w:t xml:space="preserve">            </w:t>
+      </w:r>
+      <w:r>
+        <w:rPr>
+          <w:rFonts w:ascii="Menlo" w:hAnsi="Menlo" w:cs="Menlo"/>
+          <w:color w:val="9CDCFE"/>
+          <w:sz w:val="18"/>
+          <w:szCs w:val="18"/>
+        </w:rPr>
+        <w:t>"node"</w:t>
+      </w:r>
+      <w:r>
+        <w:rPr>
+          <w:rFonts w:ascii="Menlo" w:hAnsi="Menlo" w:cs="Menlo"/>
+          <w:color w:val="D4D4D4"/>
+          <w:sz w:val="18"/>
+          <w:szCs w:val="18"/>
+        </w:rPr>
+        <w:t xml:space="preserve">: </w:t>
+      </w:r>
+      <w:r>
+        <w:rPr>
+          <w:rFonts w:ascii="Menlo" w:hAnsi="Menlo" w:cs="Menlo"/>
+          <w:color w:val="B5CEA8"/>
+          <w:sz w:val="18"/>
+          <w:szCs w:val="18"/>
+        </w:rPr>
+        <w:t>0</w:t>
+      </w:r>
+      <w:r>
+        <w:rPr>
+          <w:rFonts w:ascii="Menlo" w:hAnsi="Menlo" w:cs="Menlo"/>
+          <w:color w:val="D4D4D4"/>
+          <w:sz w:val="18"/>
+          <w:szCs w:val="18"/>
+        </w:rPr>
+        <w:t>,</w:t>
+      </w:r>
+    </w:p>
+    <w:p>
+      <w:pPr>
+        <w:shd w:val="clear" w:color="auto" w:fill="1E1E1E"/>
+        <w:spacing w:line="270" w:lineRule="atLeast"/>
+        <w:rPr>
+          <w:rFonts w:ascii="Menlo" w:hAnsi="Menlo" w:cs="Menlo"/>
+          <w:color w:val="D4D4D4"/>
+          <w:sz w:val="18"/>
+          <w:szCs w:val="18"/>
+        </w:rPr>
+      </w:pPr>
+      <w:r>
+        <w:rPr>
+          <w:rFonts w:ascii="Menlo" w:hAnsi="Menlo" w:cs="Menlo"/>
+          <w:color w:val="D4D4D4"/>
+          <w:sz w:val="18"/>
+          <w:szCs w:val="18"/>
+        </w:rPr>
+        <w:t xml:space="preserve">            </w:t>
+      </w:r>
+      <w:r>
+        <w:rPr>
+          <w:rFonts w:ascii="Menlo" w:hAnsi="Menlo" w:cs="Menlo"/>
+          <w:color w:val="9CDCFE"/>
+          <w:sz w:val="18"/>
+          <w:szCs w:val="18"/>
+        </w:rPr>
+        <w:t>"name"</w:t>
+      </w:r>
+      <w:r>
+        <w:rPr>
+          <w:rFonts w:ascii="Menlo" w:hAnsi="Menlo" w:cs="Menlo"/>
+          <w:color w:val="D4D4D4"/>
+          <w:sz w:val="18"/>
+          <w:szCs w:val="18"/>
+        </w:rPr>
+        <w:t xml:space="preserve">: </w:t>
+      </w:r>
+      <w:r>
+        <w:rPr>
+          <w:rFonts w:ascii="Menlo" w:hAnsi="Menlo" w:cs="Menlo"/>
+          <w:color w:val="CE9178"/>
+          <w:sz w:val="18"/>
+          <w:szCs w:val="18"/>
+        </w:rPr>
+        <w:t>"Lung Cancer"</w:t>
+      </w:r>
+      <w:r>
+        <w:rPr>
+          <w:rFonts w:ascii="Menlo" w:hAnsi="Menlo" w:cs="Menlo"/>
+          <w:color w:val="D4D4D4"/>
+          <w:sz w:val="18"/>
+          <w:szCs w:val="18"/>
+        </w:rPr>
+        <w:t>,</w:t>
+      </w:r>
+    </w:p>
+    <w:p>
+      <w:pPr>
+        <w:shd w:val="clear" w:color="auto" w:fill="1E1E1E"/>
+        <w:spacing w:line="270" w:lineRule="atLeast"/>
+        <w:rPr>
+          <w:rFonts w:ascii="Menlo" w:hAnsi="Menlo" w:cs="Menlo"/>
+          <w:color w:val="D4D4D4"/>
+          <w:sz w:val="18"/>
+          <w:szCs w:val="18"/>
+        </w:rPr>
+      </w:pPr>
+      <w:r>
+        <w:rPr>
+          <w:rFonts w:ascii="Menlo" w:hAnsi="Menlo" w:cs="Menlo"/>
+          <w:color w:val="D4D4D4"/>
+          <w:sz w:val="18"/>
+          <w:szCs w:val="18"/>
+        </w:rPr>
+        <w:t xml:space="preserve">            </w:t>
+      </w:r>
+      <w:r>
+        <w:rPr>
+          <w:rFonts w:ascii="Menlo" w:hAnsi="Menlo" w:cs="Menlo"/>
+          <w:color w:val="9CDCFE"/>
+          <w:sz w:val="18"/>
+          <w:szCs w:val="18"/>
+        </w:rPr>
+        <w:t>"desc"</w:t>
+      </w:r>
+      <w:r>
+        <w:rPr>
+          <w:rFonts w:ascii="Menlo" w:hAnsi="Menlo" w:cs="Menlo"/>
+          <w:color w:val="D4D4D4"/>
+          <w:sz w:val="18"/>
+          <w:szCs w:val="18"/>
+        </w:rPr>
+        <w:t xml:space="preserve">: </w:t>
+      </w:r>
+      <w:r>
+        <w:rPr>
+          <w:rFonts w:ascii="Menlo" w:hAnsi="Menlo" w:cs="Menlo"/>
+          <w:color w:val="CE9178"/>
+          <w:sz w:val="18"/>
+          <w:szCs w:val="18"/>
+        </w:rPr>
+        <w:t>"A malignant lung tumor characterized by uncontrolled cell growth in tissues of the lung. This growth can spread beyond the lung by the process of metastasis into nearby tissue or other parts of the body"</w:t>
+      </w:r>
+    </w:p>
+    <w:p>
+      <w:pPr>
+        <w:shd w:val="clear" w:color="auto" w:fill="1E1E1E"/>
+        <w:spacing w:line="270" w:lineRule="atLeast"/>
+        <w:rPr>
+          <w:rFonts w:ascii="Menlo" w:hAnsi="Menlo" w:cs="Menlo"/>
+          <w:color w:val="D4D4D4"/>
+          <w:sz w:val="18"/>
+          <w:szCs w:val="18"/>
+        </w:rPr>
+      </w:pPr>
+      <w:r>
+        <w:rPr>
+          <w:rFonts w:ascii="Menlo" w:hAnsi="Menlo" w:cs="Menlo"/>
+          <w:color w:val="D4D4D4"/>
+          <w:sz w:val="18"/>
+          <w:szCs w:val="18"/>
+        </w:rPr>
+        <w:t xml:space="preserve">        }</w:t>
+      </w:r>
+    </w:p>
+    <w:p>
+      <w:pPr>
+        <w:rPr>
+          <w:rFonts w:asciiTheme="majorHAnsi" w:hAnsiTheme="majorHAnsi" w:cstheme="majorHAnsi"/>
+          <w:color w:val="000000" w:themeColor="text1"/>
+          <w:sz w:val="32"/>
+          <w:szCs w:val="32"/>
+          <w:lang w:val="en-GB"/>
+        </w:rPr>
+      </w:pPr>
+    </w:p>
+    <w:p>
+      <w:pPr>
+        <w:ind w:left="72"/>
+        <w:rPr>
+          <w:rFonts w:ascii="Calibri" w:hAnsi="Calibri" w:cs="Calibri"/>
+          <w:color w:val="555A3C" w:themeColor="accent3" w:themeShade="80"/>
+          <w:sz w:val="32"/>
+          <w:szCs w:val="32"/>
+        </w:rPr>
+      </w:pPr>
+      <w:r>
+        <w:rPr>
+          <w:rFonts w:ascii="Calibri" w:hAnsi="Calibri" w:cs="Calibri"/>
+          <w:color w:val="555A3C" w:themeColor="accent3" w:themeShade="80"/>
+          <w:sz w:val="32"/>
+          <w:szCs w:val="32"/>
+        </w:rPr>
+        <w:lastRenderedPageBreak/>
+        <w:t>Each object has a unique node number, which allows the program to reference the correct information. nodesToFollow contains the node numbers of the following buttons that will be displayed when the current option is selected. Name is what is displayed on the button and desc is what is shown when the informational buttons are clicked.</w:t>
+      </w:r>
+      <w:r>
+        <w:rPr>
+          <w:rFonts w:ascii="Calibri" w:hAnsi="Calibri" w:cs="Calibri"/>
+          <w:color w:val="555A3C" w:themeColor="accent3" w:themeShade="80"/>
+          <w:sz w:val="32"/>
+          <w:szCs w:val="32"/>
+        </w:rPr>
+        <w:t xml:space="preserve"> To add a new button, follow the format listed above by adding a new object in the correct array (1 array for each type of cancer). If selecting a, option would not show a button, or leads into a clinical trial, leave nodesToFollow empty.</w:t>
+      </w:r>
+    </w:p>
+    <w:p>
+      <w:pPr>
+        <w:ind w:left="72"/>
+        <w:rPr>
+          <w:rFonts w:ascii="Calibri" w:hAnsi="Calibri" w:cs="Calibri"/>
+          <w:color w:val="555A3C" w:themeColor="accent3" w:themeShade="80"/>
+          <w:sz w:val="32"/>
+          <w:szCs w:val="32"/>
+        </w:rPr>
+      </w:pPr>
+    </w:p>
+    <w:p>
+      <w:pPr>
+        <w:ind w:left="72"/>
+        <w:rPr>
+          <w:rFonts w:ascii="Calibri" w:hAnsi="Calibri" w:cs="Calibri"/>
+          <w:color w:val="555A3C" w:themeColor="accent3" w:themeShade="80"/>
+          <w:sz w:val="32"/>
+          <w:szCs w:val="32"/>
+        </w:rPr>
+      </w:pPr>
+      <w:r>
+        <w:rPr>
+          <w:rFonts w:ascii="Calibri" w:hAnsi="Calibri" w:cs="Calibri"/>
+          <w:color w:val="555A3C" w:themeColor="accent3" w:themeShade="80"/>
+          <w:sz w:val="32"/>
+          <w:szCs w:val="32"/>
+        </w:rPr>
+        <w:t>To add or modify a clinical trial, open the correct array labelled xTrials</w:t>
+      </w:r>
+      <w:r>
+        <w:rPr>
+          <w:rFonts w:ascii="Calibri" w:hAnsi="Calibri" w:cs="Calibri"/>
+          <w:color w:val="555A3C" w:themeColor="accent3" w:themeShade="80"/>
+          <w:sz w:val="32"/>
+          <w:szCs w:val="32"/>
+        </w:rPr>
+        <w:t>. A trial object is laid out as such:</w:t>
+      </w:r>
+    </w:p>
+    <w:p>
+      <w:pPr>
+        <w:shd w:val="clear" w:color="auto" w:fill="1E1E1E"/>
+        <w:spacing w:line="270" w:lineRule="atLeast"/>
+        <w:rPr>
+          <w:rFonts w:ascii="Menlo" w:hAnsi="Menlo" w:cs="Menlo"/>
+          <w:color w:val="D4D4D4"/>
+          <w:sz w:val="18"/>
+          <w:szCs w:val="18"/>
+        </w:rPr>
+      </w:pPr>
+      <w:r>
+        <w:rPr>
+          <w:rFonts w:ascii="Menlo" w:hAnsi="Menlo" w:cs="Menlo"/>
+          <w:color w:val="D4D4D4"/>
+          <w:sz w:val="18"/>
+          <w:szCs w:val="18"/>
+        </w:rPr>
+        <w:t>{</w:t>
+      </w:r>
+    </w:p>
+    <w:p>
+      <w:pPr>
+        <w:shd w:val="clear" w:color="auto" w:fill="1E1E1E"/>
+        <w:spacing w:line="270" w:lineRule="atLeast"/>
+        <w:rPr>
+          <w:rFonts w:ascii="Menlo" w:hAnsi="Menlo" w:cs="Menlo"/>
+          <w:color w:val="D4D4D4"/>
+          <w:sz w:val="18"/>
+          <w:szCs w:val="18"/>
+        </w:rPr>
+      </w:pPr>
+      <w:r>
+        <w:rPr>
+          <w:rFonts w:ascii="Menlo" w:hAnsi="Menlo" w:cs="Menlo"/>
+          <w:color w:val="D4D4D4"/>
+          <w:sz w:val="18"/>
+          <w:szCs w:val="18"/>
+        </w:rPr>
+        <w:t xml:space="preserve">            </w:t>
+      </w:r>
+      <w:r>
+        <w:rPr>
+          <w:rFonts w:ascii="Menlo" w:hAnsi="Menlo" w:cs="Menlo"/>
+          <w:color w:val="9CDCFE"/>
+          <w:sz w:val="18"/>
+          <w:szCs w:val="18"/>
+        </w:rPr>
+        <w:t>"name"</w:t>
+      </w:r>
+      <w:r>
+        <w:rPr>
+          <w:rFonts w:ascii="Menlo" w:hAnsi="Menlo" w:cs="Menlo"/>
+          <w:color w:val="D4D4D4"/>
+          <w:sz w:val="18"/>
+          <w:szCs w:val="18"/>
+        </w:rPr>
+        <w:t xml:space="preserve">: </w:t>
+      </w:r>
+      <w:r>
+        <w:rPr>
+          <w:rFonts w:ascii="Menlo" w:hAnsi="Menlo" w:cs="Menlo"/>
+          <w:color w:val="CE9178"/>
+          <w:sz w:val="18"/>
+          <w:szCs w:val="18"/>
+        </w:rPr>
+        <w:t>"ABBVIE MERU M16-298"</w:t>
+      </w:r>
+      <w:r>
+        <w:rPr>
+          <w:rFonts w:ascii="Menlo" w:hAnsi="Menlo" w:cs="Menlo"/>
+          <w:color w:val="D4D4D4"/>
+          <w:sz w:val="18"/>
+          <w:szCs w:val="18"/>
+        </w:rPr>
+        <w:t>,</w:t>
+      </w:r>
+    </w:p>
+    <w:p>
+      <w:pPr>
+        <w:shd w:val="clear" w:color="auto" w:fill="1E1E1E"/>
+        <w:spacing w:line="270" w:lineRule="atLeast"/>
+        <w:rPr>
+          <w:rFonts w:ascii="Menlo" w:hAnsi="Menlo" w:cs="Menlo"/>
+          <w:color w:val="D4D4D4"/>
+          <w:sz w:val="18"/>
+          <w:szCs w:val="18"/>
+        </w:rPr>
+      </w:pPr>
+      <w:r>
+        <w:rPr>
+          <w:rFonts w:ascii="Menlo" w:hAnsi="Menlo" w:cs="Menlo"/>
+          <w:color w:val="D4D4D4"/>
+          <w:sz w:val="18"/>
+          <w:szCs w:val="18"/>
+        </w:rPr>
+        <w:t xml:space="preserve">            </w:t>
+      </w:r>
+      <w:r>
+        <w:rPr>
+          <w:rFonts w:ascii="Menlo" w:hAnsi="Menlo" w:cs="Menlo"/>
+          <w:color w:val="9CDCFE"/>
+          <w:sz w:val="18"/>
+          <w:szCs w:val="18"/>
+        </w:rPr>
+        <w:t>"pathToSuccessfulTrial"</w:t>
+      </w:r>
+      <w:r>
+        <w:rPr>
+          <w:rFonts w:ascii="Menlo" w:hAnsi="Menlo" w:cs="Menlo"/>
+          <w:color w:val="D4D4D4"/>
+          <w:sz w:val="18"/>
+          <w:szCs w:val="18"/>
+        </w:rPr>
+        <w:t>: [</w:t>
+      </w:r>
+      <w:r>
+        <w:rPr>
+          <w:rFonts w:ascii="Menlo" w:hAnsi="Menlo" w:cs="Menlo"/>
+          <w:color w:val="B5CEA8"/>
+          <w:sz w:val="18"/>
+          <w:szCs w:val="18"/>
+        </w:rPr>
+        <w:t>0</w:t>
+      </w:r>
+      <w:r>
+        <w:rPr>
+          <w:rFonts w:ascii="Menlo" w:hAnsi="Menlo" w:cs="Menlo"/>
+          <w:color w:val="D4D4D4"/>
+          <w:sz w:val="18"/>
+          <w:szCs w:val="18"/>
+        </w:rPr>
+        <w:t>,</w:t>
+      </w:r>
+      <w:r>
+        <w:rPr>
+          <w:rFonts w:ascii="Menlo" w:hAnsi="Menlo" w:cs="Menlo"/>
+          <w:color w:val="B5CEA8"/>
+          <w:sz w:val="18"/>
+          <w:szCs w:val="18"/>
+        </w:rPr>
+        <w:t>1</w:t>
+      </w:r>
+      <w:r>
+        <w:rPr>
+          <w:rFonts w:ascii="Menlo" w:hAnsi="Menlo" w:cs="Menlo"/>
+          <w:color w:val="D4D4D4"/>
+          <w:sz w:val="18"/>
+          <w:szCs w:val="18"/>
+        </w:rPr>
+        <w:t>,</w:t>
+      </w:r>
+      <w:r>
+        <w:rPr>
+          <w:rFonts w:ascii="Menlo" w:hAnsi="Menlo" w:cs="Menlo"/>
+          <w:color w:val="B5CEA8"/>
+          <w:sz w:val="18"/>
+          <w:szCs w:val="18"/>
+        </w:rPr>
+        <w:t>3</w:t>
+      </w:r>
+      <w:r>
+        <w:rPr>
+          <w:rFonts w:ascii="Menlo" w:hAnsi="Menlo" w:cs="Menlo"/>
+          <w:color w:val="D4D4D4"/>
+          <w:sz w:val="18"/>
+          <w:szCs w:val="18"/>
+        </w:rPr>
+        <w:t>,</w:t>
+      </w:r>
+      <w:r>
+        <w:rPr>
+          <w:rFonts w:ascii="Menlo" w:hAnsi="Menlo" w:cs="Menlo"/>
+          <w:color w:val="B5CEA8"/>
+          <w:sz w:val="18"/>
+          <w:szCs w:val="18"/>
+        </w:rPr>
+        <w:t>4</w:t>
+      </w:r>
+      <w:r>
+        <w:rPr>
+          <w:rFonts w:ascii="Menlo" w:hAnsi="Menlo" w:cs="Menlo"/>
+          <w:color w:val="D4D4D4"/>
+          <w:sz w:val="18"/>
+          <w:szCs w:val="18"/>
+        </w:rPr>
+        <w:t>],</w:t>
+      </w:r>
+    </w:p>
+    <w:p>
+      <w:pPr>
+        <w:shd w:val="clear" w:color="auto" w:fill="1E1E1E"/>
+        <w:spacing w:line="270" w:lineRule="atLeast"/>
+        <w:rPr>
+          <w:rFonts w:ascii="Menlo" w:hAnsi="Menlo" w:cs="Menlo"/>
+          <w:color w:val="D4D4D4"/>
+          <w:sz w:val="18"/>
+          <w:szCs w:val="18"/>
+        </w:rPr>
+      </w:pPr>
+      <w:r>
+        <w:rPr>
+          <w:rFonts w:ascii="Menlo" w:hAnsi="Menlo" w:cs="Menlo"/>
+          <w:color w:val="D4D4D4"/>
+          <w:sz w:val="18"/>
+          <w:szCs w:val="18"/>
+        </w:rPr>
+        <w:t xml:space="preserve">            </w:t>
+      </w:r>
+      <w:r>
+        <w:rPr>
+          <w:rFonts w:ascii="Menlo" w:hAnsi="Menlo" w:cs="Menlo"/>
+          <w:color w:val="9CDCFE"/>
+          <w:sz w:val="18"/>
+          <w:szCs w:val="18"/>
+        </w:rPr>
+        <w:t>"Availability"</w:t>
+      </w:r>
+      <w:r>
+        <w:rPr>
+          <w:rFonts w:ascii="Menlo" w:hAnsi="Menlo" w:cs="Menlo"/>
+          <w:color w:val="D4D4D4"/>
+          <w:sz w:val="18"/>
+          <w:szCs w:val="18"/>
+        </w:rPr>
+        <w:t xml:space="preserve">: </w:t>
+      </w:r>
+      <w:r>
+        <w:rPr>
+          <w:rFonts w:ascii="Menlo" w:hAnsi="Menlo" w:cs="Menlo"/>
+          <w:color w:val="569CD6"/>
+          <w:sz w:val="18"/>
+          <w:szCs w:val="18"/>
+        </w:rPr>
+        <w:t>false</w:t>
+      </w:r>
+    </w:p>
+    <w:p>
+      <w:pPr>
+        <w:shd w:val="clear" w:color="auto" w:fill="1E1E1E"/>
+        <w:spacing w:line="270" w:lineRule="atLeast"/>
+        <w:rPr>
+          <w:rFonts w:ascii="Menlo" w:hAnsi="Menlo" w:cs="Menlo"/>
+          <w:color w:val="D4D4D4"/>
+          <w:sz w:val="18"/>
+          <w:szCs w:val="18"/>
+        </w:rPr>
+      </w:pPr>
+      <w:r>
+        <w:rPr>
+          <w:rFonts w:ascii="Menlo" w:hAnsi="Menlo" w:cs="Menlo"/>
+          <w:color w:val="D4D4D4"/>
+          <w:sz w:val="18"/>
+          <w:szCs w:val="18"/>
+        </w:rPr>
+        <w:t xml:space="preserve">        },</w:t>
+      </w:r>
+    </w:p>
+    <w:p>
+      <w:pPr>
+        <w:ind w:left="72"/>
+        <w:rPr>
+          <w:rFonts w:ascii="Calibri" w:hAnsi="Calibri" w:cs="Calibri"/>
+          <w:color w:val="555A3C" w:themeColor="accent3" w:themeShade="80"/>
+          <w:sz w:val="32"/>
+          <w:szCs w:val="32"/>
+        </w:rPr>
+      </w:pPr>
+      <w:r>
+        <w:rPr>
+          <w:rFonts w:ascii="Calibri" w:hAnsi="Calibri" w:cs="Calibri"/>
+          <w:color w:val="555A3C" w:themeColor="accent3" w:themeShade="80"/>
+          <w:sz w:val="32"/>
+          <w:szCs w:val="32"/>
+        </w:rPr>
+        <w:t xml:space="preserve">The name is the name of the trial. pathToSuccessfulTrial is the order of buttons one must click to see that particular trial; the path </w:t>
+      </w:r>
+      <w:r>
+        <w:rPr>
+          <w:rFonts w:ascii="Calibri" w:hAnsi="Calibri" w:cs="Calibri"/>
+          <w:i/>
+          <w:iCs/>
+          <w:color w:val="555A3C" w:themeColor="accent3" w:themeShade="80"/>
+          <w:sz w:val="32"/>
+          <w:szCs w:val="32"/>
+        </w:rPr>
+        <w:t>must</w:t>
+      </w:r>
+      <w:r>
+        <w:rPr>
+          <w:rFonts w:ascii="Calibri" w:hAnsi="Calibri" w:cs="Calibri"/>
+          <w:color w:val="555A3C" w:themeColor="accent3" w:themeShade="80"/>
+          <w:sz w:val="32"/>
+          <w:szCs w:val="32"/>
+        </w:rPr>
+        <w:t xml:space="preserve"> start with 0, and be in the order that one clicks the buttons in. Availability is whether or not the trial is accepting new patients at the time.</w:t>
+      </w:r>
+      <w:r>
+        <w:rPr>
+          <w:rFonts w:ascii="Calibri" w:hAnsi="Calibri" w:cs="Calibri"/>
+          <w:color w:val="555A3C" w:themeColor="accent3" w:themeShade="80"/>
+          <w:sz w:val="32"/>
+          <w:szCs w:val="32"/>
+        </w:rPr>
+        <w:t xml:space="preserve"> False for not accepting new patients and true for accepting new patients.</w:t>
+      </w:r>
+    </w:p>
+    <w:p>
+      <w:pPr>
         <w:rPr>
           <w:rFonts w:asciiTheme="majorHAnsi" w:hAnsiTheme="majorHAnsi" w:cstheme="majorHAnsi"/>
           <w:color w:val="355D7E" w:themeColor="accent1" w:themeShade="80"/>
@@ -2467,19 +3170,52 @@
     </w:p>
     <w:p>
       <w:pPr>
-        <w:ind w:left="0"/>
+        <w:rPr>
+          <w:rFonts w:cstheme="minorHAnsi"/>
+          <w:color w:val="555A3C" w:themeColor="accent3" w:themeShade="80"/>
+          <w:sz w:val="36"/>
+          <w:szCs w:val="36"/>
+        </w:rPr>
+      </w:pPr>
+      <w:r>
         <w:rPr>
           <w:rFonts w:asciiTheme="majorHAnsi" w:hAnsiTheme="majorHAnsi" w:cstheme="majorHAnsi"/>
           <w:color w:val="355D7E" w:themeColor="accent1" w:themeShade="80"/>
           <w:sz w:val="40"/>
           <w:szCs w:val="40"/>
-          <w:lang w:val="en-GB"/>
-        </w:rPr>
-      </w:pPr>
-    </w:p>
-    <w:p>
-      <w:pPr>
-        <w:ind w:left="0"/>
+        </w:rPr>
+        <w:t xml:space="preserve">NOTE: </w:t>
+      </w:r>
+      <w:r>
+        <w:rPr>
+          <w:rFonts w:cstheme="minorHAnsi"/>
+          <w:color w:val="555A3C" w:themeColor="accent3" w:themeShade="80"/>
+          <w:sz w:val="36"/>
+          <w:szCs w:val="36"/>
+        </w:rPr>
+        <w:t>This project works on</w:t>
+      </w:r>
+      <w:r>
+        <w:rPr>
+          <w:rFonts w:cstheme="minorHAnsi"/>
+          <w:color w:val="555A3C" w:themeColor="accent3" w:themeShade="80"/>
+          <w:sz w:val="36"/>
+          <w:szCs w:val="36"/>
+        </w:rPr>
+        <w:t xml:space="preserve"> a</w:t>
+      </w:r>
+      <w:r>
+        <w:rPr>
+          <w:rFonts w:cstheme="minorHAnsi"/>
+          <w:color w:val="555A3C" w:themeColor="accent3" w:themeShade="80"/>
+          <w:sz w:val="36"/>
+          <w:szCs w:val="36"/>
+        </w:rPr>
+        <w:t xml:space="preserve"> live server as it is using Json files. Don’t try to test the web application offline on any device.</w:t>
+      </w:r>
+    </w:p>
+    <w:p>
+      <w:pPr>
         <w:rPr>
           <w:rFonts w:asciiTheme="majorHAnsi" w:hAnsiTheme="majorHAnsi" w:cstheme="majorHAnsi"/>
           <w:color w:val="355D7E" w:themeColor="accent1" w:themeShade="80"/>
@@ -2491,7 +3227,6 @@
     </w:p>
     <w:p>
       <w:pPr>
-        <w:ind w:left="0"/>
         <w:rPr>
           <w:rFonts w:asciiTheme="majorHAnsi" w:hAnsiTheme="majorHAnsi" w:cstheme="majorHAnsi"/>
           <w:color w:val="355D7E" w:themeColor="accent1" w:themeShade="80"/>
@@ -2503,7 +3238,6 @@
     </w:p>
     <w:p>
       <w:pPr>
-        <w:ind w:left="0"/>
         <w:rPr>
           <w:rFonts w:asciiTheme="majorHAnsi" w:hAnsiTheme="majorHAnsi" w:cstheme="majorHAnsi"/>
           <w:color w:val="355D7E" w:themeColor="accent1" w:themeShade="80"/>
@@ -2515,7 +3249,6 @@
     </w:p>
     <w:p>
       <w:pPr>
-        <w:ind w:left="0"/>
         <w:rPr>
           <w:rFonts w:asciiTheme="majorHAnsi" w:hAnsiTheme="majorHAnsi" w:cstheme="majorHAnsi"/>
           <w:color w:val="355D7E" w:themeColor="accent1" w:themeShade="80"/>
@@ -2527,7 +3260,6 @@
     </w:p>
     <w:p>
       <w:pPr>
-        <w:ind w:left="0"/>
         <w:rPr>
           <w:rFonts w:asciiTheme="majorHAnsi" w:hAnsiTheme="majorHAnsi" w:cstheme="majorHAnsi"/>
           <w:color w:val="355D7E" w:themeColor="accent1" w:themeShade="80"/>
@@ -2539,7 +3271,6 @@
     </w:p>
     <w:p>
       <w:pPr>
-        <w:ind w:left="0"/>
         <w:rPr>
           <w:rFonts w:asciiTheme="majorHAnsi" w:hAnsiTheme="majorHAnsi" w:cstheme="majorHAnsi"/>
           <w:color w:val="355D7E" w:themeColor="accent1" w:themeShade="80"/>
@@ -2551,7 +3282,6 @@
     </w:p>
     <w:p>
       <w:pPr>
-        <w:ind w:left="0"/>
         <w:rPr>
           <w:rFonts w:asciiTheme="majorHAnsi" w:hAnsiTheme="majorHAnsi" w:cstheme="majorHAnsi"/>
           <w:color w:val="355D7E" w:themeColor="accent1" w:themeShade="80"/>
@@ -2563,7 +3293,6 @@
     </w:p>
     <w:p>
       <w:pPr>
-        <w:ind w:left="0"/>
         <w:rPr>
           <w:rFonts w:asciiTheme="majorHAnsi" w:hAnsiTheme="majorHAnsi" w:cstheme="majorHAnsi"/>
           <w:color w:val="355D7E" w:themeColor="accent1" w:themeShade="80"/>
@@ -2575,7 +3304,39 @@
     </w:p>
     <w:p>
       <w:pPr>
-        <w:ind w:left="0"/>
+        <w:rPr>
+          <w:rFonts w:asciiTheme="majorHAnsi" w:hAnsiTheme="majorHAnsi" w:cstheme="majorHAnsi"/>
+          <w:color w:val="355D7E" w:themeColor="accent1" w:themeShade="80"/>
+          <w:sz w:val="40"/>
+          <w:szCs w:val="40"/>
+          <w:lang w:val="en-GB"/>
+        </w:rPr>
+      </w:pPr>
+    </w:p>
+    <w:p>
+      <w:pPr>
+        <w:rPr>
+          <w:rFonts w:asciiTheme="majorHAnsi" w:hAnsiTheme="majorHAnsi" w:cstheme="majorHAnsi"/>
+          <w:color w:val="355D7E" w:themeColor="accent1" w:themeShade="80"/>
+          <w:sz w:val="40"/>
+          <w:szCs w:val="40"/>
+          <w:lang w:val="en-GB"/>
+        </w:rPr>
+      </w:pPr>
+    </w:p>
+    <w:p>
+      <w:pPr>
+        <w:rPr>
+          <w:rFonts w:asciiTheme="majorHAnsi" w:hAnsiTheme="majorHAnsi" w:cstheme="majorHAnsi"/>
+          <w:color w:val="355D7E" w:themeColor="accent1" w:themeShade="80"/>
+          <w:sz w:val="40"/>
+          <w:szCs w:val="40"/>
+          <w:lang w:val="en-GB"/>
+        </w:rPr>
+      </w:pPr>
+    </w:p>
+    <w:p>
+      <w:pPr>
         <w:rPr>
           <w:rFonts w:asciiTheme="majorHAnsi" w:hAnsiTheme="majorHAnsi" w:cstheme="majorHAnsi"/>
           <w:color w:val="355D7E" w:themeColor="accent1" w:themeShade="80"/>
@@ -3988,11 +4749,18 @@
   <w:style w:type="paragraph" w:default="1" w:styleId="Normal">
     <w:name w:val="Normal"/>
     <w:qFormat/>
-    <w:rsid w:val="0013333F"/>
+    <w:rsid w:val="001D63BC"/>
     <w:pPr>
-      <w:spacing w:after="120" w:line="240" w:lineRule="auto"/>
-      <w:ind w:left="72" w:right="72"/>
+      <w:spacing w:after="0" w:line="240" w:lineRule="auto"/>
     </w:pPr>
+    <w:rPr>
+      <w:rFonts w:ascii="Times New Roman" w:eastAsia="Times New Roman" w:hAnsi="Times New Roman" w:cs="Times New Roman"/>
+      <w:kern w:val="0"/>
+      <w:sz w:val="24"/>
+      <w:szCs w:val="24"/>
+      <w:lang w:val="en-CA" w:eastAsia="en-US"/>
+      <w14:ligatures w14:val="none"/>
+    </w:rPr>
   </w:style>
   <w:style w:type="paragraph" w:styleId="Heading1">
     <w:name w:val="heading 1"/>
@@ -4006,14 +4774,18 @@
       <w:keepNext/>
       <w:keepLines/>
       <w:spacing w:after="40"/>
+      <w:ind w:left="72" w:right="72"/>
       <w:outlineLvl w:val="0"/>
     </w:pPr>
     <w:rPr>
       <w:rFonts w:asciiTheme="majorHAnsi" w:eastAsiaTheme="majorEastAsia" w:hAnsiTheme="majorHAnsi" w:cstheme="majorBidi"/>
       <w:caps/>
       <w:color w:val="355D7E" w:themeColor="accent1" w:themeShade="80"/>
+      <w:kern w:val="22"/>
       <w:sz w:val="28"/>
       <w:szCs w:val="28"/>
+      <w:lang w:val="en-US" w:eastAsia="ja-JP"/>
+      <w14:ligatures w14:val="standard"/>
     </w:rPr>
   </w:style>
   <w:style w:type="paragraph" w:styleId="Heading2">
@@ -4027,15 +4799,17 @@
     <w:pPr>
       <w:keepNext/>
       <w:keepLines/>
-      <w:spacing w:before="120"/>
+      <w:spacing w:before="120" w:after="120"/>
+      <w:ind w:left="72" w:right="72"/>
       <w:outlineLvl w:val="1"/>
     </w:pPr>
     <w:rPr>
       <w:rFonts w:asciiTheme="majorHAnsi" w:eastAsiaTheme="majorEastAsia" w:hAnsiTheme="majorHAnsi" w:cstheme="majorBidi"/>
       <w:caps/>
       <w:color w:val="B85A22" w:themeColor="accent2" w:themeShade="BF"/>
-      <w:sz w:val="24"/>
-      <w:szCs w:val="24"/>
+      <w:kern w:val="22"/>
+      <w:lang w:val="en-US" w:eastAsia="ja-JP"/>
+      <w14:ligatures w14:val="standard"/>
     </w:rPr>
   </w:style>
   <w:style w:type="paragraph" w:styleId="Heading3">
@@ -4049,13 +4823,19 @@
     <w:pPr>
       <w:keepNext/>
       <w:keepLines/>
-      <w:spacing w:before="120"/>
+      <w:spacing w:before="120" w:after="120"/>
+      <w:ind w:left="72" w:right="72"/>
       <w:outlineLvl w:val="2"/>
     </w:pPr>
     <w:rPr>
       <w:rFonts w:asciiTheme="majorHAnsi" w:eastAsiaTheme="majorEastAsia" w:hAnsiTheme="majorHAnsi" w:cstheme="majorBidi"/>
       <w:caps/>
       <w:color w:val="555A3C" w:themeColor="accent3" w:themeShade="80"/>
+      <w:kern w:val="22"/>
+      <w:sz w:val="22"/>
+      <w:szCs w:val="22"/>
+      <w:lang w:val="en-US" w:eastAsia="ja-JP"/>
+      <w14:ligatures w14:val="standard"/>
     </w:rPr>
   </w:style>
   <w:style w:type="paragraph" w:styleId="Heading4">
@@ -4069,14 +4849,12 @@
     <w:pPr>
       <w:keepNext/>
       <w:keepLines/>
-      <w:spacing w:before="120" w:after="0"/>
+      <w:spacing w:before="120"/>
       <w:outlineLvl w:val="3"/>
     </w:pPr>
     <w:rPr>
       <w:rFonts w:asciiTheme="majorHAnsi" w:eastAsiaTheme="majorEastAsia" w:hAnsiTheme="majorHAnsi" w:cstheme="majorBidi"/>
       <w:caps/>
-      <w:sz w:val="24"/>
-      <w:szCs w:val="24"/>
     </w:rPr>
   </w:style>
   <w:style w:type="paragraph" w:styleId="Heading5">
@@ -4091,7 +4869,7 @@
     <w:pPr>
       <w:keepNext/>
       <w:keepLines/>
-      <w:spacing w:before="120" w:after="0"/>
+      <w:spacing w:before="120"/>
       <w:outlineLvl w:val="4"/>
     </w:pPr>
     <w:rPr>
@@ -4099,8 +4877,6 @@
       <w:i/>
       <w:iCs/>
       <w:caps/>
-      <w:sz w:val="24"/>
-      <w:szCs w:val="24"/>
     </w:rPr>
   </w:style>
   <w:style w:type="paragraph" w:styleId="Heading6">
@@ -4115,7 +4891,7 @@
     <w:pPr>
       <w:keepNext/>
       <w:keepLines/>
-      <w:spacing w:before="120" w:after="0"/>
+      <w:spacing w:before="120"/>
       <w:outlineLvl w:val="5"/>
     </w:pPr>
     <w:rPr>
@@ -4140,7 +4916,7 @@
     <w:pPr>
       <w:keepNext/>
       <w:keepLines/>
-      <w:spacing w:before="120" w:after="0"/>
+      <w:spacing w:before="120"/>
       <w:outlineLvl w:val="6"/>
     </w:pPr>
     <w:rPr>
@@ -4168,7 +4944,7 @@
     <w:pPr>
       <w:keepNext/>
       <w:keepLines/>
-      <w:spacing w:before="120" w:after="0"/>
+      <w:spacing w:before="120"/>
       <w:outlineLvl w:val="7"/>
     </w:pPr>
     <w:rPr>
@@ -4194,7 +4970,7 @@
     <w:pPr>
       <w:keepNext/>
       <w:keepLines/>
-      <w:spacing w:before="120" w:after="0"/>
+      <w:spacing w:before="120"/>
       <w:outlineLvl w:val="8"/>
     </w:pPr>
     <w:rPr>
@@ -4398,15 +5174,18 @@
     <w:qFormat/>
     <w:rsid w:val="0013333F"/>
     <w:pPr>
-      <w:spacing w:after="0"/>
+      <w:ind w:left="72" w:right="72"/>
       <w:jc w:val="right"/>
     </w:pPr>
     <w:rPr>
       <w:rFonts w:asciiTheme="majorHAnsi" w:eastAsiaTheme="majorEastAsia" w:hAnsiTheme="majorHAnsi" w:cstheme="majorBidi"/>
       <w:caps/>
       <w:color w:val="B85A22" w:themeColor="accent2" w:themeShade="BF"/>
+      <w:kern w:val="22"/>
       <w:sz w:val="52"/>
       <w:szCs w:val="52"/>
+      <w:lang w:val="en-US" w:eastAsia="ja-JP"/>
+      <w14:ligatures w14:val="standard"/>
     </w:rPr>
   </w:style>
   <w:style w:type="character" w:customStyle="1" w:styleId="TitleChar">
@@ -4431,13 +5210,18 @@
     <w:uiPriority w:val="1"/>
     <w:qFormat/>
     <w:pPr>
+      <w:spacing w:after="120"/>
+      <w:ind w:left="72" w:right="72"/>
       <w:jc w:val="right"/>
     </w:pPr>
     <w:rPr>
       <w:rFonts w:asciiTheme="majorHAnsi" w:eastAsiaTheme="majorEastAsia" w:hAnsiTheme="majorHAnsi" w:cstheme="majorBidi"/>
       <w:caps/>
+      <w:kern w:val="22"/>
       <w:sz w:val="28"/>
       <w:szCs w:val="28"/>
+      <w:lang w:val="en-US" w:eastAsia="ja-JP"/>
+      <w14:ligatures w14:val="standard"/>
     </w:rPr>
   </w:style>
   <w:style w:type="character" w:customStyle="1" w:styleId="SubtitleChar">
@@ -5508,9 +6292,17 @@
     <w:uiPriority w:val="2"/>
     <w:unhideWhenUsed/>
     <w:pPr>
-      <w:spacing w:after="0"/>
+      <w:ind w:left="72" w:right="72"/>
       <w:jc w:val="right"/>
     </w:pPr>
+    <w:rPr>
+      <w:rFonts w:asciiTheme="minorHAnsi" w:eastAsiaTheme="minorEastAsia" w:hAnsiTheme="minorHAnsi" w:cstheme="minorBidi"/>
+      <w:kern w:val="22"/>
+      <w:sz w:val="22"/>
+      <w:szCs w:val="22"/>
+      <w:lang w:val="en-US" w:eastAsia="ja-JP"/>
+      <w14:ligatures w14:val="standard"/>
+    </w:rPr>
   </w:style>
   <w:style w:type="character" w:customStyle="1" w:styleId="HeaderChar">
     <w:name w:val="Header Char"/>
@@ -5525,8 +6317,16 @@
     <w:uiPriority w:val="2"/>
     <w:unhideWhenUsed/>
     <w:pPr>
-      <w:spacing w:after="0"/>
+      <w:ind w:left="72" w:right="72"/>
     </w:pPr>
+    <w:rPr>
+      <w:rFonts w:asciiTheme="minorHAnsi" w:eastAsiaTheme="minorEastAsia" w:hAnsiTheme="minorHAnsi" w:cstheme="minorBidi"/>
+      <w:kern w:val="22"/>
+      <w:sz w:val="22"/>
+      <w:szCs w:val="22"/>
+      <w:lang w:val="en-US" w:eastAsia="ja-JP"/>
+      <w14:ligatures w14:val="standard"/>
+    </w:rPr>
   </w:style>
   <w:style w:type="character" w:customStyle="1" w:styleId="FooterChar">
     <w:name w:val="Footer Char"/>
@@ -5692,13 +6492,18 @@
     <w:rsid w:val="00E279B8"/>
     <w:pPr>
       <w:spacing w:before="5160" w:after="1440" w:line="720" w:lineRule="auto"/>
+      <w:ind w:left="72" w:right="72"/>
       <w:jc w:val="right"/>
     </w:pPr>
     <w:rPr>
+      <w:rFonts w:asciiTheme="minorHAnsi" w:eastAsiaTheme="minorEastAsia" w:hAnsiTheme="minorHAnsi" w:cstheme="minorBidi"/>
       <w:noProof/>
       <w:color w:val="59473F" w:themeColor="text2" w:themeShade="BF"/>
+      <w:kern w:val="22"/>
       <w:sz w:val="52"/>
       <w:szCs w:val="52"/>
+      <w:lang w:val="en-US" w:eastAsia="ja-JP"/>
+      <w14:ligatures w14:val="standard"/>
     </w:rPr>
   </w:style>
   <w:style w:type="paragraph" w:styleId="z-TopofForm">
@@ -5714,7 +6519,6 @@
       <w:pBdr>
         <w:bottom w:val="single" w:sz="6" w:space="1" w:color="auto"/>
       </w:pBdr>
-      <w:spacing w:after="0"/>
       <w:jc w:val="center"/>
     </w:pPr>
     <w:rPr>
@@ -5750,7 +6554,6 @@
       <w:pBdr>
         <w:top w:val="single" w:sz="6" w:space="1" w:color="auto"/>
       </w:pBdr>
-      <w:spacing w:after="0"/>
       <w:jc w:val="center"/>
     </w:pPr>
     <w:rPr>
@@ -5779,11 +6582,17 @@
     <w:uiPriority w:val="1"/>
     <w:qFormat/>
     <w:pPr>
-      <w:spacing w:after="0"/>
+      <w:ind w:left="72" w:right="72"/>
       <w:jc w:val="right"/>
     </w:pPr>
     <w:rPr>
+      <w:rFonts w:asciiTheme="minorHAnsi" w:eastAsiaTheme="minorEastAsia" w:hAnsiTheme="minorHAnsi" w:cstheme="minorBidi"/>
       <w:caps/>
+      <w:kern w:val="22"/>
+      <w:sz w:val="22"/>
+      <w:szCs w:val="22"/>
+      <w:lang w:val="en-US" w:eastAsia="ja-JP"/>
+      <w14:ligatures w14:val="standard"/>
     </w:rPr>
   </w:style>
   <w:style w:type="table" w:customStyle="1" w:styleId="GridTable3-Accent31">
@@ -6098,8 +6907,17 @@
     <w:uiPriority w:val="1"/>
     <w:qFormat/>
     <w:pPr>
-      <w:spacing w:before="120" w:after="0"/>
+      <w:spacing w:before="120"/>
+      <w:ind w:left="72" w:right="72"/>
     </w:pPr>
+    <w:rPr>
+      <w:rFonts w:asciiTheme="minorHAnsi" w:eastAsiaTheme="minorEastAsia" w:hAnsiTheme="minorHAnsi" w:cstheme="minorBidi"/>
+      <w:kern w:val="22"/>
+      <w:sz w:val="22"/>
+      <w:szCs w:val="22"/>
+      <w:lang w:val="en-US" w:eastAsia="ja-JP"/>
+      <w14:ligatures w14:val="standard"/>
+    </w:rPr>
   </w:style>
   <w:style w:type="table" w:customStyle="1" w:styleId="ListTable6Colorful-Accent21">
     <w:name w:val="List Table 6 Colorful - Accent 21"/>
@@ -6233,7 +7051,17 @@
       <w:numPr>
         <w:numId w:val="2"/>
       </w:numPr>
+      <w:spacing w:after="120"/>
+      <w:ind w:right="72"/>
     </w:pPr>
+    <w:rPr>
+      <w:rFonts w:asciiTheme="minorHAnsi" w:eastAsiaTheme="minorEastAsia" w:hAnsiTheme="minorHAnsi" w:cstheme="minorBidi"/>
+      <w:kern w:val="22"/>
+      <w:sz w:val="22"/>
+      <w:szCs w:val="22"/>
+      <w:lang w:val="en-US" w:eastAsia="ja-JP"/>
+      <w14:ligatures w14:val="standard"/>
+    </w:rPr>
   </w:style>
   <w:style w:type="paragraph" w:customStyle="1" w:styleId="Image">
     <w:name w:val="Image"/>
@@ -6241,9 +7069,18 @@
     <w:qFormat/>
     <w:rsid w:val="00E279B8"/>
     <w:pPr>
-      <w:spacing w:before="5760" w:after="0" w:line="720" w:lineRule="auto"/>
+      <w:spacing w:before="5760" w:line="720" w:lineRule="auto"/>
+      <w:ind w:left="72" w:right="72"/>
       <w:jc w:val="right"/>
     </w:pPr>
+    <w:rPr>
+      <w:rFonts w:asciiTheme="minorHAnsi" w:eastAsiaTheme="minorEastAsia" w:hAnsiTheme="minorHAnsi" w:cstheme="minorBidi"/>
+      <w:kern w:val="22"/>
+      <w:sz w:val="22"/>
+      <w:szCs w:val="22"/>
+      <w:lang w:val="en-US" w:eastAsia="ja-JP"/>
+      <w14:ligatures w14:val="standard"/>
+    </w:rPr>
   </w:style>
   <w:style w:type="character" w:styleId="IntenseEmphasis">
     <w:name w:val="Intense Emphasis"/>
@@ -6365,9 +7202,6 @@
     <w:semiHidden/>
     <w:unhideWhenUsed/>
     <w:rsid w:val="00EF7A08"/>
-    <w:pPr>
-      <w:spacing w:after="0"/>
-    </w:pPr>
     <w:rPr>
       <w:rFonts w:ascii="Tahoma" w:hAnsi="Tahoma" w:cs="Tahoma"/>
       <w:sz w:val="16"/>
@@ -6394,9 +7228,18 @@
     <w:qFormat/>
     <w:rsid w:val="00A25C7D"/>
     <w:pPr>
-      <w:ind w:left="720"/>
+      <w:spacing w:after="120"/>
+      <w:ind w:left="720" w:right="72"/>
       <w:contextualSpacing/>
     </w:pPr>
+    <w:rPr>
+      <w:rFonts w:asciiTheme="minorHAnsi" w:eastAsiaTheme="minorEastAsia" w:hAnsiTheme="minorHAnsi" w:cstheme="minorBidi"/>
+      <w:kern w:val="22"/>
+      <w:sz w:val="22"/>
+      <w:szCs w:val="22"/>
+      <w:lang w:val="en-US" w:eastAsia="ja-JP"/>
+      <w14:ligatures w14:val="standard"/>
+    </w:rPr>
   </w:style>
 </w:styles>
 </file>
@@ -6529,7 +7372,7 @@
   <w:font w:name="Symbol">
     <w:panose1 w:val="05050102010706020507"/>
     <w:charset w:val="02"/>
-    <w:family w:val="roman"/>
+    <w:family w:val="decorative"/>
     <w:pitch w:val="variable"/>
     <w:sig w:usb0="00000000" w:usb1="10000000" w:usb2="00000000" w:usb3="00000000" w:csb0="80000000" w:csb1="00000000"/>
   </w:font>
@@ -6575,6 +7418,13 @@
     <w:pitch w:val="variable"/>
     <w:sig w:usb0="E1002EFF" w:usb1="C000605B" w:usb2="00000029" w:usb3="00000000" w:csb0="000101FF" w:csb1="00000000"/>
   </w:font>
+  <w:font w:name="Menlo">
+    <w:panose1 w:val="020B0609030804020204"/>
+    <w:charset w:val="00"/>
+    <w:family w:val="modern"/>
+    <w:pitch w:val="fixed"/>
+    <w:sig w:usb0="E60022FF" w:usb1="D200F9FB" w:usb2="02000028" w:usb3="00000000" w:csb0="000001DF" w:csb1="00000000"/>
+  </w:font>
   <w:font w:name="Calibri Light">
     <w:panose1 w:val="020F0302020204030204"/>
     <w:charset w:val="00"/>
@@ -6606,6 +7456,7 @@
     <w:rsid w:val="001D4F53"/>
     <w:rsid w:val="003B6B19"/>
     <w:rsid w:val="004C4958"/>
+    <w:rsid w:val="00BF6AB7"/>
     <w:rsid w:val="00C43916"/>
     <w:rsid w:val="00F357FC"/>
   </w:rsids>

</xml_diff>

<commit_message>
JSON backup warning added.
Warning to back up nodes.json before editing as a disclaimer to breaking the program because of incorrect nodes.json editing.
</commit_message>
<xml_diff>
--- a/ProjectManual.docx
+++ b/ProjectManual.docx
@@ -2124,13 +2124,41 @@
           <w:szCs w:val="32"/>
         </w:rPr>
       </w:pPr>
-      <w:r>
-        <w:rPr>
-          <w:color w:val="555A3C" w:themeColor="accent3" w:themeShade="80"/>
-          <w:sz w:val="32"/>
-          <w:szCs w:val="32"/>
-        </w:rPr>
-        <w:t>background.svg: It is the svg file for the background image of the application.</w:t>
+      <w:proofErr w:type="spellStart"/>
+      <w:r>
+        <w:rPr>
+          <w:color w:val="555A3C" w:themeColor="accent3" w:themeShade="80"/>
+          <w:sz w:val="32"/>
+          <w:szCs w:val="32"/>
+        </w:rPr>
+        <w:t>background.svg</w:t>
+      </w:r>
+      <w:proofErr w:type="spellEnd"/>
+      <w:r>
+        <w:rPr>
+          <w:color w:val="555A3C" w:themeColor="accent3" w:themeShade="80"/>
+          <w:sz w:val="32"/>
+          <w:szCs w:val="32"/>
+        </w:rPr>
+        <w:t xml:space="preserve">: It is the </w:t>
+      </w:r>
+      <w:proofErr w:type="spellStart"/>
+      <w:r>
+        <w:rPr>
+          <w:color w:val="555A3C" w:themeColor="accent3" w:themeShade="80"/>
+          <w:sz w:val="32"/>
+          <w:szCs w:val="32"/>
+        </w:rPr>
+        <w:t>svg</w:t>
+      </w:r>
+      <w:proofErr w:type="spellEnd"/>
+      <w:r>
+        <w:rPr>
+          <w:color w:val="555A3C" w:themeColor="accent3" w:themeShade="80"/>
+          <w:sz w:val="32"/>
+          <w:szCs w:val="32"/>
+        </w:rPr>
+        <w:t xml:space="preserve"> file for the background image of the application.</w:t>
       </w:r>
     </w:p>
     <w:p>
@@ -2208,6 +2236,8 @@
         </w:rPr>
         <w:t>Json file (</w:t>
       </w:r>
+      <w:proofErr w:type="spellStart"/>
+      <w:proofErr w:type="gramStart"/>
       <w:r>
         <w:rPr>
           <w:color w:val="555A3C" w:themeColor="accent3" w:themeShade="80"/>
@@ -2216,6 +2246,8 @@
         </w:rPr>
         <w:t>nodes.json</w:t>
       </w:r>
+      <w:proofErr w:type="spellEnd"/>
+      <w:proofErr w:type="gramEnd"/>
       <w:r>
         <w:rPr>
           <w:color w:val="555A3C" w:themeColor="accent3" w:themeShade="80"/>
@@ -2238,13 +2270,23 @@
           <w:szCs w:val="32"/>
         </w:rPr>
       </w:pPr>
-      <w:r>
-        <w:rPr>
-          <w:color w:val="555A3C" w:themeColor="accent3" w:themeShade="80"/>
-          <w:sz w:val="32"/>
-          <w:szCs w:val="32"/>
-        </w:rPr>
-        <w:t xml:space="preserve">Img: This folder holds all the required images which </w:t>
+      <w:proofErr w:type="spellStart"/>
+      <w:r>
+        <w:rPr>
+          <w:color w:val="555A3C" w:themeColor="accent3" w:themeShade="80"/>
+          <w:sz w:val="32"/>
+          <w:szCs w:val="32"/>
+        </w:rPr>
+        <w:t>Img</w:t>
+      </w:r>
+      <w:proofErr w:type="spellEnd"/>
+      <w:r>
+        <w:rPr>
+          <w:color w:val="555A3C" w:themeColor="accent3" w:themeShade="80"/>
+          <w:sz w:val="32"/>
+          <w:szCs w:val="32"/>
+        </w:rPr>
+        <w:t xml:space="preserve">: This folder holds all the required images which </w:t>
       </w:r>
       <w:r>
         <w:rPr>
@@ -2282,7 +2324,25 @@
           <w:sz w:val="32"/>
           <w:szCs w:val="32"/>
         </w:rPr>
-        <w:t>Index.html: This file is the main starting point of the application, the application starts once this file is running a browser.</w:t>
+        <w:t xml:space="preserve">Index.html: This file is the main starting point of the </w:t>
+      </w:r>
+      <w:proofErr w:type="gramStart"/>
+      <w:r>
+        <w:rPr>
+          <w:color w:val="555A3C" w:themeColor="accent3" w:themeShade="80"/>
+          <w:sz w:val="32"/>
+          <w:szCs w:val="32"/>
+        </w:rPr>
+        <w:t>application,</w:t>
+      </w:r>
+      <w:proofErr w:type="gramEnd"/>
+      <w:r>
+        <w:rPr>
+          <w:color w:val="555A3C" w:themeColor="accent3" w:themeShade="80"/>
+          <w:sz w:val="32"/>
+          <w:szCs w:val="32"/>
+        </w:rPr>
+        <w:t xml:space="preserve"> the application starts once this file is running a browser.</w:t>
       </w:r>
     </w:p>
     <w:p>
@@ -2416,6 +2476,16 @@
           <w:szCs w:val="40"/>
           <w:lang w:val="en-GB"/>
         </w:rPr>
+        <w:t>*</w:t>
+      </w:r>
+      <w:r>
+        <w:rPr>
+          <w:rFonts w:asciiTheme="majorHAnsi" w:hAnsiTheme="majorHAnsi" w:cstheme="majorHAnsi"/>
+          <w:color w:val="355D7E" w:themeColor="accent1" w:themeShade="80"/>
+          <w:sz w:val="40"/>
+          <w:szCs w:val="40"/>
+          <w:lang w:val="en-GB"/>
+        </w:rPr>
         <w:t>:</w:t>
       </w:r>
     </w:p>
@@ -2437,8 +2507,20 @@
           <w:szCs w:val="32"/>
           <w:lang w:val="en-GB"/>
         </w:rPr>
-        <w:t>Within the JSON file, there are 8 arrays. Four of them labelled xNodes</w:t>
-      </w:r>
+        <w:t xml:space="preserve">Within the JSON file, there are 8 arrays. Four of them labelled </w:t>
+      </w:r>
+      <w:proofErr w:type="spellStart"/>
+      <w:r>
+        <w:rPr>
+          <w:rFonts w:asciiTheme="majorHAnsi" w:hAnsiTheme="majorHAnsi" w:cstheme="majorHAnsi"/>
+          <w:color w:val="000000" w:themeColor="text1"/>
+          <w:sz w:val="32"/>
+          <w:szCs w:val="32"/>
+          <w:lang w:val="en-GB"/>
+        </w:rPr>
+        <w:t>xNodes</w:t>
+      </w:r>
+      <w:proofErr w:type="spellEnd"/>
       <w:r>
         <w:rPr>
           <w:rFonts w:asciiTheme="majorHAnsi" w:hAnsiTheme="majorHAnsi" w:cstheme="majorHAnsi"/>
@@ -2538,7 +2620,27 @@
           <w:sz w:val="18"/>
           <w:szCs w:val="18"/>
         </w:rPr>
-        <w:t>"nodesToFollow"</w:t>
+        <w:t>"</w:t>
+      </w:r>
+      <w:proofErr w:type="spellStart"/>
+      <w:r>
+        <w:rPr>
+          <w:rFonts w:ascii="Menlo" w:hAnsi="Menlo" w:cs="Menlo"/>
+          <w:color w:val="9CDCFE"/>
+          <w:sz w:val="18"/>
+          <w:szCs w:val="18"/>
+        </w:rPr>
+        <w:t>nodesToFollow</w:t>
+      </w:r>
+      <w:proofErr w:type="spellEnd"/>
+      <w:r>
+        <w:rPr>
+          <w:rFonts w:ascii="Menlo" w:hAnsi="Menlo" w:cs="Menlo"/>
+          <w:color w:val="9CDCFE"/>
+          <w:sz w:val="18"/>
+          <w:szCs w:val="18"/>
+        </w:rPr>
+        <w:t>"</w:t>
       </w:r>
       <w:r>
         <w:rPr>
@@ -2798,8 +2900,9 @@
           <w:szCs w:val="32"/>
         </w:rPr>
         <w:lastRenderedPageBreak/>
-        <w:t>Each object has a unique node number, which allows the program to reference the correct information. nodesToFollow contains the node numbers of the following buttons that will be displayed when the current option is selected. Name is what is displayed on the button and desc is what is shown when the informational buttons are clicked.</w:t>
-      </w:r>
+        <w:t xml:space="preserve">Each object has a unique node number, which allows the program to reference the correct information. </w:t>
+      </w:r>
+      <w:proofErr w:type="spellStart"/>
       <w:r>
         <w:rPr>
           <w:rFonts w:ascii="Calibri" w:hAnsi="Calibri" w:cs="Calibri"/>
@@ -2807,7 +2910,46 @@
           <w:sz w:val="32"/>
           <w:szCs w:val="32"/>
         </w:rPr>
-        <w:t xml:space="preserve"> To add a new button, follow the format listed above by adding a new object in the correct array (1 array for each type of cancer). If selecting a, option would not show a button, or leads into a clinical trial, leave nodesToFollow empty.</w:t>
+        <w:t>nodesToFollow</w:t>
+      </w:r>
+      <w:proofErr w:type="spellEnd"/>
+      <w:r>
+        <w:rPr>
+          <w:rFonts w:ascii="Calibri" w:hAnsi="Calibri" w:cs="Calibri"/>
+          <w:color w:val="555A3C" w:themeColor="accent3" w:themeShade="80"/>
+          <w:sz w:val="32"/>
+          <w:szCs w:val="32"/>
+        </w:rPr>
+        <w:t xml:space="preserve"> contains the node numbers of the following buttons that will be displayed when the current option is selected. Name is what is displayed on the button and desc is what is shown when the informational buttons are clicked.</w:t>
+      </w:r>
+      <w:r>
+        <w:rPr>
+          <w:rFonts w:ascii="Calibri" w:hAnsi="Calibri" w:cs="Calibri"/>
+          <w:color w:val="555A3C" w:themeColor="accent3" w:themeShade="80"/>
+          <w:sz w:val="32"/>
+          <w:szCs w:val="32"/>
+        </w:rPr>
+        <w:t xml:space="preserve"> To add a new button, follow the format listed above by adding a new object in the correct array (1 array for each type of cancer). If selecting a, option would not show a button, or leads into a clinical trial, leave </w:t>
+      </w:r>
+      <w:proofErr w:type="spellStart"/>
+      <w:r>
+        <w:rPr>
+          <w:rFonts w:ascii="Calibri" w:hAnsi="Calibri" w:cs="Calibri"/>
+          <w:color w:val="555A3C" w:themeColor="accent3" w:themeShade="80"/>
+          <w:sz w:val="32"/>
+          <w:szCs w:val="32"/>
+        </w:rPr>
+        <w:t>nodesToFollow</w:t>
+      </w:r>
+      <w:proofErr w:type="spellEnd"/>
+      <w:r>
+        <w:rPr>
+          <w:rFonts w:ascii="Calibri" w:hAnsi="Calibri" w:cs="Calibri"/>
+          <w:color w:val="555A3C" w:themeColor="accent3" w:themeShade="80"/>
+          <w:sz w:val="32"/>
+          <w:szCs w:val="32"/>
+        </w:rPr>
+        <w:t xml:space="preserve"> empty.</w:t>
       </w:r>
     </w:p>
     <w:p>
@@ -2838,8 +2980,19 @@
           <w:sz w:val="32"/>
           <w:szCs w:val="32"/>
         </w:rPr>
-        <w:t>To add or modify a clinical trial, open the correct array labelled xTrials</w:t>
-      </w:r>
+        <w:t xml:space="preserve">To add or modify a clinical trial, open the correct array labelled </w:t>
+      </w:r>
+      <w:proofErr w:type="spellStart"/>
+      <w:r>
+        <w:rPr>
+          <w:rFonts w:ascii="Calibri" w:hAnsi="Calibri" w:cs="Calibri"/>
+          <w:color w:val="555A3C" w:themeColor="accent3" w:themeShade="80"/>
+          <w:sz w:val="32"/>
+          <w:szCs w:val="32"/>
+        </w:rPr>
+        <w:t>xTrials</w:t>
+      </w:r>
+      <w:proofErr w:type="spellEnd"/>
       <w:r>
         <w:rPr>
           <w:rFonts w:ascii="Calibri" w:hAnsi="Calibri" w:cs="Calibri"/>
@@ -2955,7 +3108,27 @@
           <w:sz w:val="18"/>
           <w:szCs w:val="18"/>
         </w:rPr>
-        <w:t>"pathToSuccessfulTrial"</w:t>
+        <w:t>"</w:t>
+      </w:r>
+      <w:proofErr w:type="spellStart"/>
+      <w:r>
+        <w:rPr>
+          <w:rFonts w:ascii="Menlo" w:hAnsi="Menlo" w:cs="Menlo"/>
+          <w:color w:val="9CDCFE"/>
+          <w:sz w:val="18"/>
+          <w:szCs w:val="18"/>
+        </w:rPr>
+        <w:t>pathToSuccessfulTrial</w:t>
+      </w:r>
+      <w:proofErr w:type="spellEnd"/>
+      <w:r>
+        <w:rPr>
+          <w:rFonts w:ascii="Menlo" w:hAnsi="Menlo" w:cs="Menlo"/>
+          <w:color w:val="9CDCFE"/>
+          <w:sz w:val="18"/>
+          <w:szCs w:val="18"/>
+        </w:rPr>
+        <w:t>"</w:t>
       </w:r>
       <w:r>
         <w:rPr>
@@ -3125,7 +3298,27 @@
           <w:sz w:val="32"/>
           <w:szCs w:val="32"/>
         </w:rPr>
-        <w:t xml:space="preserve">The name is the name of the trial. pathToSuccessfulTrial is the order of buttons one must click to see that particular trial; the path </w:t>
+        <w:t xml:space="preserve">The name is the name of the trial. </w:t>
+      </w:r>
+      <w:proofErr w:type="spellStart"/>
+      <w:r>
+        <w:rPr>
+          <w:rFonts w:ascii="Calibri" w:hAnsi="Calibri" w:cs="Calibri"/>
+          <w:color w:val="555A3C" w:themeColor="accent3" w:themeShade="80"/>
+          <w:sz w:val="32"/>
+          <w:szCs w:val="32"/>
+        </w:rPr>
+        <w:t>pathToSuccessfulTrial</w:t>
+      </w:r>
+      <w:proofErr w:type="spellEnd"/>
+      <w:r>
+        <w:rPr>
+          <w:rFonts w:ascii="Calibri" w:hAnsi="Calibri" w:cs="Calibri"/>
+          <w:color w:val="555A3C" w:themeColor="accent3" w:themeShade="80"/>
+          <w:sz w:val="32"/>
+          <w:szCs w:val="32"/>
+        </w:rPr>
+        <w:t xml:space="preserve"> is the order of buttons one must click to see that particular trial; the path </w:t>
       </w:r>
       <w:r>
         <w:rPr>
@@ -3155,6 +3348,46 @@
           <w:szCs w:val="32"/>
         </w:rPr>
         <w:t xml:space="preserve"> False for not accepting new patients and true for accepting new patients.</w:t>
+      </w:r>
+    </w:p>
+    <w:p>
+      <w:pPr>
+        <w:ind w:left="72"/>
+        <w:rPr>
+          <w:rFonts w:ascii="Calibri" w:hAnsi="Calibri" w:cs="Calibri"/>
+          <w:color w:val="555A3C" w:themeColor="accent3" w:themeShade="80"/>
+          <w:sz w:val="32"/>
+          <w:szCs w:val="32"/>
+        </w:rPr>
+      </w:pPr>
+      <w:r>
+        <w:rPr>
+          <w:rFonts w:ascii="Calibri" w:hAnsi="Calibri" w:cs="Calibri"/>
+          <w:color w:val="555A3C" w:themeColor="accent3" w:themeShade="80"/>
+          <w:sz w:val="32"/>
+          <w:szCs w:val="32"/>
+        </w:rPr>
+        <w:t xml:space="preserve">*Always back up </w:t>
+      </w:r>
+      <w:proofErr w:type="spellStart"/>
+      <w:r>
+        <w:rPr>
+          <w:rFonts w:ascii="Calibri" w:hAnsi="Calibri" w:cs="Calibri"/>
+          <w:color w:val="555A3C" w:themeColor="accent3" w:themeShade="80"/>
+          <w:sz w:val="32"/>
+          <w:szCs w:val="32"/>
+        </w:rPr>
+        <w:t>nodes.json</w:t>
+      </w:r>
+      <w:proofErr w:type="spellEnd"/>
+      <w:r>
+        <w:rPr>
+          <w:rFonts w:ascii="Calibri" w:hAnsi="Calibri" w:cs="Calibri"/>
+          <w:color w:val="555A3C" w:themeColor="accent3" w:themeShade="80"/>
+          <w:sz w:val="32"/>
+          <w:szCs w:val="32"/>
+        </w:rPr>
+        <w:t xml:space="preserve"> before editing, as editing incorrectly may break the program.</w:t>
       </w:r>
     </w:p>
     <w:p>
@@ -7459,6 +7692,7 @@
     <w:rsid w:val="00BF6AB7"/>
     <w:rsid w:val="00C43916"/>
     <w:rsid w:val="00F357FC"/>
+    <w:rsid w:val="00FA7F1E"/>
   </w:rsids>
   <m:mathPr>
     <m:mathFont m:val="Cambria Math"/>

</xml_diff>

<commit_message>
changed warning on editing json file to red.
</commit_message>
<xml_diff>
--- a/ProjectManual.docx
+++ b/ProjectManual.docx
@@ -2124,41 +2124,13 @@
           <w:szCs w:val="32"/>
         </w:rPr>
       </w:pPr>
-      <w:proofErr w:type="spellStart"/>
-      <w:r>
-        <w:rPr>
-          <w:color w:val="555A3C" w:themeColor="accent3" w:themeShade="80"/>
-          <w:sz w:val="32"/>
-          <w:szCs w:val="32"/>
-        </w:rPr>
-        <w:t>background.svg</w:t>
-      </w:r>
-      <w:proofErr w:type="spellEnd"/>
-      <w:r>
-        <w:rPr>
-          <w:color w:val="555A3C" w:themeColor="accent3" w:themeShade="80"/>
-          <w:sz w:val="32"/>
-          <w:szCs w:val="32"/>
-        </w:rPr>
-        <w:t xml:space="preserve">: It is the </w:t>
-      </w:r>
-      <w:proofErr w:type="spellStart"/>
-      <w:r>
-        <w:rPr>
-          <w:color w:val="555A3C" w:themeColor="accent3" w:themeShade="80"/>
-          <w:sz w:val="32"/>
-          <w:szCs w:val="32"/>
-        </w:rPr>
-        <w:t>svg</w:t>
-      </w:r>
-      <w:proofErr w:type="spellEnd"/>
-      <w:r>
-        <w:rPr>
-          <w:color w:val="555A3C" w:themeColor="accent3" w:themeShade="80"/>
-          <w:sz w:val="32"/>
-          <w:szCs w:val="32"/>
-        </w:rPr>
-        <w:t xml:space="preserve"> file for the background image of the application.</w:t>
+      <w:r>
+        <w:rPr>
+          <w:color w:val="555A3C" w:themeColor="accent3" w:themeShade="80"/>
+          <w:sz w:val="32"/>
+          <w:szCs w:val="32"/>
+        </w:rPr>
+        <w:t>background.svg: It is the svg file for the background image of the application.</w:t>
       </w:r>
     </w:p>
     <w:p>
@@ -2236,8 +2208,6 @@
         </w:rPr>
         <w:t>Json file (</w:t>
       </w:r>
-      <w:proofErr w:type="spellStart"/>
-      <w:proofErr w:type="gramStart"/>
       <w:r>
         <w:rPr>
           <w:color w:val="555A3C" w:themeColor="accent3" w:themeShade="80"/>
@@ -2246,8 +2216,6 @@
         </w:rPr>
         <w:t>nodes.json</w:t>
       </w:r>
-      <w:proofErr w:type="spellEnd"/>
-      <w:proofErr w:type="gramEnd"/>
       <w:r>
         <w:rPr>
           <w:color w:val="555A3C" w:themeColor="accent3" w:themeShade="80"/>
@@ -2270,23 +2238,13 @@
           <w:szCs w:val="32"/>
         </w:rPr>
       </w:pPr>
-      <w:proofErr w:type="spellStart"/>
-      <w:r>
-        <w:rPr>
-          <w:color w:val="555A3C" w:themeColor="accent3" w:themeShade="80"/>
-          <w:sz w:val="32"/>
-          <w:szCs w:val="32"/>
-        </w:rPr>
-        <w:t>Img</w:t>
-      </w:r>
-      <w:proofErr w:type="spellEnd"/>
-      <w:r>
-        <w:rPr>
-          <w:color w:val="555A3C" w:themeColor="accent3" w:themeShade="80"/>
-          <w:sz w:val="32"/>
-          <w:szCs w:val="32"/>
-        </w:rPr>
-        <w:t xml:space="preserve">: This folder holds all the required images which </w:t>
+      <w:r>
+        <w:rPr>
+          <w:color w:val="555A3C" w:themeColor="accent3" w:themeShade="80"/>
+          <w:sz w:val="32"/>
+          <w:szCs w:val="32"/>
+        </w:rPr>
+        <w:t xml:space="preserve">Img: This folder holds all the required images which </w:t>
       </w:r>
       <w:r>
         <w:rPr>
@@ -2324,25 +2282,7 @@
           <w:sz w:val="32"/>
           <w:szCs w:val="32"/>
         </w:rPr>
-        <w:t xml:space="preserve">Index.html: This file is the main starting point of the </w:t>
-      </w:r>
-      <w:proofErr w:type="gramStart"/>
-      <w:r>
-        <w:rPr>
-          <w:color w:val="555A3C" w:themeColor="accent3" w:themeShade="80"/>
-          <w:sz w:val="32"/>
-          <w:szCs w:val="32"/>
-        </w:rPr>
-        <w:t>application,</w:t>
-      </w:r>
-      <w:proofErr w:type="gramEnd"/>
-      <w:r>
-        <w:rPr>
-          <w:color w:val="555A3C" w:themeColor="accent3" w:themeShade="80"/>
-          <w:sz w:val="32"/>
-          <w:szCs w:val="32"/>
-        </w:rPr>
-        <w:t xml:space="preserve"> the application starts once this file is running a browser.</w:t>
+        <w:t>Index.html: This file is the main starting point of the application, the application starts once this file is running a browser.</w:t>
       </w:r>
     </w:p>
     <w:p>
@@ -2471,7 +2411,7 @@
       <w:r>
         <w:rPr>
           <w:rFonts w:asciiTheme="majorHAnsi" w:hAnsiTheme="majorHAnsi" w:cstheme="majorHAnsi"/>
-          <w:color w:val="355D7E" w:themeColor="accent1" w:themeShade="80"/>
+          <w:color w:val="FF0000"/>
           <w:sz w:val="40"/>
           <w:szCs w:val="40"/>
           <w:lang w:val="en-GB"/>
@@ -2507,20 +2447,8 @@
           <w:szCs w:val="32"/>
           <w:lang w:val="en-GB"/>
         </w:rPr>
-        <w:t xml:space="preserve">Within the JSON file, there are 8 arrays. Four of them labelled </w:t>
-      </w:r>
-      <w:proofErr w:type="spellStart"/>
-      <w:r>
-        <w:rPr>
-          <w:rFonts w:asciiTheme="majorHAnsi" w:hAnsiTheme="majorHAnsi" w:cstheme="majorHAnsi"/>
-          <w:color w:val="000000" w:themeColor="text1"/>
-          <w:sz w:val="32"/>
-          <w:szCs w:val="32"/>
-          <w:lang w:val="en-GB"/>
-        </w:rPr>
-        <w:t>xNodes</w:t>
-      </w:r>
-      <w:proofErr w:type="spellEnd"/>
+        <w:t>Within the JSON file, there are 8 arrays. Four of them labelled xNodes</w:t>
+      </w:r>
       <w:r>
         <w:rPr>
           <w:rFonts w:asciiTheme="majorHAnsi" w:hAnsiTheme="majorHAnsi" w:cstheme="majorHAnsi"/>
@@ -2620,9 +2548,74 @@
           <w:sz w:val="18"/>
           <w:szCs w:val="18"/>
         </w:rPr>
-        <w:t>"</w:t>
-      </w:r>
-      <w:proofErr w:type="spellStart"/>
+        <w:t>"nodesToFollow"</w:t>
+      </w:r>
+      <w:r>
+        <w:rPr>
+          <w:rFonts w:ascii="Menlo" w:hAnsi="Menlo" w:cs="Menlo"/>
+          <w:color w:val="D4D4D4"/>
+          <w:sz w:val="18"/>
+          <w:szCs w:val="18"/>
+        </w:rPr>
+        <w:t>: [</w:t>
+      </w:r>
+      <w:r>
+        <w:rPr>
+          <w:rFonts w:ascii="Menlo" w:hAnsi="Menlo" w:cs="Menlo"/>
+          <w:color w:val="B5CEA8"/>
+          <w:sz w:val="18"/>
+          <w:szCs w:val="18"/>
+        </w:rPr>
+        <w:t>1</w:t>
+      </w:r>
+      <w:r>
+        <w:rPr>
+          <w:rFonts w:ascii="Menlo" w:hAnsi="Menlo" w:cs="Menlo"/>
+          <w:color w:val="D4D4D4"/>
+          <w:sz w:val="18"/>
+          <w:szCs w:val="18"/>
+        </w:rPr>
+        <w:t xml:space="preserve">, </w:t>
+      </w:r>
+      <w:r>
+        <w:rPr>
+          <w:rFonts w:ascii="Menlo" w:hAnsi="Menlo" w:cs="Menlo"/>
+          <w:color w:val="B5CEA8"/>
+          <w:sz w:val="18"/>
+          <w:szCs w:val="18"/>
+        </w:rPr>
+        <w:t>5</w:t>
+      </w:r>
+      <w:r>
+        <w:rPr>
+          <w:rFonts w:ascii="Menlo" w:hAnsi="Menlo" w:cs="Menlo"/>
+          <w:color w:val="D4D4D4"/>
+          <w:sz w:val="18"/>
+          <w:szCs w:val="18"/>
+        </w:rPr>
+        <w:t>],</w:t>
+      </w:r>
+    </w:p>
+    <w:p>
+      <w:pPr>
+        <w:shd w:val="clear" w:color="auto" w:fill="1E1E1E"/>
+        <w:spacing w:line="270" w:lineRule="atLeast"/>
+        <w:rPr>
+          <w:rFonts w:ascii="Menlo" w:hAnsi="Menlo" w:cs="Menlo"/>
+          <w:color w:val="D4D4D4"/>
+          <w:sz w:val="18"/>
+          <w:szCs w:val="18"/>
+        </w:rPr>
+      </w:pPr>
+      <w:r>
+        <w:rPr>
+          <w:rFonts w:ascii="Menlo" w:hAnsi="Menlo" w:cs="Menlo"/>
+          <w:color w:val="D4D4D4"/>
+          <w:sz w:val="18"/>
+          <w:szCs w:val="18"/>
+        </w:rPr>
+        <w:t xml:space="preserve">            </w:t>
+      </w:r>
       <w:r>
         <w:rPr>
           <w:rFonts w:ascii="Menlo" w:hAnsi="Menlo" w:cs="Menlo"/>
@@ -2630,9 +2623,56 @@
           <w:sz w:val="18"/>
           <w:szCs w:val="18"/>
         </w:rPr>
-        <w:t>nodesToFollow</w:t>
-      </w:r>
-      <w:proofErr w:type="spellEnd"/>
+        <w:t>"node"</w:t>
+      </w:r>
+      <w:r>
+        <w:rPr>
+          <w:rFonts w:ascii="Menlo" w:hAnsi="Menlo" w:cs="Menlo"/>
+          <w:color w:val="D4D4D4"/>
+          <w:sz w:val="18"/>
+          <w:szCs w:val="18"/>
+        </w:rPr>
+        <w:t xml:space="preserve">: </w:t>
+      </w:r>
+      <w:r>
+        <w:rPr>
+          <w:rFonts w:ascii="Menlo" w:hAnsi="Menlo" w:cs="Menlo"/>
+          <w:color w:val="B5CEA8"/>
+          <w:sz w:val="18"/>
+          <w:szCs w:val="18"/>
+        </w:rPr>
+        <w:t>0</w:t>
+      </w:r>
+      <w:r>
+        <w:rPr>
+          <w:rFonts w:ascii="Menlo" w:hAnsi="Menlo" w:cs="Menlo"/>
+          <w:color w:val="D4D4D4"/>
+          <w:sz w:val="18"/>
+          <w:szCs w:val="18"/>
+        </w:rPr>
+        <w:t>,</w:t>
+      </w:r>
+    </w:p>
+    <w:p>
+      <w:pPr>
+        <w:shd w:val="clear" w:color="auto" w:fill="1E1E1E"/>
+        <w:spacing w:line="270" w:lineRule="atLeast"/>
+        <w:rPr>
+          <w:rFonts w:ascii="Menlo" w:hAnsi="Menlo" w:cs="Menlo"/>
+          <w:color w:val="D4D4D4"/>
+          <w:sz w:val="18"/>
+          <w:szCs w:val="18"/>
+        </w:rPr>
+      </w:pPr>
+      <w:r>
+        <w:rPr>
+          <w:rFonts w:ascii="Menlo" w:hAnsi="Menlo" w:cs="Menlo"/>
+          <w:color w:val="D4D4D4"/>
+          <w:sz w:val="18"/>
+          <w:szCs w:val="18"/>
+        </w:rPr>
+        <w:t xml:space="preserve">            </w:t>
+      </w:r>
       <w:r>
         <w:rPr>
           <w:rFonts w:ascii="Menlo" w:hAnsi="Menlo" w:cs="Menlo"/>
@@ -2640,7 +2680,7 @@
           <w:sz w:val="18"/>
           <w:szCs w:val="18"/>
         </w:rPr>
-        <w:t>"</w:t>
+        <w:t>"name"</w:t>
       </w:r>
       <w:r>
         <w:rPr>
@@ -2649,6 +2689,291 @@
           <w:sz w:val="18"/>
           <w:szCs w:val="18"/>
         </w:rPr>
+        <w:t xml:space="preserve">: </w:t>
+      </w:r>
+      <w:r>
+        <w:rPr>
+          <w:rFonts w:ascii="Menlo" w:hAnsi="Menlo" w:cs="Menlo"/>
+          <w:color w:val="CE9178"/>
+          <w:sz w:val="18"/>
+          <w:szCs w:val="18"/>
+        </w:rPr>
+        <w:t>"Lung Cancer"</w:t>
+      </w:r>
+      <w:r>
+        <w:rPr>
+          <w:rFonts w:ascii="Menlo" w:hAnsi="Menlo" w:cs="Menlo"/>
+          <w:color w:val="D4D4D4"/>
+          <w:sz w:val="18"/>
+          <w:szCs w:val="18"/>
+        </w:rPr>
+        <w:t>,</w:t>
+      </w:r>
+    </w:p>
+    <w:p>
+      <w:pPr>
+        <w:shd w:val="clear" w:color="auto" w:fill="1E1E1E"/>
+        <w:spacing w:line="270" w:lineRule="atLeast"/>
+        <w:rPr>
+          <w:rFonts w:ascii="Menlo" w:hAnsi="Menlo" w:cs="Menlo"/>
+          <w:color w:val="D4D4D4"/>
+          <w:sz w:val="18"/>
+          <w:szCs w:val="18"/>
+        </w:rPr>
+      </w:pPr>
+      <w:r>
+        <w:rPr>
+          <w:rFonts w:ascii="Menlo" w:hAnsi="Menlo" w:cs="Menlo"/>
+          <w:color w:val="D4D4D4"/>
+          <w:sz w:val="18"/>
+          <w:szCs w:val="18"/>
+        </w:rPr>
+        <w:t xml:space="preserve">            </w:t>
+      </w:r>
+      <w:r>
+        <w:rPr>
+          <w:rFonts w:ascii="Menlo" w:hAnsi="Menlo" w:cs="Menlo"/>
+          <w:color w:val="9CDCFE"/>
+          <w:sz w:val="18"/>
+          <w:szCs w:val="18"/>
+        </w:rPr>
+        <w:t>"desc"</w:t>
+      </w:r>
+      <w:r>
+        <w:rPr>
+          <w:rFonts w:ascii="Menlo" w:hAnsi="Menlo" w:cs="Menlo"/>
+          <w:color w:val="D4D4D4"/>
+          <w:sz w:val="18"/>
+          <w:szCs w:val="18"/>
+        </w:rPr>
+        <w:t xml:space="preserve">: </w:t>
+      </w:r>
+      <w:r>
+        <w:rPr>
+          <w:rFonts w:ascii="Menlo" w:hAnsi="Menlo" w:cs="Menlo"/>
+          <w:color w:val="CE9178"/>
+          <w:sz w:val="18"/>
+          <w:szCs w:val="18"/>
+        </w:rPr>
+        <w:t>"A malignant lung tumor characterized by uncontrolled cell growth in tissues of the lung. This growth can spread beyond the lung by the process of metastasis into nearby tissue or other parts of the body"</w:t>
+      </w:r>
+    </w:p>
+    <w:p>
+      <w:pPr>
+        <w:shd w:val="clear" w:color="auto" w:fill="1E1E1E"/>
+        <w:spacing w:line="270" w:lineRule="atLeast"/>
+        <w:rPr>
+          <w:rFonts w:ascii="Menlo" w:hAnsi="Menlo" w:cs="Menlo"/>
+          <w:color w:val="D4D4D4"/>
+          <w:sz w:val="18"/>
+          <w:szCs w:val="18"/>
+        </w:rPr>
+      </w:pPr>
+      <w:r>
+        <w:rPr>
+          <w:rFonts w:ascii="Menlo" w:hAnsi="Menlo" w:cs="Menlo"/>
+          <w:color w:val="D4D4D4"/>
+          <w:sz w:val="18"/>
+          <w:szCs w:val="18"/>
+        </w:rPr>
+        <w:t xml:space="preserve">        }</w:t>
+      </w:r>
+    </w:p>
+    <w:p>
+      <w:pPr>
+        <w:rPr>
+          <w:rFonts w:asciiTheme="majorHAnsi" w:hAnsiTheme="majorHAnsi" w:cstheme="majorHAnsi"/>
+          <w:color w:val="000000" w:themeColor="text1"/>
+          <w:sz w:val="32"/>
+          <w:szCs w:val="32"/>
+          <w:lang w:val="en-GB"/>
+        </w:rPr>
+      </w:pPr>
+    </w:p>
+    <w:p>
+      <w:pPr>
+        <w:ind w:left="72"/>
+        <w:rPr>
+          <w:rFonts w:ascii="Calibri" w:hAnsi="Calibri" w:cs="Calibri"/>
+          <w:color w:val="555A3C" w:themeColor="accent3" w:themeShade="80"/>
+          <w:sz w:val="32"/>
+          <w:szCs w:val="32"/>
+        </w:rPr>
+      </w:pPr>
+      <w:r>
+        <w:rPr>
+          <w:rFonts w:ascii="Calibri" w:hAnsi="Calibri" w:cs="Calibri"/>
+          <w:color w:val="555A3C" w:themeColor="accent3" w:themeShade="80"/>
+          <w:sz w:val="32"/>
+          <w:szCs w:val="32"/>
+        </w:rPr>
+        <w:lastRenderedPageBreak/>
+        <w:t>Each object has a unique node number, which allows the program to reference the correct information. nodesToFollow contains the node numbers of the following buttons that will be displayed when the current option is selected. Name is what is displayed on the button and desc is what is shown when the informational buttons are clicked.</w:t>
+      </w:r>
+      <w:r>
+        <w:rPr>
+          <w:rFonts w:ascii="Calibri" w:hAnsi="Calibri" w:cs="Calibri"/>
+          <w:color w:val="555A3C" w:themeColor="accent3" w:themeShade="80"/>
+          <w:sz w:val="32"/>
+          <w:szCs w:val="32"/>
+        </w:rPr>
+        <w:t xml:space="preserve"> To add a new button, follow the format listed above by adding a new object in the correct array (1 array for each type of cancer). If selecting a, option would not show a button, or leads into a clinical trial, leave nodesToFollow empty.</w:t>
+      </w:r>
+    </w:p>
+    <w:p>
+      <w:pPr>
+        <w:ind w:left="72"/>
+        <w:rPr>
+          <w:rFonts w:ascii="Calibri" w:hAnsi="Calibri" w:cs="Calibri"/>
+          <w:color w:val="555A3C" w:themeColor="accent3" w:themeShade="80"/>
+          <w:sz w:val="32"/>
+          <w:szCs w:val="32"/>
+        </w:rPr>
+      </w:pPr>
+    </w:p>
+    <w:p>
+      <w:pPr>
+        <w:ind w:left="72"/>
+        <w:rPr>
+          <w:rFonts w:ascii="Calibri" w:hAnsi="Calibri" w:cs="Calibri"/>
+          <w:color w:val="555A3C" w:themeColor="accent3" w:themeShade="80"/>
+          <w:sz w:val="32"/>
+          <w:szCs w:val="32"/>
+        </w:rPr>
+      </w:pPr>
+      <w:r>
+        <w:rPr>
+          <w:rFonts w:ascii="Calibri" w:hAnsi="Calibri" w:cs="Calibri"/>
+          <w:color w:val="555A3C" w:themeColor="accent3" w:themeShade="80"/>
+          <w:sz w:val="32"/>
+          <w:szCs w:val="32"/>
+        </w:rPr>
+        <w:t>To add or modify a clinical trial, open the correct array labelled xTrials</w:t>
+      </w:r>
+      <w:r>
+        <w:rPr>
+          <w:rFonts w:ascii="Calibri" w:hAnsi="Calibri" w:cs="Calibri"/>
+          <w:color w:val="555A3C" w:themeColor="accent3" w:themeShade="80"/>
+          <w:sz w:val="32"/>
+          <w:szCs w:val="32"/>
+        </w:rPr>
+        <w:t>. A trial object is laid out as such:</w:t>
+      </w:r>
+    </w:p>
+    <w:p>
+      <w:pPr>
+        <w:shd w:val="clear" w:color="auto" w:fill="1E1E1E"/>
+        <w:spacing w:line="270" w:lineRule="atLeast"/>
+        <w:rPr>
+          <w:rFonts w:ascii="Menlo" w:hAnsi="Menlo" w:cs="Menlo"/>
+          <w:color w:val="D4D4D4"/>
+          <w:sz w:val="18"/>
+          <w:szCs w:val="18"/>
+        </w:rPr>
+      </w:pPr>
+      <w:r>
+        <w:rPr>
+          <w:rFonts w:ascii="Menlo" w:hAnsi="Menlo" w:cs="Menlo"/>
+          <w:color w:val="D4D4D4"/>
+          <w:sz w:val="18"/>
+          <w:szCs w:val="18"/>
+        </w:rPr>
+        <w:t>{</w:t>
+      </w:r>
+    </w:p>
+    <w:p>
+      <w:pPr>
+        <w:shd w:val="clear" w:color="auto" w:fill="1E1E1E"/>
+        <w:spacing w:line="270" w:lineRule="atLeast"/>
+        <w:rPr>
+          <w:rFonts w:ascii="Menlo" w:hAnsi="Menlo" w:cs="Menlo"/>
+          <w:color w:val="D4D4D4"/>
+          <w:sz w:val="18"/>
+          <w:szCs w:val="18"/>
+        </w:rPr>
+      </w:pPr>
+      <w:r>
+        <w:rPr>
+          <w:rFonts w:ascii="Menlo" w:hAnsi="Menlo" w:cs="Menlo"/>
+          <w:color w:val="D4D4D4"/>
+          <w:sz w:val="18"/>
+          <w:szCs w:val="18"/>
+        </w:rPr>
+        <w:t xml:space="preserve">            </w:t>
+      </w:r>
+      <w:r>
+        <w:rPr>
+          <w:rFonts w:ascii="Menlo" w:hAnsi="Menlo" w:cs="Menlo"/>
+          <w:color w:val="9CDCFE"/>
+          <w:sz w:val="18"/>
+          <w:szCs w:val="18"/>
+        </w:rPr>
+        <w:t>"name"</w:t>
+      </w:r>
+      <w:r>
+        <w:rPr>
+          <w:rFonts w:ascii="Menlo" w:hAnsi="Menlo" w:cs="Menlo"/>
+          <w:color w:val="D4D4D4"/>
+          <w:sz w:val="18"/>
+          <w:szCs w:val="18"/>
+        </w:rPr>
+        <w:t xml:space="preserve">: </w:t>
+      </w:r>
+      <w:r>
+        <w:rPr>
+          <w:rFonts w:ascii="Menlo" w:hAnsi="Menlo" w:cs="Menlo"/>
+          <w:color w:val="CE9178"/>
+          <w:sz w:val="18"/>
+          <w:szCs w:val="18"/>
+        </w:rPr>
+        <w:t>"ABBVIE MERU M16-298"</w:t>
+      </w:r>
+      <w:r>
+        <w:rPr>
+          <w:rFonts w:ascii="Menlo" w:hAnsi="Menlo" w:cs="Menlo"/>
+          <w:color w:val="D4D4D4"/>
+          <w:sz w:val="18"/>
+          <w:szCs w:val="18"/>
+        </w:rPr>
+        <w:t>,</w:t>
+      </w:r>
+    </w:p>
+    <w:p>
+      <w:pPr>
+        <w:shd w:val="clear" w:color="auto" w:fill="1E1E1E"/>
+        <w:spacing w:line="270" w:lineRule="atLeast"/>
+        <w:rPr>
+          <w:rFonts w:ascii="Menlo" w:hAnsi="Menlo" w:cs="Menlo"/>
+          <w:color w:val="D4D4D4"/>
+          <w:sz w:val="18"/>
+          <w:szCs w:val="18"/>
+        </w:rPr>
+      </w:pPr>
+      <w:r>
+        <w:rPr>
+          <w:rFonts w:ascii="Menlo" w:hAnsi="Menlo" w:cs="Menlo"/>
+          <w:color w:val="D4D4D4"/>
+          <w:sz w:val="18"/>
+          <w:szCs w:val="18"/>
+        </w:rPr>
+        <w:t xml:space="preserve">            </w:t>
+      </w:r>
+      <w:r>
+        <w:rPr>
+          <w:rFonts w:ascii="Menlo" w:hAnsi="Menlo" w:cs="Menlo"/>
+          <w:color w:val="9CDCFE"/>
+          <w:sz w:val="18"/>
+          <w:szCs w:val="18"/>
+        </w:rPr>
+        <w:t>"pathToSuccessfulTrial"</w:t>
+      </w:r>
+      <w:r>
+        <w:rPr>
+          <w:rFonts w:ascii="Menlo" w:hAnsi="Menlo" w:cs="Menlo"/>
+          <w:color w:val="D4D4D4"/>
+          <w:sz w:val="18"/>
+          <w:szCs w:val="18"/>
+        </w:rPr>
         <w:t>: [</w:t>
       </w:r>
       <w:r>
@@ -2658,7 +2983,7 @@
           <w:sz w:val="18"/>
           <w:szCs w:val="18"/>
         </w:rPr>
-        <w:t>1</w:t>
+        <w:t>0</w:t>
       </w:r>
       <w:r>
         <w:rPr>
@@ -2667,7 +2992,7 @@
           <w:sz w:val="18"/>
           <w:szCs w:val="18"/>
         </w:rPr>
-        <w:t xml:space="preserve">, </w:t>
+        <w:t>,</w:t>
       </w:r>
       <w:r>
         <w:rPr>
@@ -2676,7 +3001,7 @@
           <w:sz w:val="18"/>
           <w:szCs w:val="18"/>
         </w:rPr>
-        <w:t>5</w:t>
+        <w:t>1</w:t>
       </w:r>
       <w:r>
         <w:rPr>
@@ -2685,20 +3010,35 @@
           <w:sz w:val="18"/>
           <w:szCs w:val="18"/>
         </w:rPr>
-        <w:t>],</w:t>
-      </w:r>
-    </w:p>
-    <w:p>
-      <w:pPr>
-        <w:shd w:val="clear" w:color="auto" w:fill="1E1E1E"/>
-        <w:spacing w:line="270" w:lineRule="atLeast"/>
+        <w:t>,</w:t>
+      </w:r>
+      <w:r>
+        <w:rPr>
+          <w:rFonts w:ascii="Menlo" w:hAnsi="Menlo" w:cs="Menlo"/>
+          <w:color w:val="B5CEA8"/>
+          <w:sz w:val="18"/>
+          <w:szCs w:val="18"/>
+        </w:rPr>
+        <w:t>3</w:t>
+      </w:r>
+      <w:r>
         <w:rPr>
           <w:rFonts w:ascii="Menlo" w:hAnsi="Menlo" w:cs="Menlo"/>
           <w:color w:val="D4D4D4"/>
           <w:sz w:val="18"/>
           <w:szCs w:val="18"/>
         </w:rPr>
-      </w:pPr>
+        <w:t>,</w:t>
+      </w:r>
+      <w:r>
+        <w:rPr>
+          <w:rFonts w:ascii="Menlo" w:hAnsi="Menlo" w:cs="Menlo"/>
+          <w:color w:val="B5CEA8"/>
+          <w:sz w:val="18"/>
+          <w:szCs w:val="18"/>
+        </w:rPr>
+        <w:t>4</w:t>
+      </w:r>
       <w:r>
         <w:rPr>
           <w:rFonts w:ascii="Menlo" w:hAnsi="Menlo" w:cs="Menlo"/>
@@ -2706,6 +3046,27 @@
           <w:sz w:val="18"/>
           <w:szCs w:val="18"/>
         </w:rPr>
+        <w:t>],</w:t>
+      </w:r>
+    </w:p>
+    <w:p>
+      <w:pPr>
+        <w:shd w:val="clear" w:color="auto" w:fill="1E1E1E"/>
+        <w:spacing w:line="270" w:lineRule="atLeast"/>
+        <w:rPr>
+          <w:rFonts w:ascii="Menlo" w:hAnsi="Menlo" w:cs="Menlo"/>
+          <w:color w:val="D4D4D4"/>
+          <w:sz w:val="18"/>
+          <w:szCs w:val="18"/>
+        </w:rPr>
+      </w:pPr>
+      <w:r>
+        <w:rPr>
+          <w:rFonts w:ascii="Menlo" w:hAnsi="Menlo" w:cs="Menlo"/>
+          <w:color w:val="D4D4D4"/>
+          <w:sz w:val="18"/>
+          <w:szCs w:val="18"/>
+        </w:rPr>
         <w:t xml:space="preserve">            </w:t>
       </w:r>
       <w:r>
@@ -2715,7 +3076,7 @@
           <w:sz w:val="18"/>
           <w:szCs w:val="18"/>
         </w:rPr>
-        <w:t>"node"</w:t>
+        <w:t>"Availability"</w:t>
       </w:r>
       <w:r>
         <w:rPr>
@@ -2729,158 +3090,33 @@
       <w:r>
         <w:rPr>
           <w:rFonts w:ascii="Menlo" w:hAnsi="Menlo" w:cs="Menlo"/>
-          <w:color w:val="B5CEA8"/>
+          <w:color w:val="569CD6"/>
           <w:sz w:val="18"/>
           <w:szCs w:val="18"/>
         </w:rPr>
-        <w:t>0</w:t>
-      </w:r>
-      <w:r>
+        <w:t>false</w:t>
+      </w:r>
+    </w:p>
+    <w:p>
+      <w:pPr>
+        <w:shd w:val="clear" w:color="auto" w:fill="1E1E1E"/>
+        <w:spacing w:line="270" w:lineRule="atLeast"/>
         <w:rPr>
           <w:rFonts w:ascii="Menlo" w:hAnsi="Menlo" w:cs="Menlo"/>
           <w:color w:val="D4D4D4"/>
           <w:sz w:val="18"/>
           <w:szCs w:val="18"/>
         </w:rPr>
-        <w:t>,</w:t>
-      </w:r>
-    </w:p>
-    <w:p>
-      <w:pPr>
-        <w:shd w:val="clear" w:color="auto" w:fill="1E1E1E"/>
-        <w:spacing w:line="270" w:lineRule="atLeast"/>
+      </w:pPr>
+      <w:r>
         <w:rPr>
           <w:rFonts w:ascii="Menlo" w:hAnsi="Menlo" w:cs="Menlo"/>
           <w:color w:val="D4D4D4"/>
           <w:sz w:val="18"/>
           <w:szCs w:val="18"/>
         </w:rPr>
-      </w:pPr>
-      <w:r>
-        <w:rPr>
-          <w:rFonts w:ascii="Menlo" w:hAnsi="Menlo" w:cs="Menlo"/>
-          <w:color w:val="D4D4D4"/>
-          <w:sz w:val="18"/>
-          <w:szCs w:val="18"/>
-        </w:rPr>
-        <w:t xml:space="preserve">            </w:t>
-      </w:r>
-      <w:r>
-        <w:rPr>
-          <w:rFonts w:ascii="Menlo" w:hAnsi="Menlo" w:cs="Menlo"/>
-          <w:color w:val="9CDCFE"/>
-          <w:sz w:val="18"/>
-          <w:szCs w:val="18"/>
-        </w:rPr>
-        <w:t>"name"</w:t>
-      </w:r>
-      <w:r>
-        <w:rPr>
-          <w:rFonts w:ascii="Menlo" w:hAnsi="Menlo" w:cs="Menlo"/>
-          <w:color w:val="D4D4D4"/>
-          <w:sz w:val="18"/>
-          <w:szCs w:val="18"/>
-        </w:rPr>
-        <w:t xml:space="preserve">: </w:t>
-      </w:r>
-      <w:r>
-        <w:rPr>
-          <w:rFonts w:ascii="Menlo" w:hAnsi="Menlo" w:cs="Menlo"/>
-          <w:color w:val="CE9178"/>
-          <w:sz w:val="18"/>
-          <w:szCs w:val="18"/>
-        </w:rPr>
-        <w:t>"Lung Cancer"</w:t>
-      </w:r>
-      <w:r>
-        <w:rPr>
-          <w:rFonts w:ascii="Menlo" w:hAnsi="Menlo" w:cs="Menlo"/>
-          <w:color w:val="D4D4D4"/>
-          <w:sz w:val="18"/>
-          <w:szCs w:val="18"/>
-        </w:rPr>
-        <w:t>,</w:t>
-      </w:r>
-    </w:p>
-    <w:p>
-      <w:pPr>
-        <w:shd w:val="clear" w:color="auto" w:fill="1E1E1E"/>
-        <w:spacing w:line="270" w:lineRule="atLeast"/>
-        <w:rPr>
-          <w:rFonts w:ascii="Menlo" w:hAnsi="Menlo" w:cs="Menlo"/>
-          <w:color w:val="D4D4D4"/>
-          <w:sz w:val="18"/>
-          <w:szCs w:val="18"/>
-        </w:rPr>
-      </w:pPr>
-      <w:r>
-        <w:rPr>
-          <w:rFonts w:ascii="Menlo" w:hAnsi="Menlo" w:cs="Menlo"/>
-          <w:color w:val="D4D4D4"/>
-          <w:sz w:val="18"/>
-          <w:szCs w:val="18"/>
-        </w:rPr>
-        <w:t xml:space="preserve">            </w:t>
-      </w:r>
-      <w:r>
-        <w:rPr>
-          <w:rFonts w:ascii="Menlo" w:hAnsi="Menlo" w:cs="Menlo"/>
-          <w:color w:val="9CDCFE"/>
-          <w:sz w:val="18"/>
-          <w:szCs w:val="18"/>
-        </w:rPr>
-        <w:t>"desc"</w:t>
-      </w:r>
-      <w:r>
-        <w:rPr>
-          <w:rFonts w:ascii="Menlo" w:hAnsi="Menlo" w:cs="Menlo"/>
-          <w:color w:val="D4D4D4"/>
-          <w:sz w:val="18"/>
-          <w:szCs w:val="18"/>
-        </w:rPr>
-        <w:t xml:space="preserve">: </w:t>
-      </w:r>
-      <w:r>
-        <w:rPr>
-          <w:rFonts w:ascii="Menlo" w:hAnsi="Menlo" w:cs="Menlo"/>
-          <w:color w:val="CE9178"/>
-          <w:sz w:val="18"/>
-          <w:szCs w:val="18"/>
-        </w:rPr>
-        <w:t>"A malignant lung tumor characterized by uncontrolled cell growth in tissues of the lung. This growth can spread beyond the lung by the process of metastasis into nearby tissue or other parts of the body"</w:t>
-      </w:r>
-    </w:p>
-    <w:p>
-      <w:pPr>
-        <w:shd w:val="clear" w:color="auto" w:fill="1E1E1E"/>
-        <w:spacing w:line="270" w:lineRule="atLeast"/>
-        <w:rPr>
-          <w:rFonts w:ascii="Menlo" w:hAnsi="Menlo" w:cs="Menlo"/>
-          <w:color w:val="D4D4D4"/>
-          <w:sz w:val="18"/>
-          <w:szCs w:val="18"/>
-        </w:rPr>
-      </w:pPr>
-      <w:r>
-        <w:rPr>
-          <w:rFonts w:ascii="Menlo" w:hAnsi="Menlo" w:cs="Menlo"/>
-          <w:color w:val="D4D4D4"/>
-          <w:sz w:val="18"/>
-          <w:szCs w:val="18"/>
-        </w:rPr>
-        <w:t xml:space="preserve">        }</w:t>
-      </w:r>
-    </w:p>
-    <w:p>
-      <w:pPr>
-        <w:rPr>
-          <w:rFonts w:asciiTheme="majorHAnsi" w:hAnsiTheme="majorHAnsi" w:cstheme="majorHAnsi"/>
-          <w:color w:val="000000" w:themeColor="text1"/>
-          <w:sz w:val="32"/>
-          <w:szCs w:val="32"/>
-          <w:lang w:val="en-GB"/>
-        </w:rPr>
-      </w:pPr>
+        <w:t xml:space="preserve">        },</w:t>
+      </w:r>
     </w:p>
     <w:p>
       <w:pPr>
@@ -2899,426 +3135,7 @@
           <w:sz w:val="32"/>
           <w:szCs w:val="32"/>
         </w:rPr>
-        <w:lastRenderedPageBreak/>
-        <w:t xml:space="preserve">Each object has a unique node number, which allows the program to reference the correct information. </w:t>
-      </w:r>
-      <w:proofErr w:type="spellStart"/>
-      <w:r>
-        <w:rPr>
-          <w:rFonts w:ascii="Calibri" w:hAnsi="Calibri" w:cs="Calibri"/>
-          <w:color w:val="555A3C" w:themeColor="accent3" w:themeShade="80"/>
-          <w:sz w:val="32"/>
-          <w:szCs w:val="32"/>
-        </w:rPr>
-        <w:t>nodesToFollow</w:t>
-      </w:r>
-      <w:proofErr w:type="spellEnd"/>
-      <w:r>
-        <w:rPr>
-          <w:rFonts w:ascii="Calibri" w:hAnsi="Calibri" w:cs="Calibri"/>
-          <w:color w:val="555A3C" w:themeColor="accent3" w:themeShade="80"/>
-          <w:sz w:val="32"/>
-          <w:szCs w:val="32"/>
-        </w:rPr>
-        <w:t xml:space="preserve"> contains the node numbers of the following buttons that will be displayed when the current option is selected. Name is what is displayed on the button and desc is what is shown when the informational buttons are clicked.</w:t>
-      </w:r>
-      <w:r>
-        <w:rPr>
-          <w:rFonts w:ascii="Calibri" w:hAnsi="Calibri" w:cs="Calibri"/>
-          <w:color w:val="555A3C" w:themeColor="accent3" w:themeShade="80"/>
-          <w:sz w:val="32"/>
-          <w:szCs w:val="32"/>
-        </w:rPr>
-        <w:t xml:space="preserve"> To add a new button, follow the format listed above by adding a new object in the correct array (1 array for each type of cancer). If selecting a, option would not show a button, or leads into a clinical trial, leave </w:t>
-      </w:r>
-      <w:proofErr w:type="spellStart"/>
-      <w:r>
-        <w:rPr>
-          <w:rFonts w:ascii="Calibri" w:hAnsi="Calibri" w:cs="Calibri"/>
-          <w:color w:val="555A3C" w:themeColor="accent3" w:themeShade="80"/>
-          <w:sz w:val="32"/>
-          <w:szCs w:val="32"/>
-        </w:rPr>
-        <w:t>nodesToFollow</w:t>
-      </w:r>
-      <w:proofErr w:type="spellEnd"/>
-      <w:r>
-        <w:rPr>
-          <w:rFonts w:ascii="Calibri" w:hAnsi="Calibri" w:cs="Calibri"/>
-          <w:color w:val="555A3C" w:themeColor="accent3" w:themeShade="80"/>
-          <w:sz w:val="32"/>
-          <w:szCs w:val="32"/>
-        </w:rPr>
-        <w:t xml:space="preserve"> empty.</w:t>
-      </w:r>
-    </w:p>
-    <w:p>
-      <w:pPr>
-        <w:ind w:left="72"/>
-        <w:rPr>
-          <w:rFonts w:ascii="Calibri" w:hAnsi="Calibri" w:cs="Calibri"/>
-          <w:color w:val="555A3C" w:themeColor="accent3" w:themeShade="80"/>
-          <w:sz w:val="32"/>
-          <w:szCs w:val="32"/>
-        </w:rPr>
-      </w:pPr>
-    </w:p>
-    <w:p>
-      <w:pPr>
-        <w:ind w:left="72"/>
-        <w:rPr>
-          <w:rFonts w:ascii="Calibri" w:hAnsi="Calibri" w:cs="Calibri"/>
-          <w:color w:val="555A3C" w:themeColor="accent3" w:themeShade="80"/>
-          <w:sz w:val="32"/>
-          <w:szCs w:val="32"/>
-        </w:rPr>
-      </w:pPr>
-      <w:r>
-        <w:rPr>
-          <w:rFonts w:ascii="Calibri" w:hAnsi="Calibri" w:cs="Calibri"/>
-          <w:color w:val="555A3C" w:themeColor="accent3" w:themeShade="80"/>
-          <w:sz w:val="32"/>
-          <w:szCs w:val="32"/>
-        </w:rPr>
-        <w:t xml:space="preserve">To add or modify a clinical trial, open the correct array labelled </w:t>
-      </w:r>
-      <w:proofErr w:type="spellStart"/>
-      <w:r>
-        <w:rPr>
-          <w:rFonts w:ascii="Calibri" w:hAnsi="Calibri" w:cs="Calibri"/>
-          <w:color w:val="555A3C" w:themeColor="accent3" w:themeShade="80"/>
-          <w:sz w:val="32"/>
-          <w:szCs w:val="32"/>
-        </w:rPr>
-        <w:t>xTrials</w:t>
-      </w:r>
-      <w:proofErr w:type="spellEnd"/>
-      <w:r>
-        <w:rPr>
-          <w:rFonts w:ascii="Calibri" w:hAnsi="Calibri" w:cs="Calibri"/>
-          <w:color w:val="555A3C" w:themeColor="accent3" w:themeShade="80"/>
-          <w:sz w:val="32"/>
-          <w:szCs w:val="32"/>
-        </w:rPr>
-        <w:t>. A trial object is laid out as such:</w:t>
-      </w:r>
-    </w:p>
-    <w:p>
-      <w:pPr>
-        <w:shd w:val="clear" w:color="auto" w:fill="1E1E1E"/>
-        <w:spacing w:line="270" w:lineRule="atLeast"/>
-        <w:rPr>
-          <w:rFonts w:ascii="Menlo" w:hAnsi="Menlo" w:cs="Menlo"/>
-          <w:color w:val="D4D4D4"/>
-          <w:sz w:val="18"/>
-          <w:szCs w:val="18"/>
-        </w:rPr>
-      </w:pPr>
-      <w:r>
-        <w:rPr>
-          <w:rFonts w:ascii="Menlo" w:hAnsi="Menlo" w:cs="Menlo"/>
-          <w:color w:val="D4D4D4"/>
-          <w:sz w:val="18"/>
-          <w:szCs w:val="18"/>
-        </w:rPr>
-        <w:t>{</w:t>
-      </w:r>
-    </w:p>
-    <w:p>
-      <w:pPr>
-        <w:shd w:val="clear" w:color="auto" w:fill="1E1E1E"/>
-        <w:spacing w:line="270" w:lineRule="atLeast"/>
-        <w:rPr>
-          <w:rFonts w:ascii="Menlo" w:hAnsi="Menlo" w:cs="Menlo"/>
-          <w:color w:val="D4D4D4"/>
-          <w:sz w:val="18"/>
-          <w:szCs w:val="18"/>
-        </w:rPr>
-      </w:pPr>
-      <w:r>
-        <w:rPr>
-          <w:rFonts w:ascii="Menlo" w:hAnsi="Menlo" w:cs="Menlo"/>
-          <w:color w:val="D4D4D4"/>
-          <w:sz w:val="18"/>
-          <w:szCs w:val="18"/>
-        </w:rPr>
-        <w:t xml:space="preserve">            </w:t>
-      </w:r>
-      <w:r>
-        <w:rPr>
-          <w:rFonts w:ascii="Menlo" w:hAnsi="Menlo" w:cs="Menlo"/>
-          <w:color w:val="9CDCFE"/>
-          <w:sz w:val="18"/>
-          <w:szCs w:val="18"/>
-        </w:rPr>
-        <w:t>"name"</w:t>
-      </w:r>
-      <w:r>
-        <w:rPr>
-          <w:rFonts w:ascii="Menlo" w:hAnsi="Menlo" w:cs="Menlo"/>
-          <w:color w:val="D4D4D4"/>
-          <w:sz w:val="18"/>
-          <w:szCs w:val="18"/>
-        </w:rPr>
-        <w:t xml:space="preserve">: </w:t>
-      </w:r>
-      <w:r>
-        <w:rPr>
-          <w:rFonts w:ascii="Menlo" w:hAnsi="Menlo" w:cs="Menlo"/>
-          <w:color w:val="CE9178"/>
-          <w:sz w:val="18"/>
-          <w:szCs w:val="18"/>
-        </w:rPr>
-        <w:t>"ABBVIE MERU M16-298"</w:t>
-      </w:r>
-      <w:r>
-        <w:rPr>
-          <w:rFonts w:ascii="Menlo" w:hAnsi="Menlo" w:cs="Menlo"/>
-          <w:color w:val="D4D4D4"/>
-          <w:sz w:val="18"/>
-          <w:szCs w:val="18"/>
-        </w:rPr>
-        <w:t>,</w:t>
-      </w:r>
-    </w:p>
-    <w:p>
-      <w:pPr>
-        <w:shd w:val="clear" w:color="auto" w:fill="1E1E1E"/>
-        <w:spacing w:line="270" w:lineRule="atLeast"/>
-        <w:rPr>
-          <w:rFonts w:ascii="Menlo" w:hAnsi="Menlo" w:cs="Menlo"/>
-          <w:color w:val="D4D4D4"/>
-          <w:sz w:val="18"/>
-          <w:szCs w:val="18"/>
-        </w:rPr>
-      </w:pPr>
-      <w:r>
-        <w:rPr>
-          <w:rFonts w:ascii="Menlo" w:hAnsi="Menlo" w:cs="Menlo"/>
-          <w:color w:val="D4D4D4"/>
-          <w:sz w:val="18"/>
-          <w:szCs w:val="18"/>
-        </w:rPr>
-        <w:t xml:space="preserve">            </w:t>
-      </w:r>
-      <w:r>
-        <w:rPr>
-          <w:rFonts w:ascii="Menlo" w:hAnsi="Menlo" w:cs="Menlo"/>
-          <w:color w:val="9CDCFE"/>
-          <w:sz w:val="18"/>
-          <w:szCs w:val="18"/>
-        </w:rPr>
-        <w:t>"</w:t>
-      </w:r>
-      <w:proofErr w:type="spellStart"/>
-      <w:r>
-        <w:rPr>
-          <w:rFonts w:ascii="Menlo" w:hAnsi="Menlo" w:cs="Menlo"/>
-          <w:color w:val="9CDCFE"/>
-          <w:sz w:val="18"/>
-          <w:szCs w:val="18"/>
-        </w:rPr>
-        <w:t>pathToSuccessfulTrial</w:t>
-      </w:r>
-      <w:proofErr w:type="spellEnd"/>
-      <w:r>
-        <w:rPr>
-          <w:rFonts w:ascii="Menlo" w:hAnsi="Menlo" w:cs="Menlo"/>
-          <w:color w:val="9CDCFE"/>
-          <w:sz w:val="18"/>
-          <w:szCs w:val="18"/>
-        </w:rPr>
-        <w:t>"</w:t>
-      </w:r>
-      <w:r>
-        <w:rPr>
-          <w:rFonts w:ascii="Menlo" w:hAnsi="Menlo" w:cs="Menlo"/>
-          <w:color w:val="D4D4D4"/>
-          <w:sz w:val="18"/>
-          <w:szCs w:val="18"/>
-        </w:rPr>
-        <w:t>: [</w:t>
-      </w:r>
-      <w:r>
-        <w:rPr>
-          <w:rFonts w:ascii="Menlo" w:hAnsi="Menlo" w:cs="Menlo"/>
-          <w:color w:val="B5CEA8"/>
-          <w:sz w:val="18"/>
-          <w:szCs w:val="18"/>
-        </w:rPr>
-        <w:t>0</w:t>
-      </w:r>
-      <w:r>
-        <w:rPr>
-          <w:rFonts w:ascii="Menlo" w:hAnsi="Menlo" w:cs="Menlo"/>
-          <w:color w:val="D4D4D4"/>
-          <w:sz w:val="18"/>
-          <w:szCs w:val="18"/>
-        </w:rPr>
-        <w:t>,</w:t>
-      </w:r>
-      <w:r>
-        <w:rPr>
-          <w:rFonts w:ascii="Menlo" w:hAnsi="Menlo" w:cs="Menlo"/>
-          <w:color w:val="B5CEA8"/>
-          <w:sz w:val="18"/>
-          <w:szCs w:val="18"/>
-        </w:rPr>
-        <w:t>1</w:t>
-      </w:r>
-      <w:r>
-        <w:rPr>
-          <w:rFonts w:ascii="Menlo" w:hAnsi="Menlo" w:cs="Menlo"/>
-          <w:color w:val="D4D4D4"/>
-          <w:sz w:val="18"/>
-          <w:szCs w:val="18"/>
-        </w:rPr>
-        <w:t>,</w:t>
-      </w:r>
-      <w:r>
-        <w:rPr>
-          <w:rFonts w:ascii="Menlo" w:hAnsi="Menlo" w:cs="Menlo"/>
-          <w:color w:val="B5CEA8"/>
-          <w:sz w:val="18"/>
-          <w:szCs w:val="18"/>
-        </w:rPr>
-        <w:t>3</w:t>
-      </w:r>
-      <w:r>
-        <w:rPr>
-          <w:rFonts w:ascii="Menlo" w:hAnsi="Menlo" w:cs="Menlo"/>
-          <w:color w:val="D4D4D4"/>
-          <w:sz w:val="18"/>
-          <w:szCs w:val="18"/>
-        </w:rPr>
-        <w:t>,</w:t>
-      </w:r>
-      <w:r>
-        <w:rPr>
-          <w:rFonts w:ascii="Menlo" w:hAnsi="Menlo" w:cs="Menlo"/>
-          <w:color w:val="B5CEA8"/>
-          <w:sz w:val="18"/>
-          <w:szCs w:val="18"/>
-        </w:rPr>
-        <w:t>4</w:t>
-      </w:r>
-      <w:r>
-        <w:rPr>
-          <w:rFonts w:ascii="Menlo" w:hAnsi="Menlo" w:cs="Menlo"/>
-          <w:color w:val="D4D4D4"/>
-          <w:sz w:val="18"/>
-          <w:szCs w:val="18"/>
-        </w:rPr>
-        <w:t>],</w:t>
-      </w:r>
-    </w:p>
-    <w:p>
-      <w:pPr>
-        <w:shd w:val="clear" w:color="auto" w:fill="1E1E1E"/>
-        <w:spacing w:line="270" w:lineRule="atLeast"/>
-        <w:rPr>
-          <w:rFonts w:ascii="Menlo" w:hAnsi="Menlo" w:cs="Menlo"/>
-          <w:color w:val="D4D4D4"/>
-          <w:sz w:val="18"/>
-          <w:szCs w:val="18"/>
-        </w:rPr>
-      </w:pPr>
-      <w:r>
-        <w:rPr>
-          <w:rFonts w:ascii="Menlo" w:hAnsi="Menlo" w:cs="Menlo"/>
-          <w:color w:val="D4D4D4"/>
-          <w:sz w:val="18"/>
-          <w:szCs w:val="18"/>
-        </w:rPr>
-        <w:t xml:space="preserve">            </w:t>
-      </w:r>
-      <w:r>
-        <w:rPr>
-          <w:rFonts w:ascii="Menlo" w:hAnsi="Menlo" w:cs="Menlo"/>
-          <w:color w:val="9CDCFE"/>
-          <w:sz w:val="18"/>
-          <w:szCs w:val="18"/>
-        </w:rPr>
-        <w:t>"Availability"</w:t>
-      </w:r>
-      <w:r>
-        <w:rPr>
-          <w:rFonts w:ascii="Menlo" w:hAnsi="Menlo" w:cs="Menlo"/>
-          <w:color w:val="D4D4D4"/>
-          <w:sz w:val="18"/>
-          <w:szCs w:val="18"/>
-        </w:rPr>
-        <w:t xml:space="preserve">: </w:t>
-      </w:r>
-      <w:r>
-        <w:rPr>
-          <w:rFonts w:ascii="Menlo" w:hAnsi="Menlo" w:cs="Menlo"/>
-          <w:color w:val="569CD6"/>
-          <w:sz w:val="18"/>
-          <w:szCs w:val="18"/>
-        </w:rPr>
-        <w:t>false</w:t>
-      </w:r>
-    </w:p>
-    <w:p>
-      <w:pPr>
-        <w:shd w:val="clear" w:color="auto" w:fill="1E1E1E"/>
-        <w:spacing w:line="270" w:lineRule="atLeast"/>
-        <w:rPr>
-          <w:rFonts w:ascii="Menlo" w:hAnsi="Menlo" w:cs="Menlo"/>
-          <w:color w:val="D4D4D4"/>
-          <w:sz w:val="18"/>
-          <w:szCs w:val="18"/>
-        </w:rPr>
-      </w:pPr>
-      <w:r>
-        <w:rPr>
-          <w:rFonts w:ascii="Menlo" w:hAnsi="Menlo" w:cs="Menlo"/>
-          <w:color w:val="D4D4D4"/>
-          <w:sz w:val="18"/>
-          <w:szCs w:val="18"/>
-        </w:rPr>
-        <w:t xml:space="preserve">        },</w:t>
-      </w:r>
-    </w:p>
-    <w:p>
-      <w:pPr>
-        <w:ind w:left="72"/>
-        <w:rPr>
-          <w:rFonts w:ascii="Calibri" w:hAnsi="Calibri" w:cs="Calibri"/>
-          <w:color w:val="555A3C" w:themeColor="accent3" w:themeShade="80"/>
-          <w:sz w:val="32"/>
-          <w:szCs w:val="32"/>
-        </w:rPr>
-      </w:pPr>
-      <w:r>
-        <w:rPr>
-          <w:rFonts w:ascii="Calibri" w:hAnsi="Calibri" w:cs="Calibri"/>
-          <w:color w:val="555A3C" w:themeColor="accent3" w:themeShade="80"/>
-          <w:sz w:val="32"/>
-          <w:szCs w:val="32"/>
-        </w:rPr>
-        <w:t xml:space="preserve">The name is the name of the trial. </w:t>
-      </w:r>
-      <w:proofErr w:type="spellStart"/>
-      <w:r>
-        <w:rPr>
-          <w:rFonts w:ascii="Calibri" w:hAnsi="Calibri" w:cs="Calibri"/>
-          <w:color w:val="555A3C" w:themeColor="accent3" w:themeShade="80"/>
-          <w:sz w:val="32"/>
-          <w:szCs w:val="32"/>
-        </w:rPr>
-        <w:t>pathToSuccessfulTrial</w:t>
-      </w:r>
-      <w:proofErr w:type="spellEnd"/>
-      <w:r>
-        <w:rPr>
-          <w:rFonts w:ascii="Calibri" w:hAnsi="Calibri" w:cs="Calibri"/>
-          <w:color w:val="555A3C" w:themeColor="accent3" w:themeShade="80"/>
-          <w:sz w:val="32"/>
-          <w:szCs w:val="32"/>
-        </w:rPr>
-        <w:t xml:space="preserve"> is the order of buttons one must click to see that particular trial; the path </w:t>
+        <w:t xml:space="preserve">The name is the name of the trial. pathToSuccessfulTrial is the order of buttons one must click to see that particular trial; the path </w:t>
       </w:r>
       <w:r>
         <w:rPr>
@@ -3355,7 +3172,7 @@
         <w:ind w:left="72"/>
         <w:rPr>
           <w:rFonts w:ascii="Calibri" w:hAnsi="Calibri" w:cs="Calibri"/>
-          <w:color w:val="555A3C" w:themeColor="accent3" w:themeShade="80"/>
+          <w:color w:val="FF0000"/>
           <w:sz w:val="32"/>
           <w:szCs w:val="32"/>
         </w:rPr>
@@ -3363,31 +3180,11 @@
       <w:r>
         <w:rPr>
           <w:rFonts w:ascii="Calibri" w:hAnsi="Calibri" w:cs="Calibri"/>
-          <w:color w:val="555A3C" w:themeColor="accent3" w:themeShade="80"/>
-          <w:sz w:val="32"/>
-          <w:szCs w:val="32"/>
-        </w:rPr>
-        <w:t xml:space="preserve">*Always back up </w:t>
-      </w:r>
-      <w:proofErr w:type="spellStart"/>
-      <w:r>
-        <w:rPr>
-          <w:rFonts w:ascii="Calibri" w:hAnsi="Calibri" w:cs="Calibri"/>
-          <w:color w:val="555A3C" w:themeColor="accent3" w:themeShade="80"/>
-          <w:sz w:val="32"/>
-          <w:szCs w:val="32"/>
-        </w:rPr>
-        <w:t>nodes.json</w:t>
-      </w:r>
-      <w:proofErr w:type="spellEnd"/>
-      <w:r>
-        <w:rPr>
-          <w:rFonts w:ascii="Calibri" w:hAnsi="Calibri" w:cs="Calibri"/>
-          <w:color w:val="555A3C" w:themeColor="accent3" w:themeShade="80"/>
-          <w:sz w:val="32"/>
-          <w:szCs w:val="32"/>
-        </w:rPr>
-        <w:t xml:space="preserve"> before editing, as editing incorrectly may break the program.</w:t>
+          <w:color w:val="FF0000"/>
+          <w:sz w:val="32"/>
+          <w:szCs w:val="32"/>
+        </w:rPr>
+        <w:t>*Always back up nodes.json before editing, as editing incorrectly may break the program.</w:t>
       </w:r>
     </w:p>
     <w:p>
@@ -7687,6 +7484,7 @@
     <w:rsid w:val="000A717E"/>
     <w:rsid w:val="001C7EA1"/>
     <w:rsid w:val="001D4F53"/>
+    <w:rsid w:val="002460B6"/>
     <w:rsid w:val="003B6B19"/>
     <w:rsid w:val="004C4958"/>
     <w:rsid w:val="00BF6AB7"/>

</xml_diff>

<commit_message>
added node module: lite-server, did a bit of language change for the manual, updated names of the inital nodes to include the word "cancer"
</commit_message>
<xml_diff>
--- a/ProjectManual.docx
+++ b/ProjectManual.docx
@@ -717,7 +717,7 @@
           <w:sz w:val="36"/>
           <w:szCs w:val="36"/>
         </w:rPr>
-        <w:t xml:space="preserve"> and Json. The application is made user</w:t>
+        <w:t xml:space="preserve"> and </w:t>
       </w:r>
       <w:r>
         <w:rPr>
@@ -725,6 +725,22 @@
           <w:sz w:val="36"/>
           <w:szCs w:val="36"/>
         </w:rPr>
+        <w:t>JSON</w:t>
+      </w:r>
+      <w:r>
+        <w:rPr>
+          <w:caps w:val="0"/>
+          <w:sz w:val="36"/>
+          <w:szCs w:val="36"/>
+        </w:rPr>
+        <w:t>. The application is user</w:t>
+      </w:r>
+      <w:r>
+        <w:rPr>
+          <w:caps w:val="0"/>
+          <w:sz w:val="36"/>
+          <w:szCs w:val="36"/>
+        </w:rPr>
         <w:t>-</w:t>
       </w:r>
       <w:r>
@@ -733,7 +749,55 @@
           <w:sz w:val="36"/>
           <w:szCs w:val="36"/>
         </w:rPr>
-        <w:t xml:space="preserve">friendly and responsive to different devices using a framework called Foundations. </w:t>
+        <w:t xml:space="preserve">friendly and </w:t>
+      </w:r>
+      <w:r>
+        <w:rPr>
+          <w:caps w:val="0"/>
+          <w:sz w:val="36"/>
+          <w:szCs w:val="36"/>
+        </w:rPr>
+        <w:t xml:space="preserve">set up to be </w:t>
+      </w:r>
+      <w:r>
+        <w:rPr>
+          <w:caps w:val="0"/>
+          <w:sz w:val="36"/>
+          <w:szCs w:val="36"/>
+        </w:rPr>
+        <w:t>responsive to different devices using a</w:t>
+      </w:r>
+      <w:r>
+        <w:rPr>
+          <w:caps w:val="0"/>
+          <w:sz w:val="36"/>
+          <w:szCs w:val="36"/>
+        </w:rPr>
+        <w:t xml:space="preserve"> front-end</w:t>
+      </w:r>
+      <w:r>
+        <w:rPr>
+          <w:caps w:val="0"/>
+          <w:sz w:val="36"/>
+          <w:szCs w:val="36"/>
+        </w:rPr>
+        <w:t xml:space="preserve"> framework called </w:t>
+      </w:r>
+      <w:r>
+        <w:rPr>
+          <w:caps w:val="0"/>
+          <w:sz w:val="36"/>
+          <w:szCs w:val="36"/>
+        </w:rPr>
+        <w:t xml:space="preserve">Zurb </w:t>
+      </w:r>
+      <w:r>
+        <w:rPr>
+          <w:caps w:val="0"/>
+          <w:sz w:val="36"/>
+          <w:szCs w:val="36"/>
+        </w:rPr>
+        <w:t xml:space="preserve">Foundations. </w:t>
       </w:r>
     </w:p>
     <w:p>
@@ -808,7 +872,39 @@
           <w:sz w:val="36"/>
           <w:szCs w:val="36"/>
         </w:rPr>
-        <w:t>The application will make the process of clinical trial super easy.</w:t>
+        <w:t xml:space="preserve">The application will make the process of clinical trial </w:t>
+      </w:r>
+      <w:r>
+        <w:rPr>
+          <w:color w:val="555A3C" w:themeColor="accent3" w:themeShade="80"/>
+          <w:sz w:val="36"/>
+          <w:szCs w:val="36"/>
+        </w:rPr>
+        <w:t>significantly</w:t>
+      </w:r>
+      <w:r>
+        <w:rPr>
+          <w:color w:val="555A3C" w:themeColor="accent3" w:themeShade="80"/>
+          <w:sz w:val="36"/>
+          <w:szCs w:val="36"/>
+        </w:rPr>
+        <w:t xml:space="preserve"> eas</w:t>
+      </w:r>
+      <w:r>
+        <w:rPr>
+          <w:color w:val="555A3C" w:themeColor="accent3" w:themeShade="80"/>
+          <w:sz w:val="36"/>
+          <w:szCs w:val="36"/>
+        </w:rPr>
+        <w:t>ier</w:t>
+      </w:r>
+      <w:r>
+        <w:rPr>
+          <w:color w:val="555A3C" w:themeColor="accent3" w:themeShade="80"/>
+          <w:sz w:val="36"/>
+          <w:szCs w:val="36"/>
+        </w:rPr>
+        <w:t>.</w:t>
       </w:r>
     </w:p>
     <w:p>
@@ -830,7 +926,23 @@
           <w:sz w:val="36"/>
           <w:szCs w:val="36"/>
         </w:rPr>
-        <w:t>Save time for doctors, whenever they want to check a patient's eligibility.</w:t>
+        <w:t>Save</w:t>
+      </w:r>
+      <w:r>
+        <w:rPr>
+          <w:color w:val="555A3C" w:themeColor="accent3" w:themeShade="80"/>
+          <w:sz w:val="36"/>
+          <w:szCs w:val="36"/>
+        </w:rPr>
+        <w:t>s</w:t>
+      </w:r>
+      <w:r>
+        <w:rPr>
+          <w:color w:val="555A3C" w:themeColor="accent3" w:themeShade="80"/>
+          <w:sz w:val="36"/>
+          <w:szCs w:val="36"/>
+        </w:rPr>
+        <w:t xml:space="preserve"> time for doctors, whenever they want to check a patient's eligibility.</w:t>
       </w:r>
     </w:p>
     <w:p>
@@ -964,7 +1076,6 @@
           <w:szCs w:val="40"/>
           <w:lang w:val="en-GB"/>
         </w:rPr>
-        <w:lastRenderedPageBreak/>
         <w:t xml:space="preserve">PROJECT </w:t>
       </w:r>
       <w:r>
@@ -1452,7 +1563,23 @@
           <w:sz w:val="32"/>
           <w:szCs w:val="32"/>
         </w:rPr>
-        <w:t>fter answering all the questions of a trial you will come to the last page which will show the end result of the trial, depending upon the answers selected.</w:t>
+        <w:t xml:space="preserve">fter answering all the questions of a trial you will come to the last page which will show </w:t>
+      </w:r>
+      <w:r>
+        <w:rPr>
+          <w:color w:val="555A3C" w:themeColor="accent3" w:themeShade="80"/>
+          <w:sz w:val="32"/>
+          <w:szCs w:val="32"/>
+        </w:rPr>
+        <w:t>the result</w:t>
+      </w:r>
+      <w:r>
+        <w:rPr>
+          <w:color w:val="555A3C" w:themeColor="accent3" w:themeShade="80"/>
+          <w:sz w:val="32"/>
+          <w:szCs w:val="32"/>
+        </w:rPr>
+        <w:t xml:space="preserve"> of the trial, depending upon the answers selected.</w:t>
       </w:r>
     </w:p>
     <w:p>
@@ -1618,7 +1745,55 @@
           <w:sz w:val="32"/>
           <w:szCs w:val="32"/>
         </w:rPr>
-        <w:t xml:space="preserve"> If the trial ended up with no result, the user can exit the application or if the user wishes to take another trial, they can just click the restart button shown in the image above.</w:t>
+        <w:t xml:space="preserve"> </w:t>
+      </w:r>
+      <w:r>
+        <w:rPr>
+          <w:color w:val="555A3C" w:themeColor="accent3" w:themeShade="80"/>
+          <w:sz w:val="32"/>
+          <w:szCs w:val="32"/>
+        </w:rPr>
+        <w:t>Along with the Print Final Page option for eligible scenarios, i</w:t>
+      </w:r>
+      <w:r>
+        <w:rPr>
+          <w:color w:val="555A3C" w:themeColor="accent3" w:themeShade="80"/>
+          <w:sz w:val="32"/>
+          <w:szCs w:val="32"/>
+        </w:rPr>
+        <w:t xml:space="preserve">f the trial ended up with </w:t>
+      </w:r>
+      <w:r>
+        <w:rPr>
+          <w:color w:val="555A3C" w:themeColor="accent3" w:themeShade="80"/>
+          <w:sz w:val="32"/>
+          <w:szCs w:val="32"/>
+        </w:rPr>
+        <w:t>ineligibility</w:t>
+      </w:r>
+      <w:r>
+        <w:rPr>
+          <w:color w:val="555A3C" w:themeColor="accent3" w:themeShade="80"/>
+          <w:sz w:val="32"/>
+          <w:szCs w:val="32"/>
+        </w:rPr>
+        <w:t xml:space="preserve">, the user </w:t>
+      </w:r>
+      <w:r>
+        <w:rPr>
+          <w:color w:val="555A3C" w:themeColor="accent3" w:themeShade="80"/>
+          <w:sz w:val="32"/>
+          <w:szCs w:val="32"/>
+        </w:rPr>
+        <w:t>could</w:t>
+      </w:r>
+      <w:r>
+        <w:rPr>
+          <w:color w:val="555A3C" w:themeColor="accent3" w:themeShade="80"/>
+          <w:sz w:val="32"/>
+          <w:szCs w:val="32"/>
+        </w:rPr>
+        <w:t xml:space="preserve"> exit the application or if the user wishes to take another trial, they can just click the restart button shown in the image above.</w:t>
       </w:r>
     </w:p>
     <w:p>
@@ -1758,7 +1933,23 @@
           <w:sz w:val="36"/>
           <w:szCs w:val="36"/>
         </w:rPr>
-        <w:t xml:space="preserve">Moving forward to the second page the available options come from data Json depending on which trial was selected by the user on </w:t>
+        <w:t xml:space="preserve">Moving forward to the second page the available options come from data </w:t>
+      </w:r>
+      <w:r>
+        <w:rPr>
+          <w:color w:val="555A3C" w:themeColor="accent3" w:themeShade="80"/>
+          <w:sz w:val="36"/>
+          <w:szCs w:val="36"/>
+        </w:rPr>
+        <w:t>JSON</w:t>
+      </w:r>
+      <w:r>
+        <w:rPr>
+          <w:color w:val="555A3C" w:themeColor="accent3" w:themeShade="80"/>
+          <w:sz w:val="36"/>
+          <w:szCs w:val="36"/>
+        </w:rPr>
+        <w:t xml:space="preserve"> depending on which trial was selected by the user on </w:t>
       </w:r>
       <w:r>
         <w:rPr>
@@ -1796,7 +1987,23 @@
           <w:sz w:val="36"/>
           <w:szCs w:val="36"/>
         </w:rPr>
-        <w:t>And the breadcrumbs (refers to 1) from image 2) in the pages come from the JavaScript code which stores the data which is clicked by the user.</w:t>
+        <w:t xml:space="preserve">And the breadcrumbs (refer to </w:t>
+      </w:r>
+      <w:r>
+        <w:rPr>
+          <w:color w:val="555A3C" w:themeColor="accent3" w:themeShade="80"/>
+          <w:sz w:val="36"/>
+          <w:szCs w:val="36"/>
+        </w:rPr>
+        <w:t>#</w:t>
+      </w:r>
+      <w:r>
+        <w:rPr>
+          <w:color w:val="555A3C" w:themeColor="accent3" w:themeShade="80"/>
+          <w:sz w:val="36"/>
+          <w:szCs w:val="36"/>
+        </w:rPr>
+        <w:t>1 from image 2) in the pages come from the JavaScript code which stores the data which is clicked by the user.</w:t>
       </w:r>
     </w:p>
     <w:p>
@@ -1862,7 +2069,23 @@
           <w:sz w:val="36"/>
           <w:szCs w:val="36"/>
         </w:rPr>
-        <w:t>The printable page is also coded through the HTML code.</w:t>
+        <w:t>The printable page is also coded through the HTML code</w:t>
+      </w:r>
+      <w:r>
+        <w:rPr>
+          <w:color w:val="555A3C" w:themeColor="accent3" w:themeShade="80"/>
+          <w:sz w:val="36"/>
+          <w:szCs w:val="36"/>
+        </w:rPr>
+        <w:t xml:space="preserve"> with JavaScript pushing the required data into the page</w:t>
+      </w:r>
+      <w:r>
+        <w:rPr>
+          <w:color w:val="555A3C" w:themeColor="accent3" w:themeShade="80"/>
+          <w:sz w:val="36"/>
+          <w:szCs w:val="36"/>
+        </w:rPr>
+        <w:t>.</w:t>
       </w:r>
     </w:p>
     <w:p>
@@ -1884,7 +2107,23 @@
           <w:sz w:val="36"/>
           <w:szCs w:val="36"/>
         </w:rPr>
-        <w:t>All the data is stored in Json file.</w:t>
+        <w:t>All the</w:t>
+      </w:r>
+      <w:r>
+        <w:rPr>
+          <w:color w:val="555A3C" w:themeColor="accent3" w:themeShade="80"/>
+          <w:sz w:val="36"/>
+          <w:szCs w:val="36"/>
+        </w:rPr>
+        <w:t xml:space="preserve"> trial</w:t>
+      </w:r>
+      <w:r>
+        <w:rPr>
+          <w:color w:val="555A3C" w:themeColor="accent3" w:themeShade="80"/>
+          <w:sz w:val="36"/>
+          <w:szCs w:val="36"/>
+        </w:rPr>
+        <w:t xml:space="preserve"> data is stored in Json file.</w:t>
       </w:r>
     </w:p>
     <w:p>
@@ -1922,7 +2161,23 @@
           <w:sz w:val="36"/>
           <w:szCs w:val="36"/>
         </w:rPr>
-        <w:t xml:space="preserve"> the strings saved in the form of nodes.</w:t>
+        <w:t xml:space="preserve"> the saved</w:t>
+      </w:r>
+      <w:r>
+        <w:rPr>
+          <w:color w:val="555A3C" w:themeColor="accent3" w:themeShade="80"/>
+          <w:sz w:val="36"/>
+          <w:szCs w:val="36"/>
+        </w:rPr>
+        <w:t xml:space="preserve"> in the JSON file as well</w:t>
+      </w:r>
+      <w:r>
+        <w:rPr>
+          <w:color w:val="555A3C" w:themeColor="accent3" w:themeShade="80"/>
+          <w:sz w:val="36"/>
+          <w:szCs w:val="36"/>
+        </w:rPr>
+        <w:t>.</w:t>
       </w:r>
     </w:p>
     <w:p>
@@ -1986,7 +2241,25 @@
           <w:sz w:val="36"/>
           <w:szCs w:val="36"/>
         </w:rPr>
-        <w:t xml:space="preserve"> works on Json data. So, there would be no storage of the data inputs.</w:t>
+        <w:t xml:space="preserve"> works on Json data. So, there would be no storage of </w:t>
+      </w:r>
+      <w:r>
+        <w:rPr>
+          <w:rFonts w:cstheme="minorHAnsi"/>
+          <w:color w:val="555A3C" w:themeColor="accent3" w:themeShade="80"/>
+          <w:sz w:val="36"/>
+          <w:szCs w:val="36"/>
+        </w:rPr>
+        <w:t xml:space="preserve">user </w:t>
+      </w:r>
+      <w:r>
+        <w:rPr>
+          <w:rFonts w:cstheme="minorHAnsi"/>
+          <w:color w:val="555A3C" w:themeColor="accent3" w:themeShade="80"/>
+          <w:sz w:val="36"/>
+          <w:szCs w:val="36"/>
+        </w:rPr>
+        <w:t>data.</w:t>
       </w:r>
     </w:p>
     <w:p>
@@ -2130,7 +2403,7 @@
           <w:sz w:val="32"/>
           <w:szCs w:val="32"/>
         </w:rPr>
-        <w:t>background.svg: It is the svg file for the background image of the application.</w:t>
+        <w:t>Index.html: This file is the main starting point of the application; the application starts once this file is running a browser.</w:t>
       </w:r>
     </w:p>
     <w:p>
@@ -2238,13 +2511,23 @@
           <w:szCs w:val="32"/>
         </w:rPr>
       </w:pPr>
-      <w:r>
-        <w:rPr>
-          <w:color w:val="555A3C" w:themeColor="accent3" w:themeShade="80"/>
-          <w:sz w:val="32"/>
-          <w:szCs w:val="32"/>
-        </w:rPr>
-        <w:t xml:space="preserve">Img: This folder holds all the required images which </w:t>
+      <w:proofErr w:type="spellStart"/>
+      <w:r>
+        <w:rPr>
+          <w:color w:val="555A3C" w:themeColor="accent3" w:themeShade="80"/>
+          <w:sz w:val="32"/>
+          <w:szCs w:val="32"/>
+        </w:rPr>
+        <w:t>Img</w:t>
+      </w:r>
+      <w:proofErr w:type="spellEnd"/>
+      <w:r>
+        <w:rPr>
+          <w:color w:val="555A3C" w:themeColor="accent3" w:themeShade="80"/>
+          <w:sz w:val="32"/>
+          <w:szCs w:val="32"/>
+        </w:rPr>
+        <w:t xml:space="preserve">: This folder holds all the required images which </w:t>
       </w:r>
       <w:r>
         <w:rPr>
@@ -2282,7 +2565,47 @@
           <w:sz w:val="32"/>
           <w:szCs w:val="32"/>
         </w:rPr>
-        <w:t>Index.html: This file is the main starting point of the application, the application starts once this file is running a browser.</w:t>
+        <w:t xml:space="preserve">Js: This file has the JavaScript files which are used in the web application. There is app.js file </w:t>
+      </w:r>
+      <w:r>
+        <w:rPr>
+          <w:color w:val="555A3C" w:themeColor="accent3" w:themeShade="80"/>
+          <w:sz w:val="32"/>
+          <w:szCs w:val="32"/>
+        </w:rPr>
+        <w:t>that</w:t>
+      </w:r>
+      <w:r>
+        <w:rPr>
+          <w:color w:val="555A3C" w:themeColor="accent3" w:themeShade="80"/>
+          <w:sz w:val="32"/>
+          <w:szCs w:val="32"/>
+        </w:rPr>
+        <w:t xml:space="preserve"> has all the functionality code used in the application. There is </w:t>
+      </w:r>
+      <w:r>
+        <w:rPr>
+          <w:color w:val="555A3C" w:themeColor="accent3" w:themeShade="80"/>
+          <w:sz w:val="32"/>
+          <w:szCs w:val="32"/>
+        </w:rPr>
+        <w:t xml:space="preserve">a </w:t>
+      </w:r>
+      <w:r>
+        <w:rPr>
+          <w:color w:val="555A3C" w:themeColor="accent3" w:themeShade="80"/>
+          <w:sz w:val="32"/>
+          <w:szCs w:val="32"/>
+        </w:rPr>
+        <w:t xml:space="preserve">vendor folder also in this </w:t>
+      </w:r>
+      <w:r>
+        <w:rPr>
+          <w:color w:val="555A3C" w:themeColor="accent3" w:themeShade="80"/>
+          <w:sz w:val="32"/>
+          <w:szCs w:val="32"/>
+        </w:rPr>
+        <w:t>folder which has all the files for foundation.</w:t>
       </w:r>
     </w:p>
     <w:p>
@@ -2304,68 +2627,6 @@
           <w:sz w:val="32"/>
           <w:szCs w:val="32"/>
         </w:rPr>
-        <w:t xml:space="preserve"> Js: This file has the JavaScript files which are used in the web application. There is app.js file </w:t>
-      </w:r>
-      <w:r>
-        <w:rPr>
-          <w:color w:val="555A3C" w:themeColor="accent3" w:themeShade="80"/>
-          <w:sz w:val="32"/>
-          <w:szCs w:val="32"/>
-        </w:rPr>
-        <w:t>that</w:t>
-      </w:r>
-      <w:r>
-        <w:rPr>
-          <w:color w:val="555A3C" w:themeColor="accent3" w:themeShade="80"/>
-          <w:sz w:val="32"/>
-          <w:szCs w:val="32"/>
-        </w:rPr>
-        <w:t xml:space="preserve"> has all the functionality code used in the application. There is </w:t>
-      </w:r>
-      <w:r>
-        <w:rPr>
-          <w:color w:val="555A3C" w:themeColor="accent3" w:themeShade="80"/>
-          <w:sz w:val="32"/>
-          <w:szCs w:val="32"/>
-        </w:rPr>
-        <w:t xml:space="preserve">a </w:t>
-      </w:r>
-      <w:r>
-        <w:rPr>
-          <w:color w:val="555A3C" w:themeColor="accent3" w:themeShade="80"/>
-          <w:sz w:val="32"/>
-          <w:szCs w:val="32"/>
-        </w:rPr>
-        <w:t xml:space="preserve">vendor folder also in this </w:t>
-      </w:r>
-      <w:r>
-        <w:rPr>
-          <w:color w:val="555A3C" w:themeColor="accent3" w:themeShade="80"/>
-          <w:sz w:val="32"/>
-          <w:szCs w:val="32"/>
-        </w:rPr>
-        <w:t>folder which has all the files for foundation.</w:t>
-      </w:r>
-    </w:p>
-    <w:p>
-      <w:pPr>
-        <w:pStyle w:val="ListParagraph"/>
-        <w:numPr>
-          <w:ilvl w:val="0"/>
-          <w:numId w:val="15"/>
-        </w:numPr>
-        <w:rPr>
-          <w:color w:val="555A3C" w:themeColor="accent3" w:themeShade="80"/>
-          <w:sz w:val="32"/>
-          <w:szCs w:val="32"/>
-        </w:rPr>
-      </w:pPr>
-      <w:r>
-        <w:rPr>
-          <w:color w:val="555A3C" w:themeColor="accent3" w:themeShade="80"/>
-          <w:sz w:val="32"/>
-          <w:szCs w:val="32"/>
-        </w:rPr>
         <w:t>ProjectManual.docx: This file is the user manual for using this web application project.</w:t>
       </w:r>
     </w:p>
@@ -2411,6 +2672,16 @@
       <w:r>
         <w:rPr>
           <w:rFonts w:asciiTheme="majorHAnsi" w:hAnsiTheme="majorHAnsi" w:cstheme="majorHAnsi"/>
+          <w:color w:val="355D7E" w:themeColor="accent1" w:themeShade="80"/>
+          <w:sz w:val="40"/>
+          <w:szCs w:val="40"/>
+          <w:lang w:val="en-GB"/>
+        </w:rPr>
+        <w:t xml:space="preserve"> for Futureproofing</w:t>
+      </w:r>
+      <w:r>
+        <w:rPr>
+          <w:rFonts w:asciiTheme="majorHAnsi" w:hAnsiTheme="majorHAnsi" w:cstheme="majorHAnsi"/>
           <w:color w:val="FF0000"/>
           <w:sz w:val="40"/>
           <w:szCs w:val="40"/>
@@ -2431,6 +2702,68 @@
     </w:p>
     <w:p>
       <w:pPr>
+        <w:ind w:left="72"/>
+        <w:rPr>
+          <w:rFonts w:ascii="Calibri" w:hAnsi="Calibri" w:cs="Calibri"/>
+          <w:color w:val="FF0000"/>
+          <w:sz w:val="32"/>
+          <w:szCs w:val="32"/>
+        </w:rPr>
+      </w:pPr>
+    </w:p>
+    <w:p>
+      <w:pPr>
+        <w:ind w:left="72"/>
+        <w:rPr>
+          <w:rFonts w:ascii="Calibri" w:hAnsi="Calibri" w:cs="Calibri"/>
+          <w:color w:val="FF0000"/>
+          <w:sz w:val="32"/>
+          <w:szCs w:val="32"/>
+        </w:rPr>
+      </w:pPr>
+      <w:r>
+        <w:rPr>
+          <w:rFonts w:ascii="Calibri" w:hAnsi="Calibri" w:cs="Calibri"/>
+          <w:color w:val="FF0000"/>
+          <w:sz w:val="32"/>
+          <w:szCs w:val="32"/>
+        </w:rPr>
+        <w:t xml:space="preserve">*Always back up </w:t>
+      </w:r>
+      <w:proofErr w:type="gramStart"/>
+      <w:r>
+        <w:rPr>
+          <w:rFonts w:ascii="Calibri" w:hAnsi="Calibri" w:cs="Calibri"/>
+          <w:color w:val="FF0000"/>
+          <w:sz w:val="32"/>
+          <w:szCs w:val="32"/>
+        </w:rPr>
+        <w:t>nodes.json</w:t>
+      </w:r>
+      <w:proofErr w:type="gramEnd"/>
+      <w:r>
+        <w:rPr>
+          <w:rFonts w:ascii="Calibri" w:hAnsi="Calibri" w:cs="Calibri"/>
+          <w:color w:val="FF0000"/>
+          <w:sz w:val="32"/>
+          <w:szCs w:val="32"/>
+        </w:rPr>
+        <w:t xml:space="preserve"> before editing, as editing incorrectly may break the program.</w:t>
+      </w:r>
+    </w:p>
+    <w:p>
+      <w:pPr>
+        <w:ind w:left="72"/>
+        <w:rPr>
+          <w:rFonts w:ascii="Calibri" w:hAnsi="Calibri" w:cs="Calibri"/>
+          <w:color w:val="FF0000"/>
+          <w:sz w:val="32"/>
+          <w:szCs w:val="32"/>
+        </w:rPr>
+      </w:pPr>
+    </w:p>
+    <w:p>
+      <w:pPr>
         <w:rPr>
           <w:rFonts w:asciiTheme="majorHAnsi" w:hAnsiTheme="majorHAnsi" w:cstheme="majorHAnsi"/>
           <w:color w:val="000000" w:themeColor="text1"/>
@@ -2447,8 +2780,20 @@
           <w:szCs w:val="32"/>
           <w:lang w:val="en-GB"/>
         </w:rPr>
-        <w:t>Within the JSON file, there are 8 arrays. Four of them labelled xNodes</w:t>
-      </w:r>
+        <w:t xml:space="preserve">Within the JSON file, there are 8 arrays. Four of them labelled </w:t>
+      </w:r>
+      <w:proofErr w:type="spellStart"/>
+      <w:r>
+        <w:rPr>
+          <w:rFonts w:asciiTheme="majorHAnsi" w:hAnsiTheme="majorHAnsi" w:cstheme="majorHAnsi"/>
+          <w:color w:val="000000" w:themeColor="text1"/>
+          <w:sz w:val="32"/>
+          <w:szCs w:val="32"/>
+          <w:lang w:val="en-GB"/>
+        </w:rPr>
+        <w:t>xNodes</w:t>
+      </w:r>
+      <w:proofErr w:type="spellEnd"/>
       <w:r>
         <w:rPr>
           <w:rFonts w:asciiTheme="majorHAnsi" w:hAnsiTheme="majorHAnsi" w:cstheme="majorHAnsi"/>
@@ -2548,7 +2893,27 @@
           <w:sz w:val="18"/>
           <w:szCs w:val="18"/>
         </w:rPr>
-        <w:t>"nodesToFollow"</w:t>
+        <w:t>"</w:t>
+      </w:r>
+      <w:proofErr w:type="spellStart"/>
+      <w:r>
+        <w:rPr>
+          <w:rFonts w:ascii="Menlo" w:hAnsi="Menlo" w:cs="Menlo"/>
+          <w:color w:val="9CDCFE"/>
+          <w:sz w:val="18"/>
+          <w:szCs w:val="18"/>
+        </w:rPr>
+        <w:t>nodesToFollow</w:t>
+      </w:r>
+      <w:proofErr w:type="spellEnd"/>
+      <w:r>
+        <w:rPr>
+          <w:rFonts w:ascii="Menlo" w:hAnsi="Menlo" w:cs="Menlo"/>
+          <w:color w:val="9CDCFE"/>
+          <w:sz w:val="18"/>
+          <w:szCs w:val="18"/>
+        </w:rPr>
+        <w:t>"</w:t>
       </w:r>
       <w:r>
         <w:rPr>
@@ -2807,9 +3172,9 @@
           <w:sz w:val="32"/>
           <w:szCs w:val="32"/>
         </w:rPr>
-        <w:lastRenderedPageBreak/>
-        <w:t>Each object has a unique node number, which allows the program to reference the correct information. nodesToFollow contains the node numbers of the following buttons that will be displayed when the current option is selected. Name is what is displayed on the button and desc is what is shown when the informational buttons are clicked.</w:t>
-      </w:r>
+        <w:t xml:space="preserve">Each object has a unique node number, which allows the program to reference the correct information. </w:t>
+      </w:r>
+      <w:proofErr w:type="spellStart"/>
       <w:r>
         <w:rPr>
           <w:rFonts w:ascii="Calibri" w:hAnsi="Calibri" w:cs="Calibri"/>
@@ -2817,7 +3182,46 @@
           <w:sz w:val="32"/>
           <w:szCs w:val="32"/>
         </w:rPr>
-        <w:t xml:space="preserve"> To add a new button, follow the format listed above by adding a new object in the correct array (1 array for each type of cancer). If selecting a, option would not show a button, or leads into a clinical trial, leave nodesToFollow empty.</w:t>
+        <w:t>nodesToFollow</w:t>
+      </w:r>
+      <w:proofErr w:type="spellEnd"/>
+      <w:r>
+        <w:rPr>
+          <w:rFonts w:ascii="Calibri" w:hAnsi="Calibri" w:cs="Calibri"/>
+          <w:color w:val="555A3C" w:themeColor="accent3" w:themeShade="80"/>
+          <w:sz w:val="32"/>
+          <w:szCs w:val="32"/>
+        </w:rPr>
+        <w:t xml:space="preserve"> contains the node numbers of the following buttons that will be displayed when the current option is selected. Name is what is displayed on the button and desc is what is shown when the informational buttons are clicked.</w:t>
+      </w:r>
+      <w:r>
+        <w:rPr>
+          <w:rFonts w:ascii="Calibri" w:hAnsi="Calibri" w:cs="Calibri"/>
+          <w:color w:val="555A3C" w:themeColor="accent3" w:themeShade="80"/>
+          <w:sz w:val="32"/>
+          <w:szCs w:val="32"/>
+        </w:rPr>
+        <w:t xml:space="preserve"> To add a new button, follow the format listed above by adding a new object in the correct array (1 array for each type of cancer). If selecting a, option would not show a button, or leads into a clinical trial, leave </w:t>
+      </w:r>
+      <w:proofErr w:type="spellStart"/>
+      <w:r>
+        <w:rPr>
+          <w:rFonts w:ascii="Calibri" w:hAnsi="Calibri" w:cs="Calibri"/>
+          <w:color w:val="555A3C" w:themeColor="accent3" w:themeShade="80"/>
+          <w:sz w:val="32"/>
+          <w:szCs w:val="32"/>
+        </w:rPr>
+        <w:t>nodesToFollow</w:t>
+      </w:r>
+      <w:proofErr w:type="spellEnd"/>
+      <w:r>
+        <w:rPr>
+          <w:rFonts w:ascii="Calibri" w:hAnsi="Calibri" w:cs="Calibri"/>
+          <w:color w:val="555A3C" w:themeColor="accent3" w:themeShade="80"/>
+          <w:sz w:val="32"/>
+          <w:szCs w:val="32"/>
+        </w:rPr>
+        <w:t xml:space="preserve"> empty.</w:t>
       </w:r>
     </w:p>
     <w:p>
@@ -2848,8 +3252,9 @@
           <w:sz w:val="32"/>
           <w:szCs w:val="32"/>
         </w:rPr>
-        <w:t>To add or modify a clinical trial, open the correct array labelled xTrials</w:t>
-      </w:r>
+        <w:t xml:space="preserve">To add or modify a clinical trial, open the correct array labelled </w:t>
+      </w:r>
+      <w:proofErr w:type="spellStart"/>
       <w:r>
         <w:rPr>
           <w:rFonts w:ascii="Calibri" w:hAnsi="Calibri" w:cs="Calibri"/>
@@ -2857,8 +3262,29 @@
           <w:sz w:val="32"/>
           <w:szCs w:val="32"/>
         </w:rPr>
+        <w:t>xTrials</w:t>
+      </w:r>
+      <w:proofErr w:type="spellEnd"/>
+      <w:r>
+        <w:rPr>
+          <w:rFonts w:ascii="Calibri" w:hAnsi="Calibri" w:cs="Calibri"/>
+          <w:color w:val="555A3C" w:themeColor="accent3" w:themeShade="80"/>
+          <w:sz w:val="32"/>
+          <w:szCs w:val="32"/>
+        </w:rPr>
         <w:t>. A trial object is laid out as such:</w:t>
       </w:r>
+    </w:p>
+    <w:p>
+      <w:pPr>
+        <w:ind w:left="72"/>
+        <w:rPr>
+          <w:rFonts w:ascii="Calibri" w:hAnsi="Calibri" w:cs="Calibri"/>
+          <w:color w:val="555A3C" w:themeColor="accent3" w:themeShade="80"/>
+          <w:sz w:val="32"/>
+          <w:szCs w:val="32"/>
+        </w:rPr>
+      </w:pPr>
     </w:p>
     <w:p>
       <w:pPr>
@@ -2965,7 +3391,27 @@
           <w:sz w:val="18"/>
           <w:szCs w:val="18"/>
         </w:rPr>
-        <w:t>"pathToSuccessfulTrial"</w:t>
+        <w:t>"</w:t>
+      </w:r>
+      <w:proofErr w:type="spellStart"/>
+      <w:r>
+        <w:rPr>
+          <w:rFonts w:ascii="Menlo" w:hAnsi="Menlo" w:cs="Menlo"/>
+          <w:color w:val="9CDCFE"/>
+          <w:sz w:val="18"/>
+          <w:szCs w:val="18"/>
+        </w:rPr>
+        <w:t>pathToSuccessfulTrial</w:t>
+      </w:r>
+      <w:proofErr w:type="spellEnd"/>
+      <w:r>
+        <w:rPr>
+          <w:rFonts w:ascii="Menlo" w:hAnsi="Menlo" w:cs="Menlo"/>
+          <w:color w:val="9CDCFE"/>
+          <w:sz w:val="18"/>
+          <w:szCs w:val="18"/>
+        </w:rPr>
+        <w:t>"</w:t>
       </w:r>
       <w:r>
         <w:rPr>
@@ -3128,14 +3574,65 @@
           <w:szCs w:val="32"/>
         </w:rPr>
       </w:pPr>
-      <w:r>
+    </w:p>
+    <w:p>
+      <w:pPr>
+        <w:ind w:left="72"/>
         <w:rPr>
           <w:rFonts w:ascii="Calibri" w:hAnsi="Calibri" w:cs="Calibri"/>
           <w:color w:val="555A3C" w:themeColor="accent3" w:themeShade="80"/>
           <w:sz w:val="32"/>
           <w:szCs w:val="32"/>
         </w:rPr>
-        <w:t xml:space="preserve">The name is the name of the trial. pathToSuccessfulTrial is the order of buttons one must click to see that particular trial; the path </w:t>
+      </w:pPr>
+      <w:r>
+        <w:rPr>
+          <w:rFonts w:ascii="Calibri" w:hAnsi="Calibri" w:cs="Calibri"/>
+          <w:color w:val="555A3C" w:themeColor="accent3" w:themeShade="80"/>
+          <w:sz w:val="32"/>
+          <w:szCs w:val="32"/>
+        </w:rPr>
+        <w:t xml:space="preserve">The name is the name of the trial. </w:t>
+      </w:r>
+      <w:proofErr w:type="spellStart"/>
+      <w:r>
+        <w:rPr>
+          <w:rFonts w:ascii="Calibri" w:hAnsi="Calibri" w:cs="Calibri"/>
+          <w:color w:val="555A3C" w:themeColor="accent3" w:themeShade="80"/>
+          <w:sz w:val="32"/>
+          <w:szCs w:val="32"/>
+        </w:rPr>
+        <w:t>pathToSuccessfulTrial</w:t>
+      </w:r>
+      <w:proofErr w:type="spellEnd"/>
+      <w:r>
+        <w:rPr>
+          <w:rFonts w:ascii="Calibri" w:hAnsi="Calibri" w:cs="Calibri"/>
+          <w:color w:val="555A3C" w:themeColor="accent3" w:themeShade="80"/>
+          <w:sz w:val="32"/>
+          <w:szCs w:val="32"/>
+        </w:rPr>
+        <w:t xml:space="preserve"> is the order of buttons one must click to see that </w:t>
+      </w:r>
+      <w:proofErr w:type="gramStart"/>
+      <w:r>
+        <w:rPr>
+          <w:rFonts w:ascii="Calibri" w:hAnsi="Calibri" w:cs="Calibri"/>
+          <w:color w:val="555A3C" w:themeColor="accent3" w:themeShade="80"/>
+          <w:sz w:val="32"/>
+          <w:szCs w:val="32"/>
+        </w:rPr>
+        <w:t>particular trial</w:t>
+      </w:r>
+      <w:proofErr w:type="gramEnd"/>
+      <w:r>
+        <w:rPr>
+          <w:rFonts w:ascii="Calibri" w:hAnsi="Calibri" w:cs="Calibri"/>
+          <w:color w:val="555A3C" w:themeColor="accent3" w:themeShade="80"/>
+          <w:sz w:val="32"/>
+          <w:szCs w:val="32"/>
+        </w:rPr>
+        <w:t xml:space="preserve">; the path </w:t>
       </w:r>
       <w:r>
         <w:rPr>
@@ -3155,8 +3652,9 @@
           <w:sz w:val="32"/>
           <w:szCs w:val="32"/>
         </w:rPr>
-        <w:t xml:space="preserve"> start with 0, and be in the order that one clicks the buttons in. Availability is whether or not the trial is accepting new patients at the time.</w:t>
-      </w:r>
+        <w:t xml:space="preserve"> start with 0, and be in the order that one clicks the buttons in. Availability is </w:t>
+      </w:r>
+      <w:proofErr w:type="gramStart"/>
       <w:r>
         <w:rPr>
           <w:rFonts w:ascii="Calibri" w:hAnsi="Calibri" w:cs="Calibri"/>
@@ -3164,27 +3662,26 @@
           <w:sz w:val="32"/>
           <w:szCs w:val="32"/>
         </w:rPr>
+        <w:t>whether or not</w:t>
+      </w:r>
+      <w:proofErr w:type="gramEnd"/>
+      <w:r>
+        <w:rPr>
+          <w:rFonts w:ascii="Calibri" w:hAnsi="Calibri" w:cs="Calibri"/>
+          <w:color w:val="555A3C" w:themeColor="accent3" w:themeShade="80"/>
+          <w:sz w:val="32"/>
+          <w:szCs w:val="32"/>
+        </w:rPr>
+        <w:t xml:space="preserve"> the trial is accepting new patients at the time.</w:t>
+      </w:r>
+      <w:r>
+        <w:rPr>
+          <w:rFonts w:ascii="Calibri" w:hAnsi="Calibri" w:cs="Calibri"/>
+          <w:color w:val="555A3C" w:themeColor="accent3" w:themeShade="80"/>
+          <w:sz w:val="32"/>
+          <w:szCs w:val="32"/>
+        </w:rPr>
         <w:t xml:space="preserve"> False for not accepting new patients and true for accepting new patients.</w:t>
-      </w:r>
-    </w:p>
-    <w:p>
-      <w:pPr>
-        <w:ind w:left="72"/>
-        <w:rPr>
-          <w:rFonts w:ascii="Calibri" w:hAnsi="Calibri" w:cs="Calibri"/>
-          <w:color w:val="FF0000"/>
-          <w:sz w:val="32"/>
-          <w:szCs w:val="32"/>
-        </w:rPr>
-      </w:pPr>
-      <w:r>
-        <w:rPr>
-          <w:rFonts w:ascii="Calibri" w:hAnsi="Calibri" w:cs="Calibri"/>
-          <w:color w:val="FF0000"/>
-          <w:sz w:val="32"/>
-          <w:szCs w:val="32"/>
-        </w:rPr>
-        <w:t>*Always back up nodes.json before editing, as editing incorrectly may break the program.</w:t>
       </w:r>
     </w:p>
     <w:p>
@@ -3290,94 +3787,6 @@
     </w:p>
     <w:p>
       <w:pPr>
-        <w:rPr>
-          <w:rFonts w:asciiTheme="majorHAnsi" w:hAnsiTheme="majorHAnsi" w:cstheme="majorHAnsi"/>
-          <w:color w:val="355D7E" w:themeColor="accent1" w:themeShade="80"/>
-          <w:sz w:val="40"/>
-          <w:szCs w:val="40"/>
-          <w:lang w:val="en-GB"/>
-        </w:rPr>
-      </w:pPr>
-    </w:p>
-    <w:p>
-      <w:pPr>
-        <w:rPr>
-          <w:rFonts w:asciiTheme="majorHAnsi" w:hAnsiTheme="majorHAnsi" w:cstheme="majorHAnsi"/>
-          <w:color w:val="355D7E" w:themeColor="accent1" w:themeShade="80"/>
-          <w:sz w:val="40"/>
-          <w:szCs w:val="40"/>
-          <w:lang w:val="en-GB"/>
-        </w:rPr>
-      </w:pPr>
-    </w:p>
-    <w:p>
-      <w:pPr>
-        <w:rPr>
-          <w:rFonts w:asciiTheme="majorHAnsi" w:hAnsiTheme="majorHAnsi" w:cstheme="majorHAnsi"/>
-          <w:color w:val="355D7E" w:themeColor="accent1" w:themeShade="80"/>
-          <w:sz w:val="40"/>
-          <w:szCs w:val="40"/>
-          <w:lang w:val="en-GB"/>
-        </w:rPr>
-      </w:pPr>
-    </w:p>
-    <w:p>
-      <w:pPr>
-        <w:rPr>
-          <w:rFonts w:asciiTheme="majorHAnsi" w:hAnsiTheme="majorHAnsi" w:cstheme="majorHAnsi"/>
-          <w:color w:val="355D7E" w:themeColor="accent1" w:themeShade="80"/>
-          <w:sz w:val="40"/>
-          <w:szCs w:val="40"/>
-          <w:lang w:val="en-GB"/>
-        </w:rPr>
-      </w:pPr>
-    </w:p>
-    <w:p>
-      <w:pPr>
-        <w:rPr>
-          <w:rFonts w:asciiTheme="majorHAnsi" w:hAnsiTheme="majorHAnsi" w:cstheme="majorHAnsi"/>
-          <w:color w:val="355D7E" w:themeColor="accent1" w:themeShade="80"/>
-          <w:sz w:val="40"/>
-          <w:szCs w:val="40"/>
-          <w:lang w:val="en-GB"/>
-        </w:rPr>
-      </w:pPr>
-    </w:p>
-    <w:p>
-      <w:pPr>
-        <w:rPr>
-          <w:rFonts w:asciiTheme="majorHAnsi" w:hAnsiTheme="majorHAnsi" w:cstheme="majorHAnsi"/>
-          <w:color w:val="355D7E" w:themeColor="accent1" w:themeShade="80"/>
-          <w:sz w:val="40"/>
-          <w:szCs w:val="40"/>
-          <w:lang w:val="en-GB"/>
-        </w:rPr>
-      </w:pPr>
-    </w:p>
-    <w:p>
-      <w:pPr>
-        <w:rPr>
-          <w:rFonts w:asciiTheme="majorHAnsi" w:hAnsiTheme="majorHAnsi" w:cstheme="majorHAnsi"/>
-          <w:color w:val="355D7E" w:themeColor="accent1" w:themeShade="80"/>
-          <w:sz w:val="40"/>
-          <w:szCs w:val="40"/>
-          <w:lang w:val="en-GB"/>
-        </w:rPr>
-      </w:pPr>
-    </w:p>
-    <w:p>
-      <w:pPr>
-        <w:rPr>
-          <w:rFonts w:asciiTheme="majorHAnsi" w:hAnsiTheme="majorHAnsi" w:cstheme="majorHAnsi"/>
-          <w:color w:val="355D7E" w:themeColor="accent1" w:themeShade="80"/>
-          <w:sz w:val="40"/>
-          <w:szCs w:val="40"/>
-          <w:lang w:val="en-GB"/>
-        </w:rPr>
-      </w:pPr>
-    </w:p>
-    <w:p>
-      <w:pPr>
         <w:jc w:val="center"/>
         <w:rPr>
           <w:rFonts w:cstheme="minorHAnsi"/>
@@ -3415,8 +3824,50 @@
           <w:sz w:val="20"/>
           <w:szCs w:val="20"/>
         </w:rPr>
-        <w:t>web application project developed by AJ’S Group.</w:t>
-      </w:r>
+        <w:t xml:space="preserve">web application project developed by </w:t>
+      </w:r>
+      <w:r>
+        <w:rPr>
+          <w:rFonts w:cstheme="minorHAnsi"/>
+          <w:sz w:val="20"/>
+          <w:szCs w:val="20"/>
+        </w:rPr>
+        <w:t xml:space="preserve">the </w:t>
+      </w:r>
+      <w:r>
+        <w:rPr>
+          <w:rFonts w:cstheme="minorHAnsi"/>
+          <w:sz w:val="20"/>
+          <w:szCs w:val="20"/>
+        </w:rPr>
+        <w:t>Group</w:t>
+      </w:r>
+      <w:r>
+        <w:rPr>
+          <w:rFonts w:cstheme="minorHAnsi"/>
+          <w:sz w:val="20"/>
+          <w:szCs w:val="20"/>
+        </w:rPr>
+        <w:t xml:space="preserve">: </w:t>
+      </w:r>
+      <w:r>
+        <w:rPr>
+          <w:rFonts w:cstheme="minorHAnsi"/>
+          <w:sz w:val="20"/>
+          <w:szCs w:val="20"/>
+        </w:rPr>
+        <w:t>Metastasis Blockers</w:t>
+      </w:r>
+      <w:r>
+        <w:rPr>
+          <w:rFonts w:cstheme="minorHAnsi"/>
+          <w:sz w:val="20"/>
+          <w:szCs w:val="20"/>
+        </w:rPr>
+        <w:t>.</w:t>
+      </w:r>
+      <w:bookmarkStart w:id="0" w:name="_GoBack"/>
+      <w:bookmarkEnd w:id="0"/>
     </w:p>
     <w:sectPr>
       <w:headerReference w:type="first" r:id="rId11"/>
@@ -7402,7 +7853,7 @@
   <w:font w:name="Symbol">
     <w:panose1 w:val="05050102010706020507"/>
     <w:charset w:val="02"/>
-    <w:family w:val="decorative"/>
+    <w:family w:val="roman"/>
     <w:pitch w:val="variable"/>
     <w:sig w:usb0="00000000" w:usb1="10000000" w:usb2="00000000" w:usb3="00000000" w:csb0="80000000" w:csb1="00000000"/>
   </w:font>
@@ -7449,7 +7900,7 @@
     <w:sig w:usb0="E1002EFF" w:usb1="C000605B" w:usb2="00000029" w:usb3="00000000" w:csb0="000101FF" w:csb1="00000000"/>
   </w:font>
   <w:font w:name="Menlo">
-    <w:panose1 w:val="020B0609030804020204"/>
+    <w:altName w:val="DokChampa"/>
     <w:charset w:val="00"/>
     <w:family w:val="modern"/>
     <w:pitch w:val="fixed"/>
@@ -7487,8 +7938,10 @@
     <w:rsid w:val="002460B6"/>
     <w:rsid w:val="003B6B19"/>
     <w:rsid w:val="004C4958"/>
+    <w:rsid w:val="00560AD9"/>
     <w:rsid w:val="00BF6AB7"/>
     <w:rsid w:val="00C43916"/>
+    <w:rsid w:val="00E81ADD"/>
     <w:rsid w:val="00F357FC"/>
     <w:rsid w:val="00FA7F1E"/>
   </w:rsids>
@@ -8298,6 +8751,18 @@
     <w:name w:val="E9BB3C08EEC12544ADC1E3B5C2A778C3"/>
     <w:rsid w:val="001D4F53"/>
   </w:style>
+  <w:style w:type="paragraph" w:customStyle="1" w:styleId="438AEB63FBAE43F5A100697FB677D29F">
+    <w:name w:val="438AEB63FBAE43F5A100697FB677D29F"/>
+    <w:rsid w:val="00E81ADD"/>
+    <w:pPr>
+      <w:spacing w:after="160" w:line="259" w:lineRule="auto"/>
+    </w:pPr>
+    <w:rPr>
+      <w:sz w:val="22"/>
+      <w:szCs w:val="22"/>
+      <w:lang w:val="en-US" w:eastAsia="en-US"/>
+    </w:rPr>
+  </w:style>
 </w:styles>
 </file>
 

</xml_diff>